<commit_message>
các phương pháp liên quan
</commit_message>
<xml_diff>
--- a/BaiBaoPSO.docx
+++ b/BaiBaoPSO.docx
@@ -1,6 +1,6 @@
 
 <file path=word/document.xml><?xml version="1.0" encoding="utf-8"?>
-<w:document xmlns:wpc="http://schemas.microsoft.com/office/word/2010/wordprocessingCanvas" xmlns:cx="http://schemas.microsoft.com/office/drawing/2014/chartex" xmlns:cx1="http://schemas.microsoft.com/office/drawing/2015/9/8/chartex" xmlns:cx2="http://schemas.microsoft.com/office/drawing/2015/10/21/chartex" xmlns:cx3="http://schemas.microsoft.com/office/drawing/2016/5/9/chartex" xmlns:cx4="http://schemas.microsoft.com/office/drawing/2016/5/10/chartex" xmlns:cx5="http://schemas.microsoft.com/office/drawing/2016/5/11/chartex" xmlns:cx6="http://schemas.microsoft.com/office/drawing/2016/5/12/chartex" xmlns:cx7="http://schemas.microsoft.com/office/drawing/2016/5/13/chartex" xmlns:cx8="http://schemas.microsoft.com/office/drawing/2016/5/14/chartex" xmlns:mc="http://schemas.openxmlformats.org/markup-compatibility/2006" xmlns:aink="http://schemas.microsoft.com/office/drawing/2016/ink" xmlns:am3d="http://schemas.microsoft.com/office/drawing/2017/model3d" xmlns:o="urn:schemas-microsoft-com:office:office" xmlns:oel="http://schemas.microsoft.com/office/2019/extlst" xmlns:r="http://schemas.openxmlformats.org/officeDocument/2006/relationships" xmlns:m="http://schemas.openxmlformats.org/officeDocument/2006/math" xmlns:v="urn:schemas-microsoft-com:vml" xmlns:wp14="http://schemas.microsoft.com/office/word/2010/wordprocessingDrawing" xmlns:wp="http://schemas.openxmlformats.org/drawingml/2006/wordprocessingDrawing" xmlns:w10="urn:schemas-microsoft-com:office:word" xmlns:w="http://schemas.openxmlformats.org/wordprocessingml/2006/main" xmlns:w14="http://schemas.microsoft.com/office/word/2010/wordml" xmlns:w15="http://schemas.microsoft.com/office/word/2012/wordml" xmlns:w16cex="http://schemas.microsoft.com/office/word/2018/wordml/cex" xmlns:w16cid="http://schemas.microsoft.com/office/word/2016/wordml/cid" xmlns:w16="http://schemas.microsoft.com/office/word/2018/wordml" xmlns:w16du="http://schemas.microsoft.com/office/word/2023/wordml/word16du" xmlns:w16sdtdh="http://schemas.microsoft.com/office/word/2020/wordml/sdtdatahash" xmlns:w16se="http://schemas.microsoft.com/office/word/2015/wordml/symex" xmlns:wpg="http://schemas.microsoft.com/office/word/2010/wordprocessingGroup" xmlns:wpi="http://schemas.microsoft.com/office/word/2010/wordprocessingInk" xmlns:wne="http://schemas.microsoft.com/office/word/2006/wordml" xmlns:wps="http://schemas.microsoft.com/office/word/2010/wordprocessingShape" mc:Ignorable="w14 w15 w16se w16cid w16 w16cex w16sdtdh w16du wp14">
+<w:document xmlns:wpc="http://schemas.microsoft.com/office/word/2010/wordprocessingCanvas" xmlns:cx="http://schemas.microsoft.com/office/drawing/2014/chartex" xmlns:mc="http://schemas.openxmlformats.org/markup-compatibility/2006" xmlns:o="urn:schemas-microsoft-com:office:office" xmlns:r="http://schemas.openxmlformats.org/officeDocument/2006/relationships" xmlns:m="http://schemas.openxmlformats.org/officeDocument/2006/math" xmlns:v="urn:schemas-microsoft-com:vml" xmlns:wp14="http://schemas.microsoft.com/office/word/2010/wordprocessingDrawing" xmlns:wp="http://schemas.openxmlformats.org/drawingml/2006/wordprocessingDrawing" xmlns:w10="urn:schemas-microsoft-com:office:word" xmlns:w="http://schemas.openxmlformats.org/wordprocessingml/2006/main" xmlns:w14="http://schemas.microsoft.com/office/word/2010/wordml" xmlns:w15="http://schemas.microsoft.com/office/word/2012/wordml" xmlns:w16se="http://schemas.microsoft.com/office/word/2015/wordml/symex" xmlns:wpg="http://schemas.microsoft.com/office/word/2010/wordprocessingGroup" xmlns:wpi="http://schemas.microsoft.com/office/word/2010/wordprocessingInk" xmlns:wne="http://schemas.microsoft.com/office/word/2006/wordml" xmlns:wps="http://schemas.microsoft.com/office/word/2010/wordprocessingShape" mc:Ignorable="w14 w15 w16se wp14">
   <w:body>
     <w:p>
       <w:pPr>
@@ -315,7 +315,8 @@
       <w:pPr>
         <w:pStyle w:val="ListParagraph"/>
         <w:spacing w:after="120" w:line="259" w:lineRule="auto"/>
-        <w:ind w:left="0" w:firstLine="288"/>
+        <w:ind w:left="0" w:firstLine="289"/>
+        <w:contextualSpacing w:val="0"/>
         <w:jc w:val="both"/>
         <w:rPr>
           <w:rFonts w:asciiTheme="majorHAnsi" w:hAnsiTheme="majorHAnsi" w:cstheme="majorHAnsi"/>
@@ -344,7 +345,8 @@
       <w:pPr>
         <w:pStyle w:val="ListParagraph"/>
         <w:spacing w:after="120" w:line="259" w:lineRule="auto"/>
-        <w:ind w:left="0" w:firstLine="288"/>
+        <w:ind w:left="0" w:firstLine="289"/>
+        <w:contextualSpacing w:val="0"/>
         <w:jc w:val="both"/>
         <w:rPr>
           <w:rFonts w:asciiTheme="majorHAnsi" w:hAnsiTheme="majorHAnsi" w:cstheme="majorHAnsi"/>
@@ -365,7 +367,8 @@
       <w:pPr>
         <w:pStyle w:val="ListParagraph"/>
         <w:spacing w:after="120" w:line="259" w:lineRule="auto"/>
-        <w:ind w:left="0" w:firstLine="288"/>
+        <w:ind w:left="0" w:firstLine="289"/>
+        <w:contextualSpacing w:val="0"/>
         <w:jc w:val="both"/>
         <w:rPr>
           <w:rFonts w:asciiTheme="majorHAnsi" w:hAnsiTheme="majorHAnsi" w:cstheme="majorHAnsi"/>
@@ -414,30 +417,544 @@
     <w:p>
       <w:pPr>
         <w:pStyle w:val="ListParagraph"/>
-        <w:numPr>
-          <w:ilvl w:val="0"/>
-          <w:numId w:val="1"/>
-        </w:numPr>
         <w:spacing w:after="120" w:line="259" w:lineRule="auto"/>
-        <w:ind w:firstLine="288"/>
-        <w:jc w:val="center"/>
-        <w:rPr>
-          <w:rFonts w:asciiTheme="majorHAnsi" w:hAnsiTheme="majorHAnsi" w:cstheme="majorHAnsi"/>
-          <w:b/>
-          <w:bCs/>
-          <w:sz w:val="20"/>
-          <w:szCs w:val="20"/>
-        </w:rPr>
-      </w:pPr>
-      <w:r>
-        <w:rPr>
-          <w:rFonts w:asciiTheme="majorHAnsi" w:hAnsiTheme="majorHAnsi" w:cstheme="majorHAnsi"/>
-          <w:b/>
-          <w:bCs/>
-          <w:sz w:val="20"/>
-          <w:szCs w:val="20"/>
-        </w:rPr>
-        <w:t>PHƯƠNG PHÁP</w:t>
+        <w:ind w:left="0" w:firstLine="289"/>
+        <w:contextualSpacing w:val="0"/>
+        <w:jc w:val="both"/>
+        <w:rPr>
+          <w:rFonts w:asciiTheme="majorHAnsi" w:hAnsiTheme="majorHAnsi" w:cstheme="majorHAnsi"/>
+          <w:sz w:val="20"/>
+          <w:szCs w:val="20"/>
+        </w:rPr>
+      </w:pPr>
+      <w:r>
+        <w:rPr>
+          <w:rFonts w:asciiTheme="majorHAnsi" w:hAnsiTheme="majorHAnsi" w:cstheme="majorHAnsi"/>
+          <w:sz w:val="20"/>
+          <w:szCs w:val="20"/>
+        </w:rPr>
+        <w:t>Phương pháp tối ưu hay dựa trên giải thuật Heuristic, tìm lời giải tốt nhưng không phải là tốt nhất, vì là RNP thuộc về lớp bài toán NP-khó</w:t>
+      </w:r>
+      <w:r>
+        <w:rPr>
+          <w:rFonts w:asciiTheme="majorHAnsi" w:hAnsiTheme="majorHAnsi" w:cstheme="majorHAnsi"/>
+          <w:sz w:val="20"/>
+          <w:szCs w:val="20"/>
+        </w:rPr>
+        <w:t xml:space="preserve"> </w:t>
+      </w:r>
+      <w:sdt>
+        <w:sdtPr>
+          <w:rPr>
+            <w:rFonts w:asciiTheme="majorHAnsi" w:hAnsiTheme="majorHAnsi" w:cstheme="majorHAnsi"/>
+            <w:sz w:val="20"/>
+            <w:szCs w:val="20"/>
+          </w:rPr>
+          <w:id w:val="1660649584"/>
+          <w:citation/>
+        </w:sdtPr>
+        <w:sdtContent>
+          <w:r>
+            <w:rPr>
+              <w:rFonts w:asciiTheme="majorHAnsi" w:hAnsiTheme="majorHAnsi" w:cstheme="majorHAnsi"/>
+              <w:sz w:val="20"/>
+              <w:szCs w:val="20"/>
+            </w:rPr>
+            <w:fldChar w:fldCharType="begin"/>
+          </w:r>
+          <w:r>
+            <w:rPr>
+              <w:rFonts w:asciiTheme="majorHAnsi" w:hAnsiTheme="majorHAnsi" w:cstheme="majorHAnsi"/>
+              <w:sz w:val="20"/>
+              <w:szCs w:val="20"/>
+            </w:rPr>
+            <w:instrText xml:space="preserve"> CITATION QGu06 \l 1033 </w:instrText>
+          </w:r>
+          <w:r>
+            <w:rPr>
+              <w:rFonts w:asciiTheme="majorHAnsi" w:hAnsiTheme="majorHAnsi" w:cstheme="majorHAnsi"/>
+              <w:sz w:val="20"/>
+              <w:szCs w:val="20"/>
+            </w:rPr>
+            <w:fldChar w:fldCharType="separate"/>
+          </w:r>
+          <w:r>
+            <w:rPr>
+              <w:rFonts w:asciiTheme="majorHAnsi" w:hAnsiTheme="majorHAnsi" w:cstheme="majorHAnsi"/>
+              <w:sz w:val="20"/>
+              <w:szCs w:val="20"/>
+            </w:rPr>
+            <w:t>[1]</w:t>
+          </w:r>
+          <w:r>
+            <w:rPr>
+              <w:rFonts w:asciiTheme="majorHAnsi" w:hAnsiTheme="majorHAnsi" w:cstheme="majorHAnsi"/>
+              <w:sz w:val="20"/>
+              <w:szCs w:val="20"/>
+            </w:rPr>
+            <w:fldChar w:fldCharType="end"/>
+          </w:r>
+        </w:sdtContent>
+      </w:sdt>
+      <w:r>
+        <w:rPr>
+          <w:rFonts w:asciiTheme="majorHAnsi" w:hAnsiTheme="majorHAnsi" w:cstheme="majorHAnsi"/>
+          <w:sz w:val="20"/>
+          <w:szCs w:val="20"/>
+        </w:rPr>
+        <w:t>. PSO là một thuật toán được các nhà nghiên cứu chú tâm đến vì khả năng tìm kiếm toàn cục ở mức chấp nhận được và hội tụ tốt ở phạm vị lớn. Để sử dụng và kết hợp với các phương pháp khác nhau chúng ta cần xem một số đánh giá về việc triển khai của thuật toán PSO trong các phương pháp giải quyết bài toán RNP.</w:t>
+      </w:r>
+    </w:p>
+    <w:p>
+      <w:pPr>
+        <w:pStyle w:val="ListParagraph"/>
+        <w:spacing w:after="120" w:line="259" w:lineRule="auto"/>
+        <w:ind w:left="0" w:firstLine="289"/>
+        <w:contextualSpacing w:val="0"/>
+        <w:jc w:val="both"/>
+        <w:rPr>
+          <w:rFonts w:asciiTheme="majorHAnsi" w:hAnsiTheme="majorHAnsi" w:cstheme="majorHAnsi"/>
+          <w:sz w:val="20"/>
+          <w:szCs w:val="20"/>
+          <w:lang w:val="en-US"/>
+        </w:rPr>
+      </w:pPr>
+      <w:r>
+        <w:rPr>
+          <w:rFonts w:asciiTheme="majorHAnsi" w:hAnsiTheme="majorHAnsi" w:cstheme="majorHAnsi"/>
+          <w:sz w:val="20"/>
+          <w:szCs w:val="20"/>
+          <w:lang w:val="en-US"/>
+        </w:rPr>
+        <w:t>Vấn đề quy hoạch mạng RFID ngày càng sử dụng trở nên rộng rãi ở nhiều lĩnh vực quản lý chuỗi cung ứng, công nghiệp điện, thủy điện</w:t>
+      </w:r>
+      <w:r>
+        <w:rPr>
+          <w:rFonts w:asciiTheme="majorHAnsi" w:hAnsiTheme="majorHAnsi" w:cstheme="majorHAnsi"/>
+          <w:sz w:val="20"/>
+          <w:szCs w:val="20"/>
+          <w:lang w:val="en-US"/>
+        </w:rPr>
+        <w:t>,</w:t>
+      </w:r>
+      <w:r>
+        <w:rPr>
+          <w:rFonts w:asciiTheme="majorHAnsi" w:hAnsiTheme="majorHAnsi" w:cstheme="majorHAnsi"/>
+          <w:sz w:val="20"/>
+          <w:szCs w:val="20"/>
+          <w:lang w:val="en-US"/>
+        </w:rPr>
+        <w:t xml:space="preserve"> </w:t>
+      </w:r>
+      <w:r>
+        <w:rPr>
+          <w:rFonts w:asciiTheme="majorHAnsi" w:hAnsiTheme="majorHAnsi" w:cstheme="majorHAnsi"/>
+          <w:sz w:val="20"/>
+          <w:szCs w:val="20"/>
+          <w:lang w:val="en-US"/>
+        </w:rPr>
+        <w:t>quản lý trong thương mại hàng hóa tồ</w:t>
+      </w:r>
+      <w:r>
+        <w:rPr>
+          <w:rFonts w:asciiTheme="majorHAnsi" w:hAnsiTheme="majorHAnsi" w:cstheme="majorHAnsi"/>
+          <w:sz w:val="20"/>
+          <w:szCs w:val="20"/>
+          <w:lang w:val="en-US"/>
+        </w:rPr>
+        <w:t xml:space="preserve">n kho </w:t>
+      </w:r>
+      <w:r>
+        <w:rPr>
+          <w:rFonts w:asciiTheme="majorHAnsi" w:hAnsiTheme="majorHAnsi" w:cstheme="majorHAnsi"/>
+          <w:sz w:val="20"/>
+          <w:szCs w:val="20"/>
+          <w:lang w:val="en-US"/>
+        </w:rPr>
+        <w:t>và trong giám sát thiết bị ý tế.</w:t>
+      </w:r>
+    </w:p>
+    <w:p>
+      <w:pPr>
+        <w:pStyle w:val="ListParagraph"/>
+        <w:spacing w:after="120" w:line="259" w:lineRule="auto"/>
+        <w:ind w:left="0" w:firstLine="289"/>
+        <w:contextualSpacing w:val="0"/>
+        <w:jc w:val="both"/>
+        <w:rPr>
+          <w:rFonts w:asciiTheme="majorHAnsi" w:hAnsiTheme="majorHAnsi" w:cstheme="majorHAnsi"/>
+          <w:sz w:val="20"/>
+          <w:szCs w:val="20"/>
+          <w:lang w:val="en-US"/>
+        </w:rPr>
+      </w:pPr>
+      <w:r>
+        <w:rPr>
+          <w:rFonts w:asciiTheme="majorHAnsi" w:hAnsiTheme="majorHAnsi" w:cstheme="majorHAnsi"/>
+          <w:sz w:val="20"/>
+          <w:szCs w:val="20"/>
+          <w:lang w:val="en-US"/>
+        </w:rPr>
+        <w:t>Một số ràng buộc và mục tiêu của PSO</w:t>
+      </w:r>
+      <w:r>
+        <w:rPr>
+          <w:rFonts w:asciiTheme="majorHAnsi" w:hAnsiTheme="majorHAnsi" w:cstheme="majorHAnsi"/>
+          <w:sz w:val="20"/>
+          <w:szCs w:val="20"/>
+          <w:lang w:val="en-US"/>
+        </w:rPr>
+        <w:t xml:space="preserve"> được Giampaolo và cộng sự </w:t>
+      </w:r>
+      <w:sdt>
+        <w:sdtPr>
+          <w:rPr>
+            <w:rFonts w:asciiTheme="majorHAnsi" w:hAnsiTheme="majorHAnsi" w:cstheme="majorHAnsi"/>
+            <w:sz w:val="20"/>
+            <w:szCs w:val="20"/>
+            <w:lang w:val="en-US"/>
+          </w:rPr>
+          <w:id w:val="-984773506"/>
+          <w:citation/>
+        </w:sdtPr>
+        <w:sdtContent>
+          <w:r>
+            <w:rPr>
+              <w:rFonts w:asciiTheme="majorHAnsi" w:hAnsiTheme="majorHAnsi" w:cstheme="majorHAnsi"/>
+              <w:sz w:val="20"/>
+              <w:szCs w:val="20"/>
+              <w:lang w:val="en-US"/>
+            </w:rPr>
+            <w:fldChar w:fldCharType="begin"/>
+          </w:r>
+          <w:r>
+            <w:rPr>
+              <w:rFonts w:asciiTheme="majorHAnsi" w:hAnsiTheme="majorHAnsi" w:cstheme="majorHAnsi"/>
+              <w:sz w:val="20"/>
+              <w:szCs w:val="20"/>
+              <w:lang w:val="en-US"/>
+            </w:rPr>
+            <w:instrText xml:space="preserve"> CITATION EDi10 \l 1033 </w:instrText>
+          </w:r>
+          <w:r>
+            <w:rPr>
+              <w:rFonts w:asciiTheme="majorHAnsi" w:hAnsiTheme="majorHAnsi" w:cstheme="majorHAnsi"/>
+              <w:sz w:val="20"/>
+              <w:szCs w:val="20"/>
+              <w:lang w:val="en-US"/>
+            </w:rPr>
+            <w:fldChar w:fldCharType="separate"/>
+          </w:r>
+          <w:r>
+            <w:rPr>
+              <w:rFonts w:asciiTheme="majorHAnsi" w:hAnsiTheme="majorHAnsi" w:cstheme="majorHAnsi"/>
+              <w:sz w:val="20"/>
+              <w:szCs w:val="20"/>
+              <w:lang w:val="en-US"/>
+            </w:rPr>
+            <w:t>[2]</w:t>
+          </w:r>
+          <w:r>
+            <w:rPr>
+              <w:rFonts w:asciiTheme="majorHAnsi" w:hAnsiTheme="majorHAnsi" w:cstheme="majorHAnsi"/>
+              <w:sz w:val="20"/>
+              <w:szCs w:val="20"/>
+              <w:lang w:val="en-US"/>
+            </w:rPr>
+            <w:fldChar w:fldCharType="end"/>
+          </w:r>
+        </w:sdtContent>
+      </w:sdt>
+      <w:r>
+        <w:rPr>
+          <w:rFonts w:asciiTheme="majorHAnsi" w:hAnsiTheme="majorHAnsi" w:cstheme="majorHAnsi"/>
+          <w:sz w:val="20"/>
+          <w:szCs w:val="20"/>
+          <w:lang w:val="en-US"/>
+        </w:rPr>
+        <w:t xml:space="preserve"> chẳng hạn như công suất hoạt động/độ lợi trong tần số siêu cao (UHF) được chuẩn hóa thành các bài toán có thể tiếp cận được thông qua hình học</w:t>
+      </w:r>
+      <w:r>
+        <w:rPr>
+          <w:rFonts w:asciiTheme="majorHAnsi" w:hAnsiTheme="majorHAnsi" w:cstheme="majorHAnsi"/>
+          <w:sz w:val="20"/>
+          <w:szCs w:val="20"/>
+          <w:lang w:val="en-US"/>
+        </w:rPr>
+        <w:t xml:space="preserve"> về mặt khoảng cách hình dạng của một các sóng vô tuyến trong không gian</w:t>
+      </w:r>
+      <w:r>
+        <w:rPr>
+          <w:rFonts w:asciiTheme="majorHAnsi" w:hAnsiTheme="majorHAnsi" w:cstheme="majorHAnsi"/>
+          <w:sz w:val="20"/>
+          <w:szCs w:val="20"/>
+          <w:lang w:val="en-US"/>
+        </w:rPr>
+        <w:t xml:space="preserve"> hai chiều hoặ</w:t>
+      </w:r>
+      <w:r>
+        <w:rPr>
+          <w:rFonts w:asciiTheme="majorHAnsi" w:hAnsiTheme="majorHAnsi" w:cstheme="majorHAnsi"/>
+          <w:sz w:val="20"/>
+          <w:szCs w:val="20"/>
+          <w:lang w:val="en-US"/>
+        </w:rPr>
+        <w:t>c ba</w:t>
+      </w:r>
+      <w:r>
+        <w:rPr>
+          <w:rFonts w:asciiTheme="majorHAnsi" w:hAnsiTheme="majorHAnsi" w:cstheme="majorHAnsi"/>
+          <w:sz w:val="20"/>
+          <w:szCs w:val="20"/>
+          <w:lang w:val="en-US"/>
+        </w:rPr>
+        <w:t xml:space="preserve"> chiều</w:t>
+      </w:r>
+      <w:r>
+        <w:rPr>
+          <w:rFonts w:asciiTheme="majorHAnsi" w:hAnsiTheme="majorHAnsi" w:cstheme="majorHAnsi"/>
+          <w:sz w:val="20"/>
+          <w:szCs w:val="20"/>
+          <w:lang w:val="en-US"/>
+        </w:rPr>
+        <w:t xml:space="preserve">. Trong </w:t>
+      </w:r>
+      <w:sdt>
+        <w:sdtPr>
+          <w:rPr>
+            <w:rFonts w:asciiTheme="majorHAnsi" w:hAnsiTheme="majorHAnsi" w:cstheme="majorHAnsi"/>
+            <w:sz w:val="20"/>
+            <w:szCs w:val="20"/>
+            <w:lang w:val="en-US"/>
+          </w:rPr>
+          <w:id w:val="-112981359"/>
+          <w:citation/>
+        </w:sdtPr>
+        <w:sdtContent>
+          <w:r>
+            <w:rPr>
+              <w:rFonts w:asciiTheme="majorHAnsi" w:hAnsiTheme="majorHAnsi" w:cstheme="majorHAnsi"/>
+              <w:sz w:val="20"/>
+              <w:szCs w:val="20"/>
+              <w:lang w:val="en-US"/>
+            </w:rPr>
+            <w:fldChar w:fldCharType="begin"/>
+          </w:r>
+          <w:r>
+            <w:rPr>
+              <w:rFonts w:asciiTheme="majorHAnsi" w:hAnsiTheme="majorHAnsi" w:cstheme="majorHAnsi"/>
+              <w:sz w:val="20"/>
+              <w:szCs w:val="20"/>
+              <w:lang w:val="en-US"/>
+            </w:rPr>
+            <w:instrText xml:space="preserve"> CITATION Che08 \l 1033 </w:instrText>
+          </w:r>
+          <w:r>
+            <w:rPr>
+              <w:rFonts w:asciiTheme="majorHAnsi" w:hAnsiTheme="majorHAnsi" w:cstheme="majorHAnsi"/>
+              <w:sz w:val="20"/>
+              <w:szCs w:val="20"/>
+              <w:lang w:val="en-US"/>
+            </w:rPr>
+            <w:fldChar w:fldCharType="separate"/>
+          </w:r>
+          <w:r>
+            <w:rPr>
+              <w:rFonts w:asciiTheme="majorHAnsi" w:hAnsiTheme="majorHAnsi" w:cstheme="majorHAnsi"/>
+              <w:sz w:val="20"/>
+              <w:szCs w:val="20"/>
+              <w:lang w:val="en-US"/>
+            </w:rPr>
+            <w:t>[3]</w:t>
+          </w:r>
+          <w:r>
+            <w:rPr>
+              <w:rFonts w:asciiTheme="majorHAnsi" w:hAnsiTheme="majorHAnsi" w:cstheme="majorHAnsi"/>
+              <w:sz w:val="20"/>
+              <w:szCs w:val="20"/>
+              <w:lang w:val="en-US"/>
+            </w:rPr>
+            <w:fldChar w:fldCharType="end"/>
+          </w:r>
+        </w:sdtContent>
+      </w:sdt>
+      <w:r>
+        <w:rPr>
+          <w:rFonts w:asciiTheme="majorHAnsi" w:hAnsiTheme="majorHAnsi" w:cstheme="majorHAnsi"/>
+          <w:sz w:val="20"/>
+          <w:szCs w:val="20"/>
+          <w:lang w:val="en-US"/>
+        </w:rPr>
+        <w:t xml:space="preserve"> và </w:t>
+      </w:r>
+      <w:sdt>
+        <w:sdtPr>
+          <w:rPr>
+            <w:rFonts w:asciiTheme="majorHAnsi" w:hAnsiTheme="majorHAnsi" w:cstheme="majorHAnsi"/>
+            <w:sz w:val="20"/>
+            <w:szCs w:val="20"/>
+            <w:lang w:val="en-US"/>
+          </w:rPr>
+          <w:id w:val="2011955413"/>
+          <w:citation/>
+        </w:sdtPr>
+        <w:sdtContent>
+          <w:r>
+            <w:rPr>
+              <w:rFonts w:asciiTheme="majorHAnsi" w:hAnsiTheme="majorHAnsi" w:cstheme="majorHAnsi"/>
+              <w:sz w:val="20"/>
+              <w:szCs w:val="20"/>
+              <w:lang w:val="en-US"/>
+            </w:rPr>
+            <w:fldChar w:fldCharType="begin"/>
+          </w:r>
+          <w:r>
+            <w:rPr>
+              <w:rFonts w:asciiTheme="majorHAnsi" w:hAnsiTheme="majorHAnsi" w:cstheme="majorHAnsi"/>
+              <w:sz w:val="20"/>
+              <w:szCs w:val="20"/>
+              <w:lang w:val="en-US"/>
+            </w:rPr>
+            <w:instrText xml:space="preserve"> CITATION Bha10 \l 1033 </w:instrText>
+          </w:r>
+          <w:r>
+            <w:rPr>
+              <w:rFonts w:asciiTheme="majorHAnsi" w:hAnsiTheme="majorHAnsi" w:cstheme="majorHAnsi"/>
+              <w:sz w:val="20"/>
+              <w:szCs w:val="20"/>
+              <w:lang w:val="en-US"/>
+            </w:rPr>
+            <w:fldChar w:fldCharType="separate"/>
+          </w:r>
+          <w:r>
+            <w:rPr>
+              <w:rFonts w:asciiTheme="majorHAnsi" w:hAnsiTheme="majorHAnsi" w:cstheme="majorHAnsi"/>
+              <w:sz w:val="20"/>
+              <w:szCs w:val="20"/>
+              <w:lang w:val="en-US"/>
+            </w:rPr>
+            <w:t>[4]</w:t>
+          </w:r>
+          <w:r>
+            <w:rPr>
+              <w:rFonts w:asciiTheme="majorHAnsi" w:hAnsiTheme="majorHAnsi" w:cstheme="majorHAnsi"/>
+              <w:sz w:val="20"/>
+              <w:szCs w:val="20"/>
+              <w:lang w:val="en-US"/>
+            </w:rPr>
+            <w:fldChar w:fldCharType="end"/>
+          </w:r>
+        </w:sdtContent>
+      </w:sdt>
+      <w:r>
+        <w:rPr>
+          <w:rFonts w:asciiTheme="majorHAnsi" w:hAnsiTheme="majorHAnsi" w:cstheme="majorHAnsi"/>
+          <w:sz w:val="20"/>
+          <w:szCs w:val="20"/>
+          <w:lang w:val="en-US"/>
+        </w:rPr>
+        <w:t xml:space="preserve"> </w:t>
+      </w:r>
+      <w:r>
+        <w:rPr>
+          <w:rFonts w:asciiTheme="majorHAnsi" w:hAnsiTheme="majorHAnsi" w:cstheme="majorHAnsi"/>
+          <w:sz w:val="20"/>
+          <w:szCs w:val="20"/>
+          <w:lang w:val="en-US"/>
+        </w:rPr>
+        <w:t xml:space="preserve">Chen, Bhattachrya, Roy và công sự đã sử dụng các thuật toán tiến hóa và tối ưu hóa bầy đàn để giải quyết RNP, ở phương pháp này lại yêu cầu số lượng đầu đọc được xác định trước và gây khó khăn trong việc cản trở tối ưu hóa đa mục tiêu. Tiếp đó Gong và cộng sự </w:t>
+      </w:r>
+      <w:sdt>
+        <w:sdtPr>
+          <w:rPr>
+            <w:rFonts w:asciiTheme="majorHAnsi" w:hAnsiTheme="majorHAnsi" w:cstheme="majorHAnsi"/>
+            <w:sz w:val="20"/>
+            <w:szCs w:val="20"/>
+            <w:lang w:val="en-US"/>
+          </w:rPr>
+          <w:id w:val="173622873"/>
+          <w:citation/>
+        </w:sdtPr>
+        <w:sdtContent>
+          <w:r>
+            <w:rPr>
+              <w:rFonts w:asciiTheme="majorHAnsi" w:hAnsiTheme="majorHAnsi" w:cstheme="majorHAnsi"/>
+              <w:sz w:val="20"/>
+              <w:szCs w:val="20"/>
+              <w:lang w:val="en-US"/>
+            </w:rPr>
+            <w:fldChar w:fldCharType="begin"/>
+          </w:r>
+          <w:r>
+            <w:rPr>
+              <w:rFonts w:asciiTheme="majorHAnsi" w:hAnsiTheme="majorHAnsi" w:cstheme="majorHAnsi"/>
+              <w:sz w:val="20"/>
+              <w:szCs w:val="20"/>
+              <w:lang w:val="en-US"/>
+            </w:rPr>
+            <w:instrText xml:space="preserve"> CITATION YJG12 \l 1033 </w:instrText>
+          </w:r>
+          <w:r>
+            <w:rPr>
+              <w:rFonts w:asciiTheme="majorHAnsi" w:hAnsiTheme="majorHAnsi" w:cstheme="majorHAnsi"/>
+              <w:sz w:val="20"/>
+              <w:szCs w:val="20"/>
+              <w:lang w:val="en-US"/>
+            </w:rPr>
+            <w:fldChar w:fldCharType="separate"/>
+          </w:r>
+          <w:r>
+            <w:rPr>
+              <w:rFonts w:asciiTheme="majorHAnsi" w:hAnsiTheme="majorHAnsi" w:cstheme="majorHAnsi"/>
+              <w:sz w:val="20"/>
+              <w:szCs w:val="20"/>
+              <w:lang w:val="en-US"/>
+            </w:rPr>
+            <w:t>[5]</w:t>
+          </w:r>
+          <w:r>
+            <w:rPr>
+              <w:rFonts w:asciiTheme="majorHAnsi" w:hAnsiTheme="majorHAnsi" w:cstheme="majorHAnsi"/>
+              <w:sz w:val="20"/>
+              <w:szCs w:val="20"/>
+              <w:lang w:val="en-US"/>
+            </w:rPr>
+            <w:fldChar w:fldCharType="end"/>
+          </w:r>
+        </w:sdtContent>
+      </w:sdt>
+      <w:r>
+        <w:rPr>
+          <w:rFonts w:asciiTheme="majorHAnsi" w:hAnsiTheme="majorHAnsi" w:cstheme="majorHAnsi"/>
+          <w:sz w:val="20"/>
+          <w:szCs w:val="20"/>
+          <w:lang w:val="en-US"/>
+        </w:rPr>
+        <w:t xml:space="preserve"> đã thiết kế và kết hợp với toán tử loại bỏ đầu đọc tạm thời cho bài này toán RNP.</w:t>
+      </w:r>
+    </w:p>
+    <w:p>
+      <w:pPr>
+        <w:pStyle w:val="ListParagraph"/>
+        <w:spacing w:after="120" w:line="259" w:lineRule="auto"/>
+        <w:ind w:left="0" w:firstLine="289"/>
+        <w:contextualSpacing w:val="0"/>
+        <w:jc w:val="both"/>
+        <w:rPr>
+          <w:rFonts w:asciiTheme="majorHAnsi" w:hAnsiTheme="majorHAnsi" w:cstheme="majorHAnsi"/>
+          <w:sz w:val="20"/>
+          <w:szCs w:val="20"/>
+          <w:lang w:val="en-US"/>
+        </w:rPr>
+      </w:pPr>
+      <w:r>
+        <w:rPr>
+          <w:rFonts w:asciiTheme="majorHAnsi" w:hAnsiTheme="majorHAnsi" w:cstheme="majorHAnsi"/>
+          <w:sz w:val="20"/>
+          <w:szCs w:val="20"/>
+          <w:lang w:val="en-US"/>
+        </w:rPr>
+        <w:t xml:space="preserve"> </w:t>
       </w:r>
     </w:p>
     <w:p>
@@ -466,7 +983,7 @@
           <w:sz w:val="20"/>
           <w:szCs w:val="20"/>
         </w:rPr>
-        <w:t>GIẢI THUẬT LẮP ĐẶT ĐẦU ĐỌC CHO VIỆC GIẢM SÁT</w:t>
+        <w:t>PHƯƠNG PHÁP</w:t>
       </w:r>
     </w:p>
     <w:p>
@@ -495,7 +1012,7 @@
           <w:sz w:val="20"/>
           <w:szCs w:val="20"/>
         </w:rPr>
-        <w:t>MÔ PHỎNG VÀ KẾT QUẢ</w:t>
+        <w:t>GIẢI THUẬT LẮP ĐẶT ĐẦU ĐỌC CHO VIỆC GIẢM SÁT</w:t>
       </w:r>
     </w:p>
     <w:p>
@@ -524,7 +1041,7 @@
           <w:sz w:val="20"/>
           <w:szCs w:val="20"/>
         </w:rPr>
-        <w:t>KẾT LUẬN</w:t>
+        <w:t>MÔ PHỎNG VÀ KẾT QUẢ</w:t>
       </w:r>
     </w:p>
     <w:p>
@@ -541,6 +1058,8 @@
           <w:rFonts w:asciiTheme="majorHAnsi" w:hAnsiTheme="majorHAnsi" w:cstheme="majorHAnsi"/>
           <w:b/>
           <w:bCs/>
+          <w:sz w:val="20"/>
+          <w:szCs w:val="20"/>
         </w:rPr>
       </w:pPr>
       <w:r>
@@ -551,9 +1070,294 @@
           <w:sz w:val="20"/>
           <w:szCs w:val="20"/>
         </w:rPr>
-        <w:t>TÀI LIỆU THAM KHẢO</w:t>
+        <w:t>KẾT LUẬN</w:t>
       </w:r>
     </w:p>
+    <w:sdt>
+      <w:sdtPr>
+        <w:id w:val="885606518"/>
+        <w:docPartObj>
+          <w:docPartGallery w:val="Bibliographies"/>
+          <w:docPartUnique/>
+        </w:docPartObj>
+      </w:sdtPr>
+      <w:sdtContent>
+        <w:p>
+          <w:pPr>
+            <w:pStyle w:val="ListParagraph"/>
+            <w:numPr>
+              <w:ilvl w:val="0"/>
+              <w:numId w:val="1"/>
+            </w:numPr>
+            <w:spacing w:after="120" w:line="259" w:lineRule="auto"/>
+            <w:ind w:firstLine="288"/>
+            <w:jc w:val="center"/>
+            <w:rPr>
+              <w:rFonts w:asciiTheme="majorHAnsi" w:hAnsiTheme="majorHAnsi" w:cstheme="majorHAnsi"/>
+              <w:b/>
+              <w:bCs/>
+              <w:sz w:val="20"/>
+              <w:szCs w:val="20"/>
+            </w:rPr>
+          </w:pPr>
+          <w:r>
+            <w:rPr>
+              <w:rFonts w:asciiTheme="majorHAnsi" w:hAnsiTheme="majorHAnsi" w:cstheme="majorHAnsi"/>
+              <w:b/>
+              <w:bCs/>
+              <w:sz w:val="20"/>
+              <w:szCs w:val="20"/>
+              <w:lang w:val="en-US"/>
+            </w:rPr>
+            <w:t>TÀI LIỆU THAM KHẢO</w:t>
+          </w:r>
+        </w:p>
+        <w:sdt>
+          <w:sdtPr>
+            <w:id w:val="-573587230"/>
+            <w:bibliography/>
+          </w:sdtPr>
+          <w:sdtContent>
+            <w:p>
+              <w:r>
+                <w:rPr>
+                  <w:noProof w:val="0"/>
+                </w:rPr>
+                <w:fldChar w:fldCharType="begin"/>
+              </w:r>
+              <w:r>
+                <w:instrText xml:space="preserve"> BIBLIOGRAPHY </w:instrText>
+              </w:r>
+              <w:r>
+                <w:rPr>
+                  <w:noProof w:val="0"/>
+                </w:rPr>
+                <w:fldChar w:fldCharType="separate"/>
+              </w:r>
+            </w:p>
+            <w:tbl>
+              <w:tblPr>
+                <w:tblW w:w="5000" w:type="pct"/>
+                <w:tblCellSpacing w:w="15" w:type="dxa"/>
+                <w:tblCellMar>
+                  <w:top w:w="15" w:type="dxa"/>
+                  <w:left w:w="15" w:type="dxa"/>
+                  <w:bottom w:w="15" w:type="dxa"/>
+                  <w:right w:w="15" w:type="dxa"/>
+                </w:tblCellMar>
+                <w:tblLook w:val="04A0" w:firstRow="1" w:lastRow="0" w:firstColumn="1" w:lastColumn="0" w:noHBand="0" w:noVBand="1"/>
+              </w:tblPr>
+              <w:tblGrid>
+                <w:gridCol w:w="342"/>
+                <w:gridCol w:w="9235"/>
+              </w:tblGrid>
+              <w:tr>
+                <w:trPr>
+                  <w:divId w:val="969167784"/>
+                  <w:tblCellSpacing w:w="15" w:type="dxa"/>
+                </w:trPr>
+                <w:tc>
+                  <w:tcPr>
+                    <w:tcW w:w="50" w:type="pct"/>
+                    <w:hideMark/>
+                  </w:tcPr>
+                  <w:p>
+                    <w:pPr>
+                      <w:pStyle w:val="Bibliography"/>
+                    </w:pPr>
+                    <w:r>
+                      <w:t xml:space="preserve">[1] </w:t>
+                    </w:r>
+                  </w:p>
+                </w:tc>
+                <w:tc>
+                  <w:tcPr>
+                    <w:tcW w:w="0" w:type="auto"/>
+                    <w:hideMark/>
+                  </w:tcPr>
+                  <w:p>
+                    <w:pPr>
+                      <w:pStyle w:val="Bibliography"/>
+                    </w:pPr>
+                    <w:r>
+                      <w:t xml:space="preserve">Y. L. Y. Y. W. Y. Q. Guan, "Genetic Approach for Network Planning in the," vol. 2, p. Sixth International </w:t>
+                    </w:r>
+                    <w:bookmarkStart w:id="0" w:name="_GoBack"/>
+                    <w:bookmarkEnd w:id="0"/>
+                    <w:r>
+                      <w:t xml:space="preserve">Conference on Intelligent Systems Design and, 8 2006. </w:t>
+                    </w:r>
+                  </w:p>
+                </w:tc>
+              </w:tr>
+              <w:tr>
+                <w:trPr>
+                  <w:divId w:val="969167784"/>
+                  <w:tblCellSpacing w:w="15" w:type="dxa"/>
+                </w:trPr>
+                <w:tc>
+                  <w:tcPr>
+                    <w:tcW w:w="50" w:type="pct"/>
+                    <w:hideMark/>
+                  </w:tcPr>
+                  <w:p>
+                    <w:pPr>
+                      <w:pStyle w:val="Bibliography"/>
+                    </w:pPr>
+                    <w:r>
+                      <w:t xml:space="preserve">[2] </w:t>
+                    </w:r>
+                  </w:p>
+                </w:tc>
+                <w:tc>
+                  <w:tcPr>
+                    <w:tcW w:w="0" w:type="auto"/>
+                    <w:hideMark/>
+                  </w:tcPr>
+                  <w:p>
+                    <w:pPr>
+                      <w:pStyle w:val="Bibliography"/>
+                    </w:pPr>
+                    <w:r>
+                      <w:t xml:space="preserve">F. F. G. M. E. Di Giampaolo, "RFID-network planning by Particle Swarm Optimization," vol. 25, pp. 1-5, 2010. </w:t>
+                    </w:r>
+                  </w:p>
+                </w:tc>
+              </w:tr>
+              <w:tr>
+                <w:trPr>
+                  <w:divId w:val="969167784"/>
+                  <w:tblCellSpacing w:w="15" w:type="dxa"/>
+                </w:trPr>
+                <w:tc>
+                  <w:tcPr>
+                    <w:tcW w:w="50" w:type="pct"/>
+                    <w:hideMark/>
+                  </w:tcPr>
+                  <w:p>
+                    <w:pPr>
+                      <w:pStyle w:val="Bibliography"/>
+                    </w:pPr>
+                    <w:r>
+                      <w:t xml:space="preserve">[3] </w:t>
+                    </w:r>
+                  </w:p>
+                </w:tc>
+                <w:tc>
+                  <w:tcPr>
+                    <w:tcW w:w="0" w:type="auto"/>
+                    <w:hideMark/>
+                  </w:tcPr>
+                  <w:p>
+                    <w:pPr>
+                      <w:pStyle w:val="Bibliography"/>
+                    </w:pPr>
+                    <w:r>
+                      <w:t xml:space="preserve">Z. Y. Chen H, "RFID network planning using evolutionary," pp. 1-4, 2008. </w:t>
+                    </w:r>
+                  </w:p>
+                </w:tc>
+              </w:tr>
+              <w:tr>
+                <w:trPr>
+                  <w:divId w:val="969167784"/>
+                  <w:tblCellSpacing w:w="15" w:type="dxa"/>
+                </w:trPr>
+                <w:tc>
+                  <w:tcPr>
+                    <w:tcW w:w="50" w:type="pct"/>
+                    <w:hideMark/>
+                  </w:tcPr>
+                  <w:p>
+                    <w:pPr>
+                      <w:pStyle w:val="Bibliography"/>
+                    </w:pPr>
+                    <w:r>
+                      <w:t xml:space="preserve">[4] </w:t>
+                    </w:r>
+                  </w:p>
+                </w:tc>
+                <w:tc>
+                  <w:tcPr>
+                    <w:tcW w:w="0" w:type="auto"/>
+                    <w:hideMark/>
+                  </w:tcPr>
+                  <w:p>
+                    <w:pPr>
+                      <w:pStyle w:val="Bibliography"/>
+                    </w:pPr>
+                    <w:r>
+                      <w:t xml:space="preserve">R. U. Bhattacharya I, "Optimal placement of readers in an RFID network using particle swarm optimization," 2010. </w:t>
+                    </w:r>
+                  </w:p>
+                </w:tc>
+              </w:tr>
+              <w:tr>
+                <w:trPr>
+                  <w:divId w:val="969167784"/>
+                  <w:tblCellSpacing w:w="15" w:type="dxa"/>
+                </w:trPr>
+                <w:tc>
+                  <w:tcPr>
+                    <w:tcW w:w="50" w:type="pct"/>
+                    <w:hideMark/>
+                  </w:tcPr>
+                  <w:p>
+                    <w:pPr>
+                      <w:pStyle w:val="Bibliography"/>
+                    </w:pPr>
+                    <w:r>
+                      <w:t xml:space="preserve">[5] </w:t>
+                    </w:r>
+                  </w:p>
+                </w:tc>
+                <w:tc>
+                  <w:tcPr>
+                    <w:tcW w:w="0" w:type="auto"/>
+                    <w:hideMark/>
+                  </w:tcPr>
+                  <w:p>
+                    <w:pPr>
+                      <w:pStyle w:val="Bibliography"/>
+                    </w:pPr>
+                    <w:r>
+                      <w:t xml:space="preserve">M. S. J. Z. O. K. W. N. C. Z. H. Z. Y. J. Gong, "Optimizing RFID Network Planning by Using a Particle Swarm Optimization Algorithm with Redundant Reader Elimination," in </w:t>
+                    </w:r>
+                    <w:r>
+                      <w:rPr>
+                        <w:i/>
+                        <w:iCs/>
+                      </w:rPr>
+                      <w:t>IEEE Transactions on Industrial Informatics</w:t>
+                    </w:r>
+                    <w:r>
+                      <w:t xml:space="preserve">, 2012. </w:t>
+                    </w:r>
+                  </w:p>
+                </w:tc>
+              </w:tr>
+            </w:tbl>
+            <w:p>
+              <w:pPr>
+                <w:divId w:val="969167784"/>
+                <w:rPr>
+                  <w:rFonts w:eastAsia="Times New Roman"/>
+                </w:rPr>
+              </w:pPr>
+            </w:p>
+            <w:p>
+              <w:r>
+                <w:rPr>
+                  <w:b/>
+                  <w:bCs/>
+                </w:rPr>
+                <w:fldChar w:fldCharType="end"/>
+              </w:r>
+            </w:p>
+          </w:sdtContent>
+        </w:sdt>
+      </w:sdtContent>
+    </w:sdt>
     <w:p>
       <w:pPr>
         <w:spacing w:after="0" w:line="360" w:lineRule="auto"/>
@@ -580,7 +1384,7 @@
 </file>
 
 <file path=word/numbering.xml><?xml version="1.0" encoding="utf-8"?>
-<w:numbering xmlns:wpc="http://schemas.microsoft.com/office/word/2010/wordprocessingCanvas" xmlns:cx="http://schemas.microsoft.com/office/drawing/2014/chartex" xmlns:cx1="http://schemas.microsoft.com/office/drawing/2015/9/8/chartex" xmlns:cx2="http://schemas.microsoft.com/office/drawing/2015/10/21/chartex" xmlns:cx3="http://schemas.microsoft.com/office/drawing/2016/5/9/chartex" xmlns:cx4="http://schemas.microsoft.com/office/drawing/2016/5/10/chartex" xmlns:cx5="http://schemas.microsoft.com/office/drawing/2016/5/11/chartex" xmlns:cx6="http://schemas.microsoft.com/office/drawing/2016/5/12/chartex" xmlns:cx7="http://schemas.microsoft.com/office/drawing/2016/5/13/chartex" xmlns:cx8="http://schemas.microsoft.com/office/drawing/2016/5/14/chartex" xmlns:mc="http://schemas.openxmlformats.org/markup-compatibility/2006" xmlns:aink="http://schemas.microsoft.com/office/drawing/2016/ink" xmlns:am3d="http://schemas.microsoft.com/office/drawing/2017/model3d" xmlns:o="urn:schemas-microsoft-com:office:office" xmlns:oel="http://schemas.microsoft.com/office/2019/extlst" xmlns:r="http://schemas.openxmlformats.org/officeDocument/2006/relationships" xmlns:m="http://schemas.openxmlformats.org/officeDocument/2006/math" xmlns:v="urn:schemas-microsoft-com:vml" xmlns:wp14="http://schemas.microsoft.com/office/word/2010/wordprocessingDrawing" xmlns:wp="http://schemas.openxmlformats.org/drawingml/2006/wordprocessingDrawing" xmlns:w10="urn:schemas-microsoft-com:office:word" xmlns:w="http://schemas.openxmlformats.org/wordprocessingml/2006/main" xmlns:w14="http://schemas.microsoft.com/office/word/2010/wordml" xmlns:w15="http://schemas.microsoft.com/office/word/2012/wordml" xmlns:w16cex="http://schemas.microsoft.com/office/word/2018/wordml/cex" xmlns:w16cid="http://schemas.microsoft.com/office/word/2016/wordml/cid" xmlns:w16="http://schemas.microsoft.com/office/word/2018/wordml" xmlns:w16du="http://schemas.microsoft.com/office/word/2023/wordml/word16du" xmlns:w16sdtdh="http://schemas.microsoft.com/office/word/2020/wordml/sdtdatahash" xmlns:w16se="http://schemas.microsoft.com/office/word/2015/wordml/symex" xmlns:wpg="http://schemas.microsoft.com/office/word/2010/wordprocessingGroup" xmlns:wpi="http://schemas.microsoft.com/office/word/2010/wordprocessingInk" xmlns:wne="http://schemas.microsoft.com/office/word/2006/wordml" xmlns:wps="http://schemas.microsoft.com/office/word/2010/wordprocessingShape" mc:Ignorable="w14 w15 w16se w16cid w16 w16cex w16sdtdh w16du wp14">
+<w:numbering xmlns:wpc="http://schemas.microsoft.com/office/word/2010/wordprocessingCanvas" xmlns:cx="http://schemas.microsoft.com/office/drawing/2014/chartex" xmlns:mc="http://schemas.openxmlformats.org/markup-compatibility/2006" xmlns:o="urn:schemas-microsoft-com:office:office" xmlns:r="http://schemas.openxmlformats.org/officeDocument/2006/relationships" xmlns:m="http://schemas.openxmlformats.org/officeDocument/2006/math" xmlns:v="urn:schemas-microsoft-com:vml" xmlns:wp14="http://schemas.microsoft.com/office/word/2010/wordprocessingDrawing" xmlns:wp="http://schemas.openxmlformats.org/drawingml/2006/wordprocessingDrawing" xmlns:w10="urn:schemas-microsoft-com:office:word" xmlns:w="http://schemas.openxmlformats.org/wordprocessingml/2006/main" xmlns:w14="http://schemas.microsoft.com/office/word/2010/wordml" xmlns:w15="http://schemas.microsoft.com/office/word/2012/wordml" xmlns:w16se="http://schemas.microsoft.com/office/word/2015/wordml/symex" xmlns:wpg="http://schemas.microsoft.com/office/word/2010/wordprocessingGroup" xmlns:wpi="http://schemas.microsoft.com/office/word/2010/wordprocessingInk" xmlns:wne="http://schemas.microsoft.com/office/word/2006/wordml" xmlns:wps="http://schemas.microsoft.com/office/word/2010/wordprocessingShape" mc:Ignorable="w14 w15 w16se wp14">
   <w:abstractNum w:abstractNumId="0" w15:restartNumberingAfterBreak="0">
     <w:nsid w:val="13DB7962"/>
     <w:multiLevelType w:val="hybridMultilevel"/>
@@ -667,14 +1471,14 @@
       </w:pPr>
     </w:lvl>
   </w:abstractNum>
-  <w:num w:numId="1" w16cid:durableId="801845573">
+  <w:num w:numId="1">
     <w:abstractNumId w:val="0"/>
   </w:num>
 </w:numbering>
 </file>
 
 <file path=word/styles.xml><?xml version="1.0" encoding="utf-8"?>
-<w:styles xmlns:mc="http://schemas.openxmlformats.org/markup-compatibility/2006" xmlns:r="http://schemas.openxmlformats.org/officeDocument/2006/relationships" xmlns:w="http://schemas.openxmlformats.org/wordprocessingml/2006/main" xmlns:w14="http://schemas.microsoft.com/office/word/2010/wordml" xmlns:w15="http://schemas.microsoft.com/office/word/2012/wordml" xmlns:w16cex="http://schemas.microsoft.com/office/word/2018/wordml/cex" xmlns:w16cid="http://schemas.microsoft.com/office/word/2016/wordml/cid" xmlns:w16="http://schemas.microsoft.com/office/word/2018/wordml" xmlns:w16du="http://schemas.microsoft.com/office/word/2023/wordml/word16du" xmlns:w16sdtdh="http://schemas.microsoft.com/office/word/2020/wordml/sdtdatahash" xmlns:w16se="http://schemas.microsoft.com/office/word/2015/wordml/symex" mc:Ignorable="w14 w15 w16se w16cid w16 w16cex w16sdtdh w16du">
+<w:styles xmlns:mc="http://schemas.openxmlformats.org/markup-compatibility/2006" xmlns:r="http://schemas.openxmlformats.org/officeDocument/2006/relationships" xmlns:w="http://schemas.openxmlformats.org/wordprocessingml/2006/main" xmlns:w14="http://schemas.microsoft.com/office/word/2010/wordml" xmlns:w15="http://schemas.microsoft.com/office/word/2012/wordml" xmlns:w16se="http://schemas.microsoft.com/office/word/2015/wordml/symex" mc:Ignorable="w14 w15 w16se">
   <w:docDefaults>
     <w:rPrDefault>
       <w:rPr>
@@ -692,7 +1496,7 @@
       </w:pPr>
     </w:pPrDefault>
   </w:docDefaults>
-  <w:latentStyles w:defLockedState="0" w:defUIPriority="99" w:defSemiHidden="0" w:defUnhideWhenUsed="0" w:defQFormat="0" w:count="376">
+  <w:latentStyles w:defLockedState="0" w:defUIPriority="99" w:defSemiHidden="0" w:defUnhideWhenUsed="0" w:defQFormat="0" w:count="371">
     <w:lsdException w:name="Normal" w:uiPriority="0" w:qFormat="1"/>
     <w:lsdException w:name="heading 1" w:uiPriority="9" w:qFormat="1"/>
     <w:lsdException w:name="heading 2" w:semiHidden="1" w:uiPriority="9" w:unhideWhenUsed="1" w:qFormat="1"/>
@@ -1064,11 +1868,6 @@
     <w:lsdException w:name="List Table 5 Dark Accent 6" w:uiPriority="50"/>
     <w:lsdException w:name="List Table 6 Colorful Accent 6" w:uiPriority="51"/>
     <w:lsdException w:name="List Table 7 Colorful Accent 6" w:uiPriority="52"/>
-    <w:lsdException w:name="Mention" w:semiHidden="1" w:unhideWhenUsed="1"/>
-    <w:lsdException w:name="Smart Hyperlink" w:semiHidden="1" w:unhideWhenUsed="1"/>
-    <w:lsdException w:name="Hashtag" w:semiHidden="1" w:unhideWhenUsed="1"/>
-    <w:lsdException w:name="Unresolved Mention" w:semiHidden="1" w:unhideWhenUsed="1"/>
-    <w:lsdException w:name="Smart Link" w:semiHidden="1" w:unhideWhenUsed="1"/>
   </w:latentStyles>
   <w:style w:type="paragraph" w:default="1" w:styleId="Normal">
     <w:name w:val="Normal"/>
@@ -1627,6 +2426,14 @@
       <w:color w:val="96607D" w:themeColor="followedHyperlink"/>
       <w:u w:val="single"/>
     </w:rPr>
+  </w:style>
+  <w:style w:type="paragraph" w:styleId="Bibliography">
+    <w:name w:val="Bibliography"/>
+    <w:basedOn w:val="Normal"/>
+    <w:next w:val="Normal"/>
+    <w:uiPriority w:val="37"/>
+    <w:unhideWhenUsed/>
+    <w:rsid w:val="00A56273"/>
   </w:style>
 </w:styles>
 </file>
@@ -1924,4 +2731,133 @@
     </a:ext>
   </a:extLst>
 </a:theme>
+</file>
+
+<file path=customXml/item1.xml><?xml version="1.0" encoding="utf-8"?>
+<b:Sources xmlns:b="http://schemas.openxmlformats.org/officeDocument/2006/bibliography" xmlns="http://schemas.openxmlformats.org/officeDocument/2006/bibliography" SelectedStyle="\IEEE2006OfficeOnline.xsl" StyleName="IEEE" Version="2006">
+  <b:Source>
+    <b:Tag>QGu06</b:Tag>
+    <b:SourceType>ArticleInAPeriodical</b:SourceType>
+    <b:Guid>{BED6E25E-2E5A-4A9B-96F3-5842593F5D4C}</b:Guid>
+    <b:Author>
+      <b:Author>
+        <b:NameList>
+          <b:Person>
+            <b:Last>Q. Guan</b:Last>
+            <b:First>Y.</b:First>
+            <b:Middle>Liu, Y. Yang, W. Yu</b:Middle>
+          </b:Person>
+        </b:NameList>
+      </b:Author>
+    </b:Author>
+    <b:Title>Genetic Approach for Network Planning in the</b:Title>
+    <b:Year>2006</b:Year>
+    <b:Month>8</b:Month>
+    <b:Pages>Sixth International Conference on Intelligent Systems Design and</b:Pages>
+    <b:Volume>2</b:Volume>
+    <b:DOI>10.1109/ISDA.2006.253899</b:DOI>
+    <b:RefOrder>1</b:RefOrder>
+  </b:Source>
+  <b:Source>
+    <b:Tag>EDi10</b:Tag>
+    <b:SourceType>ArticleInAPeriodical</b:SourceType>
+    <b:Guid>{57A03B91-259A-461C-8088-55200DB601FC}</b:Guid>
+    <b:Author>
+      <b:Author>
+        <b:NameList>
+          <b:Person>
+            <b:Last>E. Di Giampaolo</b:Last>
+            <b:First>F.</b:First>
+            <b:Middle>Fornì, G. Marrocco</b:Middle>
+          </b:Person>
+        </b:NameList>
+      </b:Author>
+    </b:Author>
+    <b:Title>RFID-network planning by Particle Swarm Optimization</b:Title>
+    <b:Year>2010</b:Year>
+    <b:Pages>1-5</b:Pages>
+    <b:Publisher>Antennas and Propagation (EuCAP)</b:Publisher>
+    <b:Edition>3</b:Edition>
+    <b:Volume>25</b:Volume>
+    <b:RefOrder>2</b:RefOrder>
+  </b:Source>
+  <b:Source>
+    <b:Tag>Che08</b:Tag>
+    <b:SourceType>ArticleInAPeriodical</b:SourceType>
+    <b:Guid>{CCC7AD1C-A93A-436C-9E94-BB4BE34057C0}</b:Guid>
+    <b:Author>
+      <b:Author>
+        <b:NameList>
+          <b:Person>
+            <b:Last>Chen H</b:Last>
+            <b:First>Zhu</b:First>
+            <b:Middle>Y</b:Middle>
+          </b:Person>
+        </b:NameList>
+      </b:Author>
+    </b:Author>
+    <b:Title>RFID network planning using evolutionary</b:Title>
+    <b:Year>2008</b:Year>
+    <b:Pages>1-4</b:Pages>
+    <b:RefOrder>3</b:RefOrder>
+  </b:Source>
+  <b:Source>
+    <b:Tag>Bha10</b:Tag>
+    <b:SourceType>ArticleInAPeriodical</b:SourceType>
+    <b:Guid>{1DDAB684-3B12-4AEE-91CC-1A3F8DB6BA4E}</b:Guid>
+    <b:Author>
+      <b:Author>
+        <b:NameList>
+          <b:Person>
+            <b:Last>Bhattacharya I</b:Last>
+            <b:First>Roy</b:First>
+            <b:Middle>U</b:Middle>
+          </b:Person>
+        </b:NameList>
+      </b:Author>
+      <b:Editor>
+        <b:NameList>
+          <b:Person>
+            <b:Last>225–234</b:Last>
+          </b:Person>
+        </b:NameList>
+      </b:Editor>
+    </b:Author>
+    <b:Title>Optimal placement of readers in an RFID network using particle swarm optimization</b:Title>
+    <b:Year>2010</b:Year>
+    <b:Publisher>Int J Comput</b:Publisher>
+    <b:RefOrder>4</b:RefOrder>
+  </b:Source>
+  <b:Source>
+    <b:Tag>YJG12</b:Tag>
+    <b:SourceType>ConferenceProceedings</b:SourceType>
+    <b:Guid>{9E462DDC-45C2-450D-B817-1F9A7F69E3C5}</b:Guid>
+    <b:Author>
+      <b:Author>
+        <b:NameList>
+          <b:Person>
+            <b:Last>Y. J. Gong</b:Last>
+            <b:First>M.</b:First>
+            <b:Middle>Shen, J. Zhang, O. Kaynak, W. N. Chen, Z. H. Zhan</b:Middle>
+          </b:Person>
+        </b:NameList>
+      </b:Author>
+    </b:Author>
+    <b:Title>Optimizing RFID Network Planning by Using a Particle Swarm Optimization Algorithm with Redundant Reader Elimination</b:Title>
+    <b:Year>2012</b:Year>
+    <b:Pages>900-912</b:Pages>
+    <b:Volume>8</b:Volume>
+    <b:StandardNumber>4</b:StandardNumber>
+    <b:ConferenceName>IEEE Transactions on Industrial Informatics</b:ConferenceName>
+    <b:RefOrder>5</b:RefOrder>
+  </b:Source>
+</b:Sources>
+</file>
+
+<file path=customXml/itemProps1.xml><?xml version="1.0" encoding="utf-8"?>
+<ds:datastoreItem xmlns:ds="http://schemas.openxmlformats.org/officeDocument/2006/customXml" ds:itemID="{F29B5F84-4CB5-433D-BA8B-8866F79B51E5}">
+  <ds:schemaRefs>
+    <ds:schemaRef ds:uri="http://schemas.openxmlformats.org/officeDocument/2006/bibliography"/>
+  </ds:schemaRefs>
+</ds:datastoreItem>
 </file>
</xml_diff>

<commit_message>
các nghiên cứu liên quan
</commit_message>
<xml_diff>
--- a/BaiBaoPSO.docx
+++ b/BaiBaoPSO.docx
@@ -1,6 +1,6 @@
 
 <file path=word/document.xml><?xml version="1.0" encoding="utf-8"?>
-<w:document xmlns:wpc="http://schemas.microsoft.com/office/word/2010/wordprocessingCanvas" xmlns:cx="http://schemas.microsoft.com/office/drawing/2014/chartex" xmlns:mc="http://schemas.openxmlformats.org/markup-compatibility/2006" xmlns:o="urn:schemas-microsoft-com:office:office" xmlns:r="http://schemas.openxmlformats.org/officeDocument/2006/relationships" xmlns:m="http://schemas.openxmlformats.org/officeDocument/2006/math" xmlns:v="urn:schemas-microsoft-com:vml" xmlns:wp14="http://schemas.microsoft.com/office/word/2010/wordprocessingDrawing" xmlns:wp="http://schemas.openxmlformats.org/drawingml/2006/wordprocessingDrawing" xmlns:w10="urn:schemas-microsoft-com:office:word" xmlns:w="http://schemas.openxmlformats.org/wordprocessingml/2006/main" xmlns:w14="http://schemas.microsoft.com/office/word/2010/wordml" xmlns:w15="http://schemas.microsoft.com/office/word/2012/wordml" xmlns:w16se="http://schemas.microsoft.com/office/word/2015/wordml/symex" xmlns:wpg="http://schemas.microsoft.com/office/word/2010/wordprocessingGroup" xmlns:wpi="http://schemas.microsoft.com/office/word/2010/wordprocessingInk" xmlns:wne="http://schemas.microsoft.com/office/word/2006/wordml" xmlns:wps="http://schemas.microsoft.com/office/word/2010/wordprocessingShape" mc:Ignorable="w14 w15 w16se wp14">
+<w:document xmlns:wpc="http://schemas.microsoft.com/office/word/2010/wordprocessingCanvas" xmlns:cx="http://schemas.microsoft.com/office/drawing/2014/chartex" xmlns:cx1="http://schemas.microsoft.com/office/drawing/2015/9/8/chartex" xmlns:cx2="http://schemas.microsoft.com/office/drawing/2015/10/21/chartex" xmlns:cx3="http://schemas.microsoft.com/office/drawing/2016/5/9/chartex" xmlns:cx4="http://schemas.microsoft.com/office/drawing/2016/5/10/chartex" xmlns:cx5="http://schemas.microsoft.com/office/drawing/2016/5/11/chartex" xmlns:cx6="http://schemas.microsoft.com/office/drawing/2016/5/12/chartex" xmlns:cx7="http://schemas.microsoft.com/office/drawing/2016/5/13/chartex" xmlns:cx8="http://schemas.microsoft.com/office/drawing/2016/5/14/chartex" xmlns:mc="http://schemas.openxmlformats.org/markup-compatibility/2006" xmlns:aink="http://schemas.microsoft.com/office/drawing/2016/ink" xmlns:am3d="http://schemas.microsoft.com/office/drawing/2017/model3d" xmlns:o="urn:schemas-microsoft-com:office:office" xmlns:oel="http://schemas.microsoft.com/office/2019/extlst" xmlns:r="http://schemas.openxmlformats.org/officeDocument/2006/relationships" xmlns:m="http://schemas.openxmlformats.org/officeDocument/2006/math" xmlns:v="urn:schemas-microsoft-com:vml" xmlns:wp14="http://schemas.microsoft.com/office/word/2010/wordprocessingDrawing" xmlns:wp="http://schemas.openxmlformats.org/drawingml/2006/wordprocessingDrawing" xmlns:w10="urn:schemas-microsoft-com:office:word" xmlns:w="http://schemas.openxmlformats.org/wordprocessingml/2006/main" xmlns:w14="http://schemas.microsoft.com/office/word/2010/wordml" xmlns:w15="http://schemas.microsoft.com/office/word/2012/wordml" xmlns:w16cex="http://schemas.microsoft.com/office/word/2018/wordml/cex" xmlns:w16cid="http://schemas.microsoft.com/office/word/2016/wordml/cid" xmlns:w16="http://schemas.microsoft.com/office/word/2018/wordml" xmlns:w16du="http://schemas.microsoft.com/office/word/2023/wordml/word16du" xmlns:w16sdtdh="http://schemas.microsoft.com/office/word/2020/wordml/sdtdatahash" xmlns:w16se="http://schemas.microsoft.com/office/word/2015/wordml/symex" xmlns:wpg="http://schemas.microsoft.com/office/word/2010/wordprocessingGroup" xmlns:wpi="http://schemas.microsoft.com/office/word/2010/wordprocessingInk" xmlns:wne="http://schemas.microsoft.com/office/word/2006/wordml" xmlns:wps="http://schemas.microsoft.com/office/word/2010/wordprocessingShape" mc:Ignorable="w14 w15 w16se w16cid w16 w16cex w16sdtdh w16du wp14">
   <w:body>
     <w:p>
       <w:pPr>
@@ -516,7 +516,6 @@
           <w:rFonts w:asciiTheme="majorHAnsi" w:hAnsiTheme="majorHAnsi" w:cstheme="majorHAnsi"/>
           <w:sz w:val="20"/>
           <w:szCs w:val="20"/>
-          <w:lang w:val="en-US"/>
         </w:rPr>
       </w:pPr>
       <w:r>
@@ -524,7 +523,6 @@
           <w:rFonts w:asciiTheme="majorHAnsi" w:hAnsiTheme="majorHAnsi" w:cstheme="majorHAnsi"/>
           <w:sz w:val="20"/>
           <w:szCs w:val="20"/>
-          <w:lang w:val="en-US"/>
         </w:rPr>
         <w:t>Vấn đề quy hoạch mạng RFID ngày càng sử dụng trở nên rộng rãi ở nhiều lĩnh vực quản lý chuỗi cung ứng, công nghiệp điện, thủy điện</w:t>
       </w:r>
@@ -533,7 +531,6 @@
           <w:rFonts w:asciiTheme="majorHAnsi" w:hAnsiTheme="majorHAnsi" w:cstheme="majorHAnsi"/>
           <w:sz w:val="20"/>
           <w:szCs w:val="20"/>
-          <w:lang w:val="en-US"/>
         </w:rPr>
         <w:t>,</w:t>
       </w:r>
@@ -542,7 +539,6 @@
           <w:rFonts w:asciiTheme="majorHAnsi" w:hAnsiTheme="majorHAnsi" w:cstheme="majorHAnsi"/>
           <w:sz w:val="20"/>
           <w:szCs w:val="20"/>
-          <w:lang w:val="en-US"/>
         </w:rPr>
         <w:t xml:space="preserve"> </w:t>
       </w:r>
@@ -551,7 +547,6 @@
           <w:rFonts w:asciiTheme="majorHAnsi" w:hAnsiTheme="majorHAnsi" w:cstheme="majorHAnsi"/>
           <w:sz w:val="20"/>
           <w:szCs w:val="20"/>
-          <w:lang w:val="en-US"/>
         </w:rPr>
         <w:t>quản lý trong thương mại hàng hóa tồ</w:t>
       </w:r>
@@ -560,7 +555,6 @@
           <w:rFonts w:asciiTheme="majorHAnsi" w:hAnsiTheme="majorHAnsi" w:cstheme="majorHAnsi"/>
           <w:sz w:val="20"/>
           <w:szCs w:val="20"/>
-          <w:lang w:val="en-US"/>
         </w:rPr>
         <w:t xml:space="preserve">n kho </w:t>
       </w:r>
@@ -569,7 +563,6 @@
           <w:rFonts w:asciiTheme="majorHAnsi" w:hAnsiTheme="majorHAnsi" w:cstheme="majorHAnsi"/>
           <w:sz w:val="20"/>
           <w:szCs w:val="20"/>
-          <w:lang w:val="en-US"/>
         </w:rPr>
         <w:t>và trong giám sát thiết bị ý tế.</w:t>
       </w:r>
@@ -585,7 +578,6 @@
           <w:rFonts w:asciiTheme="majorHAnsi" w:hAnsiTheme="majorHAnsi" w:cstheme="majorHAnsi"/>
           <w:sz w:val="20"/>
           <w:szCs w:val="20"/>
-          <w:lang w:val="en-US"/>
         </w:rPr>
       </w:pPr>
       <w:r>
@@ -593,7 +585,6 @@
           <w:rFonts w:asciiTheme="majorHAnsi" w:hAnsiTheme="majorHAnsi" w:cstheme="majorHAnsi"/>
           <w:sz w:val="20"/>
           <w:szCs w:val="20"/>
-          <w:lang w:val="en-US"/>
         </w:rPr>
         <w:t>Một số ràng buộc và mục tiêu của PSO</w:t>
       </w:r>
@@ -602,7 +593,6 @@
           <w:rFonts w:asciiTheme="majorHAnsi" w:hAnsiTheme="majorHAnsi" w:cstheme="majorHAnsi"/>
           <w:sz w:val="20"/>
           <w:szCs w:val="20"/>
-          <w:lang w:val="en-US"/>
         </w:rPr>
         <w:t xml:space="preserve"> được Giampaolo và cộng sự </w:t>
       </w:r>
@@ -632,17 +622,16 @@
               <w:rFonts w:asciiTheme="majorHAnsi" w:hAnsiTheme="majorHAnsi" w:cstheme="majorHAnsi"/>
               <w:sz w:val="20"/>
               <w:szCs w:val="20"/>
+            </w:rPr>
+            <w:instrText xml:space="preserve"> CITATION EDi10 \l 1033 </w:instrText>
+          </w:r>
+          <w:r>
+            <w:rPr>
+              <w:rFonts w:asciiTheme="majorHAnsi" w:hAnsiTheme="majorHAnsi" w:cstheme="majorHAnsi"/>
+              <w:sz w:val="20"/>
+              <w:szCs w:val="20"/>
               <w:lang w:val="en-US"/>
             </w:rPr>
-            <w:instrText xml:space="preserve"> CITATION EDi10 \l 1033 </w:instrText>
-          </w:r>
-          <w:r>
-            <w:rPr>
-              <w:rFonts w:asciiTheme="majorHAnsi" w:hAnsiTheme="majorHAnsi" w:cstheme="majorHAnsi"/>
-              <w:sz w:val="20"/>
-              <w:szCs w:val="20"/>
-              <w:lang w:val="en-US"/>
-            </w:rPr>
             <w:fldChar w:fldCharType="separate"/>
           </w:r>
           <w:r>
@@ -650,7 +639,6 @@
               <w:rFonts w:asciiTheme="majorHAnsi" w:hAnsiTheme="majorHAnsi" w:cstheme="majorHAnsi"/>
               <w:sz w:val="20"/>
               <w:szCs w:val="20"/>
-              <w:lang w:val="en-US"/>
             </w:rPr>
             <w:t>[2]</w:t>
           </w:r>
@@ -670,16 +658,30 @@
           <w:rFonts w:asciiTheme="majorHAnsi" w:hAnsiTheme="majorHAnsi" w:cstheme="majorHAnsi"/>
           <w:sz w:val="20"/>
           <w:szCs w:val="20"/>
-          <w:lang w:val="en-US"/>
-        </w:rPr>
-        <w:t xml:space="preserve"> chẳng hạn như công suất hoạt động/độ lợi trong tần số siêu cao (UHF) được chuẩn hóa thành các bài toán có thể tiếp cận được thông qua hình học</w:t>
-      </w:r>
-      <w:r>
-        <w:rPr>
-          <w:rFonts w:asciiTheme="majorHAnsi" w:hAnsiTheme="majorHAnsi" w:cstheme="majorHAnsi"/>
-          <w:sz w:val="20"/>
-          <w:szCs w:val="20"/>
-          <w:lang w:val="en-US"/>
+        </w:rPr>
+        <w:t xml:space="preserve"> </w:t>
+      </w:r>
+      <w:r>
+        <w:rPr>
+          <w:rFonts w:asciiTheme="majorHAnsi" w:hAnsiTheme="majorHAnsi" w:cstheme="majorHAnsi"/>
+          <w:sz w:val="20"/>
+          <w:szCs w:val="20"/>
+        </w:rPr>
+        <w:t xml:space="preserve">đã nghiên cứu, </w:t>
+      </w:r>
+      <w:r>
+        <w:rPr>
+          <w:rFonts w:asciiTheme="majorHAnsi" w:hAnsiTheme="majorHAnsi" w:cstheme="majorHAnsi"/>
+          <w:sz w:val="20"/>
+          <w:szCs w:val="20"/>
+        </w:rPr>
+        <w:t>chẳng hạn như công suất /độ lợi trong tần số siêu cao (UHF) được chuẩn hóa thành các bài toán có thể tiếp cận được thông qua hình học</w:t>
+      </w:r>
+      <w:r>
+        <w:rPr>
+          <w:rFonts w:asciiTheme="majorHAnsi" w:hAnsiTheme="majorHAnsi" w:cstheme="majorHAnsi"/>
+          <w:sz w:val="20"/>
+          <w:szCs w:val="20"/>
         </w:rPr>
         <w:t xml:space="preserve"> về mặt khoảng cách hình dạng của một các sóng vô tuyến trong không gian</w:t>
       </w:r>
@@ -688,7 +690,6 @@
           <w:rFonts w:asciiTheme="majorHAnsi" w:hAnsiTheme="majorHAnsi" w:cstheme="majorHAnsi"/>
           <w:sz w:val="20"/>
           <w:szCs w:val="20"/>
-          <w:lang w:val="en-US"/>
         </w:rPr>
         <w:t xml:space="preserve"> hai chiều hoặ</w:t>
       </w:r>
@@ -697,7 +698,6 @@
           <w:rFonts w:asciiTheme="majorHAnsi" w:hAnsiTheme="majorHAnsi" w:cstheme="majorHAnsi"/>
           <w:sz w:val="20"/>
           <w:szCs w:val="20"/>
-          <w:lang w:val="en-US"/>
         </w:rPr>
         <w:t>c ba</w:t>
       </w:r>
@@ -706,7 +706,6 @@
           <w:rFonts w:asciiTheme="majorHAnsi" w:hAnsiTheme="majorHAnsi" w:cstheme="majorHAnsi"/>
           <w:sz w:val="20"/>
           <w:szCs w:val="20"/>
-          <w:lang w:val="en-US"/>
         </w:rPr>
         <w:t xml:space="preserve"> chiều</w:t>
       </w:r>
@@ -715,7 +714,6 @@
           <w:rFonts w:asciiTheme="majorHAnsi" w:hAnsiTheme="majorHAnsi" w:cstheme="majorHAnsi"/>
           <w:sz w:val="20"/>
           <w:szCs w:val="20"/>
-          <w:lang w:val="en-US"/>
         </w:rPr>
         <w:t xml:space="preserve">. Trong </w:t>
       </w:r>
@@ -745,17 +743,16 @@
               <w:rFonts w:asciiTheme="majorHAnsi" w:hAnsiTheme="majorHAnsi" w:cstheme="majorHAnsi"/>
               <w:sz w:val="20"/>
               <w:szCs w:val="20"/>
+            </w:rPr>
+            <w:instrText xml:space="preserve"> CITATION Che08 \l 1033 </w:instrText>
+          </w:r>
+          <w:r>
+            <w:rPr>
+              <w:rFonts w:asciiTheme="majorHAnsi" w:hAnsiTheme="majorHAnsi" w:cstheme="majorHAnsi"/>
+              <w:sz w:val="20"/>
+              <w:szCs w:val="20"/>
               <w:lang w:val="en-US"/>
             </w:rPr>
-            <w:instrText xml:space="preserve"> CITATION Che08 \l 1033 </w:instrText>
-          </w:r>
-          <w:r>
-            <w:rPr>
-              <w:rFonts w:asciiTheme="majorHAnsi" w:hAnsiTheme="majorHAnsi" w:cstheme="majorHAnsi"/>
-              <w:sz w:val="20"/>
-              <w:szCs w:val="20"/>
-              <w:lang w:val="en-US"/>
-            </w:rPr>
             <w:fldChar w:fldCharType="separate"/>
           </w:r>
           <w:r>
@@ -763,7 +760,6 @@
               <w:rFonts w:asciiTheme="majorHAnsi" w:hAnsiTheme="majorHAnsi" w:cstheme="majorHAnsi"/>
               <w:sz w:val="20"/>
               <w:szCs w:val="20"/>
-              <w:lang w:val="en-US"/>
             </w:rPr>
             <w:t>[3]</w:t>
           </w:r>
@@ -783,7 +779,6 @@
           <w:rFonts w:asciiTheme="majorHAnsi" w:hAnsiTheme="majorHAnsi" w:cstheme="majorHAnsi"/>
           <w:sz w:val="20"/>
           <w:szCs w:val="20"/>
-          <w:lang w:val="en-US"/>
         </w:rPr>
         <w:t xml:space="preserve"> và </w:t>
       </w:r>
@@ -813,17 +808,16 @@
               <w:rFonts w:asciiTheme="majorHAnsi" w:hAnsiTheme="majorHAnsi" w:cstheme="majorHAnsi"/>
               <w:sz w:val="20"/>
               <w:szCs w:val="20"/>
+            </w:rPr>
+            <w:instrText xml:space="preserve"> CITATION Bha10 \l 1033 </w:instrText>
+          </w:r>
+          <w:r>
+            <w:rPr>
+              <w:rFonts w:asciiTheme="majorHAnsi" w:hAnsiTheme="majorHAnsi" w:cstheme="majorHAnsi"/>
+              <w:sz w:val="20"/>
+              <w:szCs w:val="20"/>
               <w:lang w:val="en-US"/>
             </w:rPr>
-            <w:instrText xml:space="preserve"> CITATION Bha10 \l 1033 </w:instrText>
-          </w:r>
-          <w:r>
-            <w:rPr>
-              <w:rFonts w:asciiTheme="majorHAnsi" w:hAnsiTheme="majorHAnsi" w:cstheme="majorHAnsi"/>
-              <w:sz w:val="20"/>
-              <w:szCs w:val="20"/>
-              <w:lang w:val="en-US"/>
-            </w:rPr>
             <w:fldChar w:fldCharType="separate"/>
           </w:r>
           <w:r>
@@ -831,7 +825,6 @@
               <w:rFonts w:asciiTheme="majorHAnsi" w:hAnsiTheme="majorHAnsi" w:cstheme="majorHAnsi"/>
               <w:sz w:val="20"/>
               <w:szCs w:val="20"/>
-              <w:lang w:val="en-US"/>
             </w:rPr>
             <w:t>[4]</w:t>
           </w:r>
@@ -851,7 +844,6 @@
           <w:rFonts w:asciiTheme="majorHAnsi" w:hAnsiTheme="majorHAnsi" w:cstheme="majorHAnsi"/>
           <w:sz w:val="20"/>
           <w:szCs w:val="20"/>
-          <w:lang w:val="en-US"/>
         </w:rPr>
         <w:t xml:space="preserve"> </w:t>
       </w:r>
@@ -860,9 +852,24 @@
           <w:rFonts w:asciiTheme="majorHAnsi" w:hAnsiTheme="majorHAnsi" w:cstheme="majorHAnsi"/>
           <w:sz w:val="20"/>
           <w:szCs w:val="20"/>
-          <w:lang w:val="en-US"/>
-        </w:rPr>
-        <w:t xml:space="preserve">Chen, Bhattachrya, Roy và công sự đã sử dụng các thuật toán tiến hóa và tối ưu hóa bầy đàn để giải quyết RNP, ở phương pháp này lại yêu cầu số lượng đầu đọc được xác định trước và gây khó khăn trong việc cản trở tối ưu hóa đa mục tiêu. Tiếp đó Gong và cộng sự </w:t>
+        </w:rPr>
+        <w:t xml:space="preserve">Chen, Bhattachrya, Roy và </w:t>
+      </w:r>
+      <w:r>
+        <w:rPr>
+          <w:rFonts w:asciiTheme="majorHAnsi" w:hAnsiTheme="majorHAnsi" w:cstheme="majorHAnsi"/>
+          <w:sz w:val="20"/>
+          <w:szCs w:val="20"/>
+        </w:rPr>
+        <w:t xml:space="preserve">các </w:t>
+      </w:r>
+      <w:r>
+        <w:rPr>
+          <w:rFonts w:asciiTheme="majorHAnsi" w:hAnsiTheme="majorHAnsi" w:cstheme="majorHAnsi"/>
+          <w:sz w:val="20"/>
+          <w:szCs w:val="20"/>
+        </w:rPr>
+        <w:t xml:space="preserve">công sự đã sử dụng các thuật toán tiến hóa và tối ưu hóa bầy đàn để giải quyết RNP, ở phương pháp này lại yêu cầu số lượng đầu đọc được xác định trước và gây khó khăn trong việc cản trở tối ưu hóa đa mục tiêu. Tiếp đó Gong và cộng sự </w:t>
       </w:r>
       <w:sdt>
         <w:sdtPr>
@@ -890,17 +897,16 @@
               <w:rFonts w:asciiTheme="majorHAnsi" w:hAnsiTheme="majorHAnsi" w:cstheme="majorHAnsi"/>
               <w:sz w:val="20"/>
               <w:szCs w:val="20"/>
+            </w:rPr>
+            <w:instrText xml:space="preserve"> CITATION YJG12 \l 1033 </w:instrText>
+          </w:r>
+          <w:r>
+            <w:rPr>
+              <w:rFonts w:asciiTheme="majorHAnsi" w:hAnsiTheme="majorHAnsi" w:cstheme="majorHAnsi"/>
+              <w:sz w:val="20"/>
+              <w:szCs w:val="20"/>
               <w:lang w:val="en-US"/>
             </w:rPr>
-            <w:instrText xml:space="preserve"> CITATION YJG12 \l 1033 </w:instrText>
-          </w:r>
-          <w:r>
-            <w:rPr>
-              <w:rFonts w:asciiTheme="majorHAnsi" w:hAnsiTheme="majorHAnsi" w:cstheme="majorHAnsi"/>
-              <w:sz w:val="20"/>
-              <w:szCs w:val="20"/>
-              <w:lang w:val="en-US"/>
-            </w:rPr>
             <w:fldChar w:fldCharType="separate"/>
           </w:r>
           <w:r>
@@ -908,7 +914,6 @@
               <w:rFonts w:asciiTheme="majorHAnsi" w:hAnsiTheme="majorHAnsi" w:cstheme="majorHAnsi"/>
               <w:sz w:val="20"/>
               <w:szCs w:val="20"/>
-              <w:lang w:val="en-US"/>
             </w:rPr>
             <w:t>[5]</w:t>
           </w:r>
@@ -928,9 +933,170 @@
           <w:rFonts w:asciiTheme="majorHAnsi" w:hAnsiTheme="majorHAnsi" w:cstheme="majorHAnsi"/>
           <w:sz w:val="20"/>
           <w:szCs w:val="20"/>
-          <w:lang w:val="en-US"/>
         </w:rPr>
         <w:t xml:space="preserve"> đã thiết kế và kết hợp với toán tử loại bỏ đầu đọc tạm thời cho bài này toán RNP.</w:t>
+      </w:r>
+      <w:r>
+        <w:rPr>
+          <w:rFonts w:asciiTheme="majorHAnsi" w:hAnsiTheme="majorHAnsi" w:cstheme="majorHAnsi"/>
+          <w:sz w:val="20"/>
+          <w:szCs w:val="20"/>
+        </w:rPr>
+        <w:t xml:space="preserve"> Kết quả cho thấy tiết kiệm chi phí ở phần triển khai đầu đọc ít hơn so với các thuật toán khác và độ phủ đạt mức yêu cầu.</w:t>
+      </w:r>
+      <w:r>
+        <w:rPr>
+          <w:rFonts w:asciiTheme="majorHAnsi" w:hAnsiTheme="majorHAnsi" w:cstheme="majorHAnsi"/>
+          <w:sz w:val="20"/>
+          <w:szCs w:val="20"/>
+        </w:rPr>
+        <w:t xml:space="preserve"> </w:t>
+      </w:r>
+      <w:r>
+        <w:rPr>
+          <w:rFonts w:asciiTheme="majorHAnsi" w:hAnsiTheme="majorHAnsi" w:cstheme="majorHAnsi"/>
+          <w:sz w:val="20"/>
+          <w:szCs w:val="20"/>
+        </w:rPr>
+        <w:t>Phân phối đều số lượng thẻ được bao phủ cũng quan trọng trong RFID về cân bằng tải lan truyền sóng được Dong và cộng sự</w:t>
+      </w:r>
+      <w:sdt>
+        <w:sdtPr>
+          <w:rPr>
+            <w:rFonts w:asciiTheme="majorHAnsi" w:hAnsiTheme="majorHAnsi" w:cstheme="majorHAnsi"/>
+            <w:sz w:val="20"/>
+            <w:szCs w:val="20"/>
+          </w:rPr>
+          <w:id w:val="-275564633"/>
+          <w:citation/>
+        </w:sdtPr>
+        <w:sdtContent>
+          <w:r>
+            <w:rPr>
+              <w:rFonts w:asciiTheme="majorHAnsi" w:hAnsiTheme="majorHAnsi" w:cstheme="majorHAnsi"/>
+              <w:sz w:val="20"/>
+              <w:szCs w:val="20"/>
+            </w:rPr>
+            <w:fldChar w:fldCharType="begin"/>
+          </w:r>
+          <w:r>
+            <w:rPr>
+              <w:rFonts w:asciiTheme="majorHAnsi" w:hAnsiTheme="majorHAnsi" w:cstheme="majorHAnsi"/>
+              <w:sz w:val="20"/>
+              <w:szCs w:val="20"/>
+            </w:rPr>
+            <w:instrText xml:space="preserve"> CITATION Don07 \l 1033 </w:instrText>
+          </w:r>
+          <w:r>
+            <w:rPr>
+              <w:rFonts w:asciiTheme="majorHAnsi" w:hAnsiTheme="majorHAnsi" w:cstheme="majorHAnsi"/>
+              <w:sz w:val="20"/>
+              <w:szCs w:val="20"/>
+            </w:rPr>
+            <w:fldChar w:fldCharType="separate"/>
+          </w:r>
+          <w:r>
+            <w:rPr>
+              <w:rFonts w:asciiTheme="majorHAnsi" w:hAnsiTheme="majorHAnsi" w:cstheme="majorHAnsi"/>
+              <w:sz w:val="20"/>
+              <w:szCs w:val="20"/>
+            </w:rPr>
+            <w:t xml:space="preserve"> </w:t>
+          </w:r>
+          <w:r>
+            <w:rPr>
+              <w:rFonts w:asciiTheme="majorHAnsi" w:hAnsiTheme="majorHAnsi" w:cstheme="majorHAnsi"/>
+              <w:sz w:val="20"/>
+              <w:szCs w:val="20"/>
+            </w:rPr>
+            <w:t>[6]</w:t>
+          </w:r>
+          <w:r>
+            <w:rPr>
+              <w:rFonts w:asciiTheme="majorHAnsi" w:hAnsiTheme="majorHAnsi" w:cstheme="majorHAnsi"/>
+              <w:sz w:val="20"/>
+              <w:szCs w:val="20"/>
+            </w:rPr>
+            <w:fldChar w:fldCharType="end"/>
+          </w:r>
+        </w:sdtContent>
+      </w:sdt>
+      <w:r>
+        <w:rPr>
+          <w:rFonts w:asciiTheme="majorHAnsi" w:hAnsiTheme="majorHAnsi" w:cstheme="majorHAnsi"/>
+          <w:sz w:val="20"/>
+          <w:szCs w:val="20"/>
+        </w:rPr>
+        <w:t xml:space="preserve"> và </w:t>
+      </w:r>
+      <w:sdt>
+        <w:sdtPr>
+          <w:rPr>
+            <w:rFonts w:asciiTheme="majorHAnsi" w:hAnsiTheme="majorHAnsi" w:cstheme="majorHAnsi"/>
+            <w:sz w:val="20"/>
+            <w:szCs w:val="20"/>
+          </w:rPr>
+          <w:id w:val="-172027308"/>
+          <w:citation/>
+        </w:sdtPr>
+        <w:sdtContent>
+          <w:r>
+            <w:rPr>
+              <w:rFonts w:asciiTheme="majorHAnsi" w:hAnsiTheme="majorHAnsi" w:cstheme="majorHAnsi"/>
+              <w:sz w:val="20"/>
+              <w:szCs w:val="20"/>
+            </w:rPr>
+            <w:fldChar w:fldCharType="begin"/>
+          </w:r>
+          <w:r>
+            <w:rPr>
+              <w:rFonts w:asciiTheme="majorHAnsi" w:hAnsiTheme="majorHAnsi" w:cstheme="majorHAnsi"/>
+              <w:sz w:val="20"/>
+              <w:szCs w:val="20"/>
+            </w:rPr>
+            <w:instrText xml:space="preserve"> CITATION Don08 \l 1033 </w:instrText>
+          </w:r>
+          <w:r>
+            <w:rPr>
+              <w:rFonts w:asciiTheme="majorHAnsi" w:hAnsiTheme="majorHAnsi" w:cstheme="majorHAnsi"/>
+              <w:sz w:val="20"/>
+              <w:szCs w:val="20"/>
+            </w:rPr>
+            <w:fldChar w:fldCharType="separate"/>
+          </w:r>
+          <w:r>
+            <w:rPr>
+              <w:rFonts w:asciiTheme="majorHAnsi" w:hAnsiTheme="majorHAnsi" w:cstheme="majorHAnsi"/>
+              <w:sz w:val="20"/>
+              <w:szCs w:val="20"/>
+            </w:rPr>
+            <w:t>[7]</w:t>
+          </w:r>
+          <w:r>
+            <w:rPr>
+              <w:rFonts w:asciiTheme="majorHAnsi" w:hAnsiTheme="majorHAnsi" w:cstheme="majorHAnsi"/>
+              <w:sz w:val="20"/>
+              <w:szCs w:val="20"/>
+            </w:rPr>
+            <w:fldChar w:fldCharType="end"/>
+          </w:r>
+        </w:sdtContent>
+      </w:sdt>
+      <w:r>
+        <w:rPr>
+          <w:rFonts w:asciiTheme="majorHAnsi" w:hAnsiTheme="majorHAnsi" w:cstheme="majorHAnsi"/>
+          <w:sz w:val="20"/>
+          <w:szCs w:val="20"/>
+        </w:rPr>
+        <w:t xml:space="preserve">, giảm sự chênh lệch số lượng thẻ được xử lý </w:t>
+      </w:r>
+      <w:r>
+        <w:rPr>
+          <w:rFonts w:asciiTheme="majorHAnsi" w:hAnsiTheme="majorHAnsi" w:cstheme="majorHAnsi"/>
+          <w:sz w:val="20"/>
+          <w:szCs w:val="20"/>
+        </w:rPr>
+        <w:t>bởi các đầu đọc đồng thời tối ưu hóa hệ thống, tránh tình trạng quá tải.</w:t>
       </w:r>
     </w:p>
     <w:p>
@@ -944,7 +1110,6 @@
           <w:rFonts w:asciiTheme="majorHAnsi" w:hAnsiTheme="majorHAnsi" w:cstheme="majorHAnsi"/>
           <w:sz w:val="20"/>
           <w:szCs w:val="20"/>
-          <w:lang w:val="en-US"/>
         </w:rPr>
       </w:pPr>
       <w:r>
@@ -952,10 +1117,858 @@
           <w:rFonts w:asciiTheme="majorHAnsi" w:hAnsiTheme="majorHAnsi" w:cstheme="majorHAnsi"/>
           <w:sz w:val="20"/>
           <w:szCs w:val="20"/>
-          <w:lang w:val="en-US"/>
+        </w:rPr>
+        <w:t>Cùng năm 2013 A. Nawawi và cộng sự</w:t>
+      </w:r>
+      <w:r>
+        <w:rPr>
+          <w:rFonts w:asciiTheme="majorHAnsi" w:hAnsiTheme="majorHAnsi" w:cstheme="majorHAnsi"/>
+          <w:sz w:val="20"/>
+          <w:szCs w:val="20"/>
         </w:rPr>
         <w:t xml:space="preserve"> </w:t>
       </w:r>
+      <w:sdt>
+        <w:sdtPr>
+          <w:rPr>
+            <w:rFonts w:asciiTheme="majorHAnsi" w:hAnsiTheme="majorHAnsi" w:cstheme="majorHAnsi"/>
+            <w:sz w:val="20"/>
+            <w:szCs w:val="20"/>
+            <w:lang w:val="en-US"/>
+          </w:rPr>
+          <w:id w:val="-1991469828"/>
+          <w:citation/>
+        </w:sdtPr>
+        <w:sdtContent>
+          <w:r>
+            <w:rPr>
+              <w:rFonts w:asciiTheme="majorHAnsi" w:hAnsiTheme="majorHAnsi" w:cstheme="majorHAnsi"/>
+              <w:sz w:val="20"/>
+              <w:szCs w:val="20"/>
+              <w:lang w:val="en-US"/>
+            </w:rPr>
+            <w:fldChar w:fldCharType="begin"/>
+          </w:r>
+          <w:r>
+            <w:rPr>
+              <w:rFonts w:asciiTheme="majorHAnsi" w:hAnsiTheme="majorHAnsi" w:cstheme="majorHAnsi"/>
+              <w:sz w:val="20"/>
+              <w:szCs w:val="20"/>
+            </w:rPr>
+            <w:instrText xml:space="preserve"> CITATION ANa \l 1033 </w:instrText>
+          </w:r>
+          <w:r>
+            <w:rPr>
+              <w:rFonts w:asciiTheme="majorHAnsi" w:hAnsiTheme="majorHAnsi" w:cstheme="majorHAnsi"/>
+              <w:sz w:val="20"/>
+              <w:szCs w:val="20"/>
+              <w:lang w:val="en-US"/>
+            </w:rPr>
+            <w:fldChar w:fldCharType="separate"/>
+          </w:r>
+          <w:r>
+            <w:rPr>
+              <w:rFonts w:asciiTheme="majorHAnsi" w:hAnsiTheme="majorHAnsi" w:cstheme="majorHAnsi"/>
+              <w:sz w:val="20"/>
+              <w:szCs w:val="20"/>
+            </w:rPr>
+            <w:t>[8]</w:t>
+          </w:r>
+          <w:r>
+            <w:rPr>
+              <w:rFonts w:asciiTheme="majorHAnsi" w:hAnsiTheme="majorHAnsi" w:cstheme="majorHAnsi"/>
+              <w:sz w:val="20"/>
+              <w:szCs w:val="20"/>
+              <w:lang w:val="en-US"/>
+            </w:rPr>
+            <w:fldChar w:fldCharType="end"/>
+          </w:r>
+        </w:sdtContent>
+      </w:sdt>
+      <w:r>
+        <w:rPr>
+          <w:rFonts w:asciiTheme="majorHAnsi" w:hAnsiTheme="majorHAnsi" w:cstheme="majorHAnsi"/>
+          <w:sz w:val="20"/>
+          <w:szCs w:val="20"/>
+        </w:rPr>
+        <w:t xml:space="preserve"> đã khảo sát thông số tương quan trưc tiếp của bài toán RNP và</w:t>
+      </w:r>
+      <w:r>
+        <w:rPr>
+          <w:rFonts w:asciiTheme="majorHAnsi" w:hAnsiTheme="majorHAnsi" w:cstheme="majorHAnsi"/>
+          <w:sz w:val="20"/>
+          <w:szCs w:val="20"/>
+        </w:rPr>
+        <w:t xml:space="preserve"> Harrington  </w:t>
+      </w:r>
+      <w:sdt>
+        <w:sdtPr>
+          <w:rPr>
+            <w:rFonts w:asciiTheme="majorHAnsi" w:hAnsiTheme="majorHAnsi" w:cstheme="majorHAnsi"/>
+            <w:sz w:val="20"/>
+            <w:szCs w:val="20"/>
+          </w:rPr>
+          <w:id w:val="-1324585509"/>
+          <w:citation/>
+        </w:sdtPr>
+        <w:sdtContent>
+          <w:r>
+            <w:rPr>
+              <w:rFonts w:asciiTheme="majorHAnsi" w:hAnsiTheme="majorHAnsi" w:cstheme="majorHAnsi"/>
+              <w:sz w:val="20"/>
+              <w:szCs w:val="20"/>
+            </w:rPr>
+            <w:fldChar w:fldCharType="begin"/>
+          </w:r>
+          <w:r>
+            <w:rPr>
+              <w:rFonts w:asciiTheme="majorHAnsi" w:hAnsiTheme="majorHAnsi" w:cstheme="majorHAnsi"/>
+              <w:sz w:val="20"/>
+              <w:szCs w:val="20"/>
+            </w:rPr>
+            <w:instrText xml:space="preserve"> CITATION Har13 \l 1033 </w:instrText>
+          </w:r>
+          <w:r>
+            <w:rPr>
+              <w:rFonts w:asciiTheme="majorHAnsi" w:hAnsiTheme="majorHAnsi" w:cstheme="majorHAnsi"/>
+              <w:sz w:val="20"/>
+              <w:szCs w:val="20"/>
+            </w:rPr>
+            <w:fldChar w:fldCharType="separate"/>
+          </w:r>
+          <w:r>
+            <w:rPr>
+              <w:rFonts w:asciiTheme="majorHAnsi" w:hAnsiTheme="majorHAnsi" w:cstheme="majorHAnsi"/>
+              <w:sz w:val="20"/>
+              <w:szCs w:val="20"/>
+            </w:rPr>
+            <w:t>[9]</w:t>
+          </w:r>
+          <w:r>
+            <w:rPr>
+              <w:rFonts w:asciiTheme="majorHAnsi" w:hAnsiTheme="majorHAnsi" w:cstheme="majorHAnsi"/>
+              <w:sz w:val="20"/>
+              <w:szCs w:val="20"/>
+            </w:rPr>
+            <w:fldChar w:fldCharType="end"/>
+          </w:r>
+        </w:sdtContent>
+      </w:sdt>
+      <w:r>
+        <w:rPr>
+          <w:rFonts w:asciiTheme="majorHAnsi" w:hAnsiTheme="majorHAnsi" w:cstheme="majorHAnsi"/>
+          <w:sz w:val="20"/>
+          <w:szCs w:val="20"/>
+        </w:rPr>
+        <w:t xml:space="preserve"> đã giới thiệu </w:t>
+      </w:r>
+      <w:r>
+        <w:rPr>
+          <w:rFonts w:asciiTheme="majorHAnsi" w:hAnsiTheme="majorHAnsi" w:cstheme="majorHAnsi"/>
+          <w:sz w:val="20"/>
+          <w:szCs w:val="20"/>
+        </w:rPr>
+        <w:t>thuật toán K-means, áp dụng hỗ trợ phân cụm dữ liệu ở khâu khởi tạo vị trí ban đầu của các đầu đọc trong bài toán RNP.</w:t>
+      </w:r>
+      <w:r>
+        <w:rPr>
+          <w:rFonts w:asciiTheme="majorHAnsi" w:hAnsiTheme="majorHAnsi" w:cstheme="majorHAnsi"/>
+          <w:sz w:val="20"/>
+          <w:szCs w:val="20"/>
+        </w:rPr>
+        <w:t xml:space="preserve"> Về các thuật toán tiến hóa </w:t>
+      </w:r>
+      <w:r>
+        <w:rPr>
+          <w:rFonts w:asciiTheme="majorHAnsi" w:hAnsiTheme="majorHAnsi" w:cstheme="majorHAnsi"/>
+          <w:sz w:val="20"/>
+          <w:szCs w:val="20"/>
+        </w:rPr>
+        <w:t>Zhan</w:t>
+      </w:r>
+      <w:r>
+        <w:rPr>
+          <w:rFonts w:asciiTheme="majorHAnsi" w:hAnsiTheme="majorHAnsi" w:cstheme="majorHAnsi"/>
+          <w:sz w:val="20"/>
+          <w:szCs w:val="20"/>
+        </w:rPr>
+        <w:t>g,</w:t>
+      </w:r>
+      <w:r>
+        <w:rPr>
+          <w:rFonts w:asciiTheme="majorHAnsi" w:hAnsiTheme="majorHAnsi" w:cstheme="majorHAnsi"/>
+          <w:sz w:val="20"/>
+          <w:szCs w:val="20"/>
+        </w:rPr>
+        <w:t xml:space="preserve"> Li</w:t>
+      </w:r>
+      <w:r>
+        <w:rPr>
+          <w:rFonts w:asciiTheme="majorHAnsi" w:hAnsiTheme="majorHAnsi" w:cstheme="majorHAnsi"/>
+          <w:sz w:val="20"/>
+          <w:szCs w:val="20"/>
+        </w:rPr>
+        <w:t xml:space="preserve"> </w:t>
+      </w:r>
+      <w:sdt>
+        <w:sdtPr>
+          <w:rPr>
+            <w:rFonts w:asciiTheme="majorHAnsi" w:hAnsiTheme="majorHAnsi" w:cstheme="majorHAnsi"/>
+            <w:sz w:val="20"/>
+            <w:szCs w:val="20"/>
+          </w:rPr>
+          <w:id w:val="-1716038873"/>
+          <w:citation/>
+        </w:sdtPr>
+        <w:sdtContent>
+          <w:r>
+            <w:rPr>
+              <w:rFonts w:asciiTheme="majorHAnsi" w:hAnsiTheme="majorHAnsi" w:cstheme="majorHAnsi"/>
+              <w:sz w:val="20"/>
+              <w:szCs w:val="20"/>
+            </w:rPr>
+            <w:fldChar w:fldCharType="begin"/>
+          </w:r>
+          <w:r>
+            <w:rPr>
+              <w:rFonts w:asciiTheme="majorHAnsi" w:hAnsiTheme="majorHAnsi" w:cstheme="majorHAnsi"/>
+              <w:sz w:val="20"/>
+              <w:szCs w:val="20"/>
+            </w:rPr>
+            <w:instrText xml:space="preserve"> CITATION Zha07 \l 1033 </w:instrText>
+          </w:r>
+          <w:r>
+            <w:rPr>
+              <w:rFonts w:asciiTheme="majorHAnsi" w:hAnsiTheme="majorHAnsi" w:cstheme="majorHAnsi"/>
+              <w:sz w:val="20"/>
+              <w:szCs w:val="20"/>
+            </w:rPr>
+            <w:fldChar w:fldCharType="separate"/>
+          </w:r>
+          <w:r>
+            <w:rPr>
+              <w:rFonts w:asciiTheme="majorHAnsi" w:hAnsiTheme="majorHAnsi" w:cstheme="majorHAnsi"/>
+              <w:sz w:val="20"/>
+              <w:szCs w:val="20"/>
+            </w:rPr>
+            <w:t>[10]</w:t>
+          </w:r>
+          <w:r>
+            <w:rPr>
+              <w:rFonts w:asciiTheme="majorHAnsi" w:hAnsiTheme="majorHAnsi" w:cstheme="majorHAnsi"/>
+              <w:sz w:val="20"/>
+              <w:szCs w:val="20"/>
+            </w:rPr>
+            <w:fldChar w:fldCharType="end"/>
+          </w:r>
+        </w:sdtContent>
+      </w:sdt>
+      <w:r>
+        <w:rPr>
+          <w:rFonts w:asciiTheme="majorHAnsi" w:hAnsiTheme="majorHAnsi" w:cstheme="majorHAnsi"/>
+          <w:sz w:val="20"/>
+          <w:szCs w:val="20"/>
+        </w:rPr>
+        <w:t xml:space="preserve"> và </w:t>
+      </w:r>
+      <w:r>
+        <w:rPr>
+          <w:rFonts w:asciiTheme="majorHAnsi" w:hAnsiTheme="majorHAnsi" w:cstheme="majorHAnsi"/>
+          <w:sz w:val="20"/>
+          <w:szCs w:val="20"/>
+        </w:rPr>
+        <w:t>Tuba và cộng sự</w:t>
+      </w:r>
+      <w:r>
+        <w:rPr>
+          <w:rFonts w:asciiTheme="majorHAnsi" w:hAnsiTheme="majorHAnsi" w:cstheme="majorHAnsi"/>
+          <w:sz w:val="20"/>
+          <w:szCs w:val="20"/>
+        </w:rPr>
+        <w:t xml:space="preserve"> </w:t>
+      </w:r>
+      <w:sdt>
+        <w:sdtPr>
+          <w:rPr>
+            <w:rFonts w:asciiTheme="majorHAnsi" w:hAnsiTheme="majorHAnsi" w:cstheme="majorHAnsi"/>
+            <w:sz w:val="20"/>
+            <w:szCs w:val="20"/>
+          </w:rPr>
+          <w:id w:val="-1494639398"/>
+          <w:citation/>
+        </w:sdtPr>
+        <w:sdtContent>
+          <w:r>
+            <w:rPr>
+              <w:rFonts w:asciiTheme="majorHAnsi" w:hAnsiTheme="majorHAnsi" w:cstheme="majorHAnsi"/>
+              <w:sz w:val="20"/>
+              <w:szCs w:val="20"/>
+            </w:rPr>
+            <w:fldChar w:fldCharType="begin"/>
+          </w:r>
+          <w:r>
+            <w:rPr>
+              <w:rFonts w:asciiTheme="majorHAnsi" w:hAnsiTheme="majorHAnsi" w:cstheme="majorHAnsi"/>
+              <w:sz w:val="20"/>
+              <w:szCs w:val="20"/>
+            </w:rPr>
+            <w:instrText xml:space="preserve"> CITATION Tub17 \l 1033 </w:instrText>
+          </w:r>
+          <w:r>
+            <w:rPr>
+              <w:rFonts w:asciiTheme="majorHAnsi" w:hAnsiTheme="majorHAnsi" w:cstheme="majorHAnsi"/>
+              <w:sz w:val="20"/>
+              <w:szCs w:val="20"/>
+            </w:rPr>
+            <w:fldChar w:fldCharType="separate"/>
+          </w:r>
+          <w:r>
+            <w:rPr>
+              <w:rFonts w:asciiTheme="majorHAnsi" w:hAnsiTheme="majorHAnsi" w:cstheme="majorHAnsi"/>
+              <w:sz w:val="20"/>
+              <w:szCs w:val="20"/>
+            </w:rPr>
+            <w:t>[11]</w:t>
+          </w:r>
+          <w:r>
+            <w:rPr>
+              <w:rFonts w:asciiTheme="majorHAnsi" w:hAnsiTheme="majorHAnsi" w:cstheme="majorHAnsi"/>
+              <w:sz w:val="20"/>
+              <w:szCs w:val="20"/>
+            </w:rPr>
+            <w:fldChar w:fldCharType="end"/>
+          </w:r>
+        </w:sdtContent>
+      </w:sdt>
+      <w:r>
+        <w:rPr>
+          <w:rFonts w:asciiTheme="majorHAnsi" w:hAnsiTheme="majorHAnsi" w:cstheme="majorHAnsi"/>
+          <w:sz w:val="20"/>
+          <w:szCs w:val="20"/>
+        </w:rPr>
+        <w:t xml:space="preserve"> đã áp dụng đa mục tiêu như MOEA/D </w:t>
+      </w:r>
+      <w:r>
+        <w:rPr>
+          <w:rFonts w:asciiTheme="majorHAnsi" w:hAnsiTheme="majorHAnsi" w:cstheme="majorHAnsi"/>
+          <w:sz w:val="20"/>
+          <w:szCs w:val="20"/>
+        </w:rPr>
+        <w:t>(Multi-objective Evolutionary Algorithm based on Decomposition)</w:t>
+      </w:r>
+      <w:r>
+        <w:rPr>
+          <w:rFonts w:asciiTheme="majorHAnsi" w:hAnsiTheme="majorHAnsi" w:cstheme="majorHAnsi"/>
+          <w:sz w:val="20"/>
+          <w:szCs w:val="20"/>
+        </w:rPr>
+        <w:t xml:space="preserve"> tối ưu hóa nhiều mục tiêu trong RNP</w:t>
+      </w:r>
+      <w:r>
+        <w:rPr>
+          <w:rFonts w:asciiTheme="majorHAnsi" w:hAnsiTheme="majorHAnsi" w:cstheme="majorHAnsi"/>
+          <w:sz w:val="20"/>
+          <w:szCs w:val="20"/>
+        </w:rPr>
+        <w:t xml:space="preserve">. Tiếp </w:t>
+      </w:r>
+      <w:r>
+        <w:rPr>
+          <w:rFonts w:asciiTheme="majorHAnsi" w:hAnsiTheme="majorHAnsi" w:cstheme="majorHAnsi"/>
+          <w:sz w:val="20"/>
+          <w:szCs w:val="20"/>
+        </w:rPr>
+        <w:lastRenderedPageBreak/>
+        <w:t xml:space="preserve">đó </w:t>
+      </w:r>
+      <w:sdt>
+        <w:sdtPr>
+          <w:rPr>
+            <w:rFonts w:asciiTheme="majorHAnsi" w:hAnsiTheme="majorHAnsi" w:cstheme="majorHAnsi"/>
+            <w:sz w:val="20"/>
+            <w:szCs w:val="20"/>
+            <w:lang w:val="en-US"/>
+          </w:rPr>
+          <w:id w:val="521977110"/>
+          <w:citation/>
+        </w:sdtPr>
+        <w:sdtContent>
+          <w:r>
+            <w:rPr>
+              <w:rFonts w:asciiTheme="majorHAnsi" w:hAnsiTheme="majorHAnsi" w:cstheme="majorHAnsi"/>
+              <w:sz w:val="20"/>
+              <w:szCs w:val="20"/>
+              <w:lang w:val="en-US"/>
+            </w:rPr>
+            <w:fldChar w:fldCharType="begin"/>
+          </w:r>
+          <w:r>
+            <w:rPr>
+              <w:rFonts w:asciiTheme="majorHAnsi" w:hAnsiTheme="majorHAnsi" w:cstheme="majorHAnsi"/>
+              <w:sz w:val="20"/>
+              <w:szCs w:val="20"/>
+            </w:rPr>
+            <w:instrText xml:space="preserve"> CITATION Zha171 \l 1033 </w:instrText>
+          </w:r>
+          <w:r>
+            <w:rPr>
+              <w:rFonts w:asciiTheme="majorHAnsi" w:hAnsiTheme="majorHAnsi" w:cstheme="majorHAnsi"/>
+              <w:sz w:val="20"/>
+              <w:szCs w:val="20"/>
+              <w:lang w:val="en-US"/>
+            </w:rPr>
+            <w:fldChar w:fldCharType="separate"/>
+          </w:r>
+          <w:r>
+            <w:rPr>
+              <w:rFonts w:asciiTheme="majorHAnsi" w:hAnsiTheme="majorHAnsi" w:cstheme="majorHAnsi"/>
+              <w:sz w:val="20"/>
+              <w:szCs w:val="20"/>
+            </w:rPr>
+            <w:t>[12]</w:t>
+          </w:r>
+          <w:r>
+            <w:rPr>
+              <w:rFonts w:asciiTheme="majorHAnsi" w:hAnsiTheme="majorHAnsi" w:cstheme="majorHAnsi"/>
+              <w:sz w:val="20"/>
+              <w:szCs w:val="20"/>
+              <w:lang w:val="en-US"/>
+            </w:rPr>
+            <w:fldChar w:fldCharType="end"/>
+          </w:r>
+        </w:sdtContent>
+      </w:sdt>
+      <w:r>
+        <w:rPr>
+          <w:rFonts w:asciiTheme="majorHAnsi" w:hAnsiTheme="majorHAnsi" w:cstheme="majorHAnsi"/>
+          <w:sz w:val="20"/>
+          <w:szCs w:val="20"/>
+        </w:rPr>
+        <w:t xml:space="preserve"> Zhao và cộng sự đã đề xuất một phương pháp phân rã dựa trên thuật toán đom đóm đa mục tiêu thiết lập cho mạng RFID nhưng gặp khó khăn trong việc xác định số lượng đầu đọc và bán kính phủ sóng.</w:t>
+      </w:r>
+    </w:p>
+    <w:p>
+      <w:pPr>
+        <w:pStyle w:val="ListParagraph"/>
+        <w:spacing w:after="120" w:line="259" w:lineRule="auto"/>
+        <w:ind w:left="0" w:firstLine="289"/>
+        <w:contextualSpacing w:val="0"/>
+        <w:jc w:val="both"/>
+        <w:rPr>
+          <w:rFonts w:asciiTheme="majorHAnsi" w:hAnsiTheme="majorHAnsi" w:cstheme="majorHAnsi"/>
+          <w:sz w:val="20"/>
+          <w:szCs w:val="20"/>
+        </w:rPr>
+      </w:pPr>
+      <w:r>
+        <w:rPr>
+          <w:rFonts w:asciiTheme="majorHAnsi" w:hAnsiTheme="majorHAnsi" w:cstheme="majorHAnsi"/>
+          <w:sz w:val="20"/>
+          <w:szCs w:val="20"/>
+        </w:rPr>
+        <w:t xml:space="preserve"> </w:t>
+      </w:r>
+      <w:r>
+        <w:rPr>
+          <w:rFonts w:asciiTheme="majorHAnsi" w:hAnsiTheme="majorHAnsi" w:cstheme="majorHAnsi"/>
+          <w:sz w:val="20"/>
+          <w:szCs w:val="20"/>
+        </w:rPr>
+        <w:t>Một bước tiến mới trong việc cải thiện bao phủ đồng thời tối thiểu vùng nhiễu sóng</w:t>
+      </w:r>
+      <w:r>
+        <w:rPr>
+          <w:rFonts w:asciiTheme="majorHAnsi" w:hAnsiTheme="majorHAnsi" w:cstheme="majorHAnsi"/>
+          <w:sz w:val="20"/>
+          <w:szCs w:val="20"/>
+        </w:rPr>
+        <w:t xml:space="preserve"> qua khái niệm lực ảo và cải thiện khả năng tự động điều chỉnh vị trí các đầu đọc được giới thiệu bởi Antonis và cộng sự </w:t>
+      </w:r>
+      <w:sdt>
+        <w:sdtPr>
+          <w:rPr>
+            <w:rFonts w:asciiTheme="majorHAnsi" w:hAnsiTheme="majorHAnsi" w:cstheme="majorHAnsi"/>
+            <w:sz w:val="20"/>
+            <w:szCs w:val="20"/>
+          </w:rPr>
+          <w:id w:val="1121272593"/>
+          <w:citation/>
+        </w:sdtPr>
+        <w:sdtContent>
+          <w:r>
+            <w:rPr>
+              <w:rFonts w:asciiTheme="majorHAnsi" w:hAnsiTheme="majorHAnsi" w:cstheme="majorHAnsi"/>
+              <w:sz w:val="20"/>
+              <w:szCs w:val="20"/>
+            </w:rPr>
+            <w:fldChar w:fldCharType="begin"/>
+          </w:r>
+          <w:r>
+            <w:rPr>
+              <w:rFonts w:asciiTheme="majorHAnsi" w:hAnsiTheme="majorHAnsi" w:cstheme="majorHAnsi"/>
+              <w:sz w:val="20"/>
+              <w:szCs w:val="20"/>
+            </w:rPr>
+            <w:instrText xml:space="preserve"> CITATION Ant19 \l 1033 </w:instrText>
+          </w:r>
+          <w:r>
+            <w:rPr>
+              <w:rFonts w:asciiTheme="majorHAnsi" w:hAnsiTheme="majorHAnsi" w:cstheme="majorHAnsi"/>
+              <w:sz w:val="20"/>
+              <w:szCs w:val="20"/>
+            </w:rPr>
+            <w:fldChar w:fldCharType="separate"/>
+          </w:r>
+          <w:r>
+            <w:rPr>
+              <w:rFonts w:asciiTheme="majorHAnsi" w:hAnsiTheme="majorHAnsi" w:cstheme="majorHAnsi"/>
+              <w:sz w:val="20"/>
+              <w:szCs w:val="20"/>
+            </w:rPr>
+            <w:t>[13]</w:t>
+          </w:r>
+          <w:r>
+            <w:rPr>
+              <w:rFonts w:asciiTheme="majorHAnsi" w:hAnsiTheme="majorHAnsi" w:cstheme="majorHAnsi"/>
+              <w:sz w:val="20"/>
+              <w:szCs w:val="20"/>
+            </w:rPr>
+            <w:fldChar w:fldCharType="end"/>
+          </w:r>
+        </w:sdtContent>
+      </w:sdt>
+      <w:r>
+        <w:rPr>
+          <w:rFonts w:asciiTheme="majorHAnsi" w:hAnsiTheme="majorHAnsi" w:cstheme="majorHAnsi"/>
+          <w:sz w:val="20"/>
+          <w:szCs w:val="20"/>
+        </w:rPr>
+        <w:t>, cho đến</w:t>
+      </w:r>
+      <w:r>
+        <w:rPr>
+          <w:rFonts w:asciiTheme="majorHAnsi" w:hAnsiTheme="majorHAnsi" w:cstheme="majorHAnsi"/>
+          <w:sz w:val="20"/>
+          <w:szCs w:val="20"/>
+        </w:rPr>
+        <w:t xml:space="preserve"> vài</w:t>
+      </w:r>
+      <w:r>
+        <w:rPr>
+          <w:rFonts w:asciiTheme="majorHAnsi" w:hAnsiTheme="majorHAnsi" w:cstheme="majorHAnsi"/>
+          <w:sz w:val="20"/>
+          <w:szCs w:val="20"/>
+        </w:rPr>
+        <w:t xml:space="preserve"> năm gần đây</w:t>
+      </w:r>
+      <w:r>
+        <w:rPr>
+          <w:rFonts w:asciiTheme="majorHAnsi" w:hAnsiTheme="majorHAnsi" w:cstheme="majorHAnsi"/>
+          <w:sz w:val="20"/>
+          <w:szCs w:val="20"/>
+        </w:rPr>
+        <w:t xml:space="preserve"> </w:t>
+      </w:r>
+      <w:r>
+        <w:rPr>
+          <w:rFonts w:asciiTheme="majorHAnsi" w:hAnsiTheme="majorHAnsi" w:cstheme="majorHAnsi"/>
+          <w:sz w:val="20"/>
+          <w:szCs w:val="20"/>
+        </w:rPr>
+        <w:t>Yating</w:t>
+      </w:r>
+      <w:sdt>
+        <w:sdtPr>
+          <w:rPr>
+            <w:rFonts w:asciiTheme="majorHAnsi" w:hAnsiTheme="majorHAnsi" w:cstheme="majorHAnsi"/>
+            <w:sz w:val="20"/>
+            <w:szCs w:val="20"/>
+          </w:rPr>
+          <w:id w:val="960776118"/>
+          <w:citation/>
+        </w:sdtPr>
+        <w:sdtContent>
+          <w:r>
+            <w:rPr>
+              <w:rFonts w:asciiTheme="majorHAnsi" w:hAnsiTheme="majorHAnsi" w:cstheme="majorHAnsi"/>
+              <w:sz w:val="20"/>
+              <w:szCs w:val="20"/>
+            </w:rPr>
+            <w:fldChar w:fldCharType="begin"/>
+          </w:r>
+          <w:r>
+            <w:rPr>
+              <w:rFonts w:asciiTheme="majorHAnsi" w:hAnsiTheme="majorHAnsi" w:cstheme="majorHAnsi"/>
+              <w:sz w:val="20"/>
+              <w:szCs w:val="20"/>
+            </w:rPr>
+            <w:instrText xml:space="preserve"> CITATION Yat21 \l 1033 </w:instrText>
+          </w:r>
+          <w:r>
+            <w:rPr>
+              <w:rFonts w:asciiTheme="majorHAnsi" w:hAnsiTheme="majorHAnsi" w:cstheme="majorHAnsi"/>
+              <w:sz w:val="20"/>
+              <w:szCs w:val="20"/>
+            </w:rPr>
+            <w:fldChar w:fldCharType="separate"/>
+          </w:r>
+          <w:r>
+            <w:rPr>
+              <w:rFonts w:asciiTheme="majorHAnsi" w:hAnsiTheme="majorHAnsi" w:cstheme="majorHAnsi"/>
+              <w:sz w:val="20"/>
+              <w:szCs w:val="20"/>
+            </w:rPr>
+            <w:t xml:space="preserve"> </w:t>
+          </w:r>
+          <w:r>
+            <w:rPr>
+              <w:rFonts w:asciiTheme="majorHAnsi" w:hAnsiTheme="majorHAnsi" w:cstheme="majorHAnsi"/>
+              <w:sz w:val="20"/>
+              <w:szCs w:val="20"/>
+            </w:rPr>
+            <w:t>[14]</w:t>
+          </w:r>
+          <w:r>
+            <w:rPr>
+              <w:rFonts w:asciiTheme="majorHAnsi" w:hAnsiTheme="majorHAnsi" w:cstheme="majorHAnsi"/>
+              <w:sz w:val="20"/>
+              <w:szCs w:val="20"/>
+            </w:rPr>
+            <w:fldChar w:fldCharType="end"/>
+          </w:r>
+        </w:sdtContent>
+      </w:sdt>
+      <w:r>
+        <w:rPr>
+          <w:rFonts w:asciiTheme="majorHAnsi" w:hAnsiTheme="majorHAnsi" w:cstheme="majorHAnsi"/>
+          <w:sz w:val="20"/>
+          <w:szCs w:val="20"/>
+        </w:rPr>
+        <w:t xml:space="preserve"> và các cộng sự đã trình bày một phương pháp tối ưu hóa lai HPSO-RNP (</w:t>
+      </w:r>
+      <w:r>
+        <w:rPr>
+          <w:rFonts w:asciiTheme="majorHAnsi" w:hAnsiTheme="majorHAnsi" w:cstheme="majorHAnsi"/>
+          <w:sz w:val="20"/>
+          <w:szCs w:val="20"/>
+        </w:rPr>
+        <w:t>Hybrid Particle Swarm Optimization for RFID Network Planning)</w:t>
+      </w:r>
+      <w:r>
+        <w:rPr>
+          <w:rFonts w:asciiTheme="majorHAnsi" w:hAnsiTheme="majorHAnsi" w:cstheme="majorHAnsi"/>
+          <w:sz w:val="20"/>
+          <w:szCs w:val="20"/>
+        </w:rPr>
+        <w:t xml:space="preserve"> kết hợp với K-means phân cụm, bổ sung lực ảo để giải quyết bài toán RNP được thử nghiệm trên các bộ dữ liệu chuẩn số lượng thẻ khác nhau và kết quả cho thấy đạt hiệu suất tốt hơn so với các thuật toán khác như CA-RNP và MOEA-RNP.</w:t>
+      </w:r>
+    </w:p>
+    <w:p>
+      <w:pPr>
+        <w:pStyle w:val="ListParagraph"/>
+        <w:spacing w:after="120" w:line="259" w:lineRule="auto"/>
+        <w:ind w:left="0" w:firstLine="289"/>
+        <w:contextualSpacing w:val="0"/>
+        <w:jc w:val="both"/>
+        <w:rPr>
+          <w:rFonts w:asciiTheme="majorHAnsi" w:hAnsiTheme="majorHAnsi" w:cstheme="majorHAnsi"/>
+          <w:sz w:val="20"/>
+          <w:szCs w:val="20"/>
+        </w:rPr>
+      </w:pPr>
+      <w:r>
+        <w:rPr>
+          <w:rFonts w:asciiTheme="majorHAnsi" w:hAnsiTheme="majorHAnsi" w:cstheme="majorHAnsi"/>
+          <w:sz w:val="20"/>
+          <w:szCs w:val="20"/>
+        </w:rPr>
+        <w:t>Cuối cùng có một số bài báo đánh giá và so sánh về hiệu quả của các phương pháp này trong vấn đ</w:t>
+      </w:r>
+      <w:r>
+        <w:rPr>
+          <w:rFonts w:asciiTheme="majorHAnsi" w:hAnsiTheme="majorHAnsi" w:cstheme="majorHAnsi"/>
+          <w:sz w:val="20"/>
+          <w:szCs w:val="20"/>
+        </w:rPr>
+        <w:t>ề</w:t>
+      </w:r>
+      <w:r>
+        <w:rPr>
+          <w:rFonts w:asciiTheme="majorHAnsi" w:hAnsiTheme="majorHAnsi" w:cstheme="majorHAnsi"/>
+          <w:sz w:val="20"/>
+          <w:szCs w:val="20"/>
+        </w:rPr>
+        <w:t xml:space="preserve"> quy hoạch mạng</w:t>
+      </w:r>
+      <w:r>
+        <w:rPr>
+          <w:rFonts w:asciiTheme="majorHAnsi" w:hAnsiTheme="majorHAnsi" w:cstheme="majorHAnsi"/>
+          <w:sz w:val="20"/>
+          <w:szCs w:val="20"/>
+        </w:rPr>
+        <w:t xml:space="preserve"> theo các phương pháp dựa trên CS, GA và PSO</w:t>
+      </w:r>
+      <w:r>
+        <w:rPr>
+          <w:rFonts w:asciiTheme="majorHAnsi" w:hAnsiTheme="majorHAnsi" w:cstheme="majorHAnsi"/>
+          <w:sz w:val="20"/>
+          <w:szCs w:val="20"/>
+        </w:rPr>
+        <w:t xml:space="preserve"> </w:t>
+      </w:r>
+      <w:sdt>
+        <w:sdtPr>
+          <w:rPr>
+            <w:rFonts w:asciiTheme="majorHAnsi" w:hAnsiTheme="majorHAnsi" w:cstheme="majorHAnsi"/>
+            <w:sz w:val="20"/>
+            <w:szCs w:val="20"/>
+          </w:rPr>
+          <w:id w:val="1364410096"/>
+          <w:citation/>
+        </w:sdtPr>
+        <w:sdtContent>
+          <w:r>
+            <w:rPr>
+              <w:rFonts w:asciiTheme="majorHAnsi" w:hAnsiTheme="majorHAnsi" w:cstheme="majorHAnsi"/>
+              <w:sz w:val="20"/>
+              <w:szCs w:val="20"/>
+            </w:rPr>
+            <w:fldChar w:fldCharType="begin"/>
+          </w:r>
+          <w:r>
+            <w:rPr>
+              <w:rFonts w:asciiTheme="majorHAnsi" w:hAnsiTheme="majorHAnsi" w:cstheme="majorHAnsi"/>
+              <w:sz w:val="20"/>
+              <w:szCs w:val="20"/>
+            </w:rPr>
+            <w:instrText xml:space="preserve"> CITATION LêV23 \l 1033 </w:instrText>
+          </w:r>
+          <w:r>
+            <w:rPr>
+              <w:rFonts w:asciiTheme="majorHAnsi" w:hAnsiTheme="majorHAnsi" w:cstheme="majorHAnsi"/>
+              <w:sz w:val="20"/>
+              <w:szCs w:val="20"/>
+            </w:rPr>
+            <w:fldChar w:fldCharType="separate"/>
+          </w:r>
+          <w:r>
+            <w:rPr>
+              <w:rFonts w:asciiTheme="majorHAnsi" w:hAnsiTheme="majorHAnsi" w:cstheme="majorHAnsi"/>
+              <w:sz w:val="20"/>
+              <w:szCs w:val="20"/>
+            </w:rPr>
+            <w:t>[15]</w:t>
+          </w:r>
+          <w:r>
+            <w:rPr>
+              <w:rFonts w:asciiTheme="majorHAnsi" w:hAnsiTheme="majorHAnsi" w:cstheme="majorHAnsi"/>
+              <w:sz w:val="20"/>
+              <w:szCs w:val="20"/>
+            </w:rPr>
+            <w:fldChar w:fldCharType="end"/>
+          </w:r>
+        </w:sdtContent>
+      </w:sdt>
+      <w:r>
+        <w:rPr>
+          <w:rFonts w:asciiTheme="majorHAnsi" w:hAnsiTheme="majorHAnsi" w:cstheme="majorHAnsi"/>
+          <w:sz w:val="20"/>
+          <w:szCs w:val="20"/>
+        </w:rPr>
+        <w:t xml:space="preserve"> từ đó thấy được lợi thế của thuật toán PSO để vấn dụng vào trong thực tiễn như trong Lê Văn Hòa và cộng sự </w:t>
+      </w:r>
+      <w:sdt>
+        <w:sdtPr>
+          <w:rPr>
+            <w:rFonts w:asciiTheme="majorHAnsi" w:hAnsiTheme="majorHAnsi" w:cstheme="majorHAnsi"/>
+            <w:sz w:val="20"/>
+            <w:szCs w:val="20"/>
+          </w:rPr>
+          <w:id w:val="1782149895"/>
+          <w:citation/>
+        </w:sdtPr>
+        <w:sdtContent>
+          <w:r>
+            <w:rPr>
+              <w:rFonts w:asciiTheme="majorHAnsi" w:hAnsiTheme="majorHAnsi" w:cstheme="majorHAnsi"/>
+              <w:sz w:val="20"/>
+              <w:szCs w:val="20"/>
+            </w:rPr>
+            <w:fldChar w:fldCharType="begin"/>
+          </w:r>
+          <w:r>
+            <w:rPr>
+              <w:rFonts w:asciiTheme="majorHAnsi" w:hAnsiTheme="majorHAnsi" w:cstheme="majorHAnsi"/>
+              <w:sz w:val="20"/>
+              <w:szCs w:val="20"/>
+            </w:rPr>
+            <w:instrText xml:space="preserve"> CITATION LêV24 \l 1033 </w:instrText>
+          </w:r>
+          <w:r>
+            <w:rPr>
+              <w:rFonts w:asciiTheme="majorHAnsi" w:hAnsiTheme="majorHAnsi" w:cstheme="majorHAnsi"/>
+              <w:sz w:val="20"/>
+              <w:szCs w:val="20"/>
+            </w:rPr>
+            <w:fldChar w:fldCharType="separate"/>
+          </w:r>
+          <w:r>
+            <w:rPr>
+              <w:rFonts w:asciiTheme="majorHAnsi" w:hAnsiTheme="majorHAnsi" w:cstheme="majorHAnsi"/>
+              <w:sz w:val="20"/>
+              <w:szCs w:val="20"/>
+            </w:rPr>
+            <w:t>[16]</w:t>
+          </w:r>
+          <w:r>
+            <w:rPr>
+              <w:rFonts w:asciiTheme="majorHAnsi" w:hAnsiTheme="majorHAnsi" w:cstheme="majorHAnsi"/>
+              <w:sz w:val="20"/>
+              <w:szCs w:val="20"/>
+            </w:rPr>
+            <w:fldChar w:fldCharType="end"/>
+          </w:r>
+        </w:sdtContent>
+      </w:sdt>
+      <w:r>
+        <w:rPr>
+          <w:rFonts w:asciiTheme="majorHAnsi" w:hAnsiTheme="majorHAnsi" w:cstheme="majorHAnsi"/>
+          <w:sz w:val="20"/>
+          <w:szCs w:val="20"/>
+        </w:rPr>
+        <w:t xml:space="preserve"> đã ứng dụng trong giám sát thiết bị y tế và đề xuất ứng dụng giải thuật PSO và GA trong lắp đặt đầu đọc RFID.</w:t>
+      </w:r>
+    </w:p>
+    <w:p>
+      <w:pPr>
+        <w:rPr>
+          <w:rFonts w:asciiTheme="majorHAnsi" w:hAnsiTheme="majorHAnsi" w:cstheme="majorHAnsi"/>
+          <w:sz w:val="20"/>
+          <w:szCs w:val="20"/>
+        </w:rPr>
+      </w:pPr>
+      <w:r>
+        <w:rPr>
+          <w:rFonts w:asciiTheme="majorHAnsi" w:hAnsiTheme="majorHAnsi" w:cstheme="majorHAnsi"/>
+          <w:sz w:val="20"/>
+          <w:szCs w:val="20"/>
+        </w:rPr>
+        <w:br w:type="page"/>
+      </w:r>
+    </w:p>
+    <w:p>
+      <w:pPr>
+        <w:pStyle w:val="ListParagraph"/>
+        <w:spacing w:after="120" w:line="259" w:lineRule="auto"/>
+        <w:ind w:left="0" w:firstLine="289"/>
+        <w:contextualSpacing w:val="0"/>
+        <w:jc w:val="both"/>
+        <w:rPr>
+          <w:rFonts w:asciiTheme="majorHAnsi" w:hAnsiTheme="majorHAnsi" w:cstheme="majorHAnsi"/>
+          <w:sz w:val="20"/>
+          <w:szCs w:val="20"/>
+        </w:rPr>
+      </w:pPr>
     </w:p>
     <w:p>
       <w:pPr>
@@ -1148,12 +2161,50 @@
                 <w:tblLook w:val="04A0" w:firstRow="1" w:lastRow="0" w:firstColumn="1" w:lastColumn="0" w:noHBand="0" w:noVBand="1"/>
               </w:tblPr>
               <w:tblGrid>
-                <w:gridCol w:w="342"/>
-                <w:gridCol w:w="9235"/>
+                <w:gridCol w:w="476"/>
+                <w:gridCol w:w="9101"/>
               </w:tblGrid>
               <w:tr>
                 <w:trPr>
-                  <w:divId w:val="969167784"/>
+                  <w:divId w:val="189101344"/>
+                  <w:tblCellSpacing w:w="15" w:type="dxa"/>
+                </w:trPr>
+                <w:tc>
+                  <w:tcPr>
+                    <w:tcW w:w="50" w:type="pct"/>
+                    <w:hideMark/>
+                  </w:tcPr>
+                  <w:p>
+                    <w:pPr>
+                      <w:pStyle w:val="Bibliography"/>
+                      <w:rPr>
+                        <w:kern w:val="0"/>
+                        <w14:ligatures w14:val="none"/>
+                      </w:rPr>
+                    </w:pPr>
+                    <w:r>
+                      <w:t xml:space="preserve">[1] </w:t>
+                    </w:r>
+                  </w:p>
+                </w:tc>
+                <w:tc>
+                  <w:tcPr>
+                    <w:tcW w:w="0" w:type="auto"/>
+                    <w:hideMark/>
+                  </w:tcPr>
+                  <w:p>
+                    <w:pPr>
+                      <w:pStyle w:val="Bibliography"/>
+                    </w:pPr>
+                    <w:r>
+                      <w:t xml:space="preserve">Y. L. Y. Y. W. Y. Q. Guan, "Genetic Approach for Network Planning in the," vol. 2, p. Sixth International Conference on Intelligent Systems Design and, 8 2006. </w:t>
+                    </w:r>
+                  </w:p>
+                </w:tc>
+              </w:tr>
+              <w:tr>
+                <w:trPr>
+                  <w:divId w:val="189101344"/>
                   <w:tblCellSpacing w:w="15" w:type="dxa"/>
                 </w:trPr>
                 <w:tc>
@@ -1166,7 +2217,7 @@
                       <w:pStyle w:val="Bibliography"/>
                     </w:pPr>
                     <w:r>
-                      <w:t xml:space="preserve">[1] </w:t>
+                      <w:t xml:space="preserve">[2] </w:t>
                     </w:r>
                   </w:p>
                 </w:tc>
@@ -1180,19 +2231,14 @@
                       <w:pStyle w:val="Bibliography"/>
                     </w:pPr>
                     <w:r>
-                      <w:t xml:space="preserve">Y. L. Y. Y. W. Y. Q. Guan, "Genetic Approach for Network Planning in the," vol. 2, p. Sixth International </w:t>
-                    </w:r>
-                    <w:bookmarkStart w:id="0" w:name="_GoBack"/>
-                    <w:bookmarkEnd w:id="0"/>
-                    <w:r>
-                      <w:t xml:space="preserve">Conference on Intelligent Systems Design and, 8 2006. </w:t>
+                      <w:t xml:space="preserve">F. F. G. M. E. Di Giampaolo, "RFID-network planning by Particle Swarm Optimization," vol. 25, pp. 1-5, 2010. </w:t>
                     </w:r>
                   </w:p>
                 </w:tc>
               </w:tr>
               <w:tr>
                 <w:trPr>
-                  <w:divId w:val="969167784"/>
+                  <w:divId w:val="189101344"/>
                   <w:tblCellSpacing w:w="15" w:type="dxa"/>
                 </w:trPr>
                 <w:tc>
@@ -1205,7 +2251,7 @@
                       <w:pStyle w:val="Bibliography"/>
                     </w:pPr>
                     <w:r>
-                      <w:t xml:space="preserve">[2] </w:t>
+                      <w:t xml:space="preserve">[3] </w:t>
                     </w:r>
                   </w:p>
                 </w:tc>
@@ -1219,14 +2265,14 @@
                       <w:pStyle w:val="Bibliography"/>
                     </w:pPr>
                     <w:r>
-                      <w:t xml:space="preserve">F. F. G. M. E. Di Giampaolo, "RFID-network planning by Particle Swarm Optimization," vol. 25, pp. 1-5, 2010. </w:t>
+                      <w:t xml:space="preserve">Z. Y. Chen H, "RFID network planning using evolutionary," pp. 1-4, 2008. </w:t>
                     </w:r>
                   </w:p>
                 </w:tc>
               </w:tr>
               <w:tr>
                 <w:trPr>
-                  <w:divId w:val="969167784"/>
+                  <w:divId w:val="189101344"/>
                   <w:tblCellSpacing w:w="15" w:type="dxa"/>
                 </w:trPr>
                 <w:tc>
@@ -1239,7 +2285,7 @@
                       <w:pStyle w:val="Bibliography"/>
                     </w:pPr>
                     <w:r>
-                      <w:t xml:space="preserve">[3] </w:t>
+                      <w:t xml:space="preserve">[4] </w:t>
                     </w:r>
                   </w:p>
                 </w:tc>
@@ -1253,14 +2299,14 @@
                       <w:pStyle w:val="Bibliography"/>
                     </w:pPr>
                     <w:r>
-                      <w:t xml:space="preserve">Z. Y. Chen H, "RFID network planning using evolutionary," pp. 1-4, 2008. </w:t>
+                      <w:t xml:space="preserve">R. U. Bhattacharya I, "Optimal placement of readers in an RFID network using particle swarm optimization," 2010. </w:t>
                     </w:r>
                   </w:p>
                 </w:tc>
               </w:tr>
               <w:tr>
                 <w:trPr>
-                  <w:divId w:val="969167784"/>
+                  <w:divId w:val="189101344"/>
                   <w:tblCellSpacing w:w="15" w:type="dxa"/>
                 </w:trPr>
                 <w:tc>
@@ -1273,7 +2319,7 @@
                       <w:pStyle w:val="Bibliography"/>
                     </w:pPr>
                     <w:r>
-                      <w:t xml:space="preserve">[4] </w:t>
+                      <w:t xml:space="preserve">[5] </w:t>
                     </w:r>
                   </w:p>
                 </w:tc>
@@ -1287,14 +2333,24 @@
                       <w:pStyle w:val="Bibliography"/>
                     </w:pPr>
                     <w:r>
-                      <w:t xml:space="preserve">R. U. Bhattacharya I, "Optimal placement of readers in an RFID network using particle swarm optimization," 2010. </w:t>
+                      <w:t xml:space="preserve">M. S. J. Z. O. K. W. N. C. Z. H. Z. Y. J. Gong, "Optimizing RFID Network Planning by Using a Particle Swarm Optimization Algorithm with Redundant Reader Elimination," in </w:t>
+                    </w:r>
+                    <w:r>
+                      <w:rPr>
+                        <w:i/>
+                        <w:iCs/>
+                      </w:rPr>
+                      <w:t>IEEE Transactions on Industrial Informatics</w:t>
+                    </w:r>
+                    <w:r>
+                      <w:t xml:space="preserve">, 2012. </w:t>
                     </w:r>
                   </w:p>
                 </w:tc>
               </w:tr>
               <w:tr>
                 <w:trPr>
-                  <w:divId w:val="969167784"/>
+                  <w:divId w:val="189101344"/>
                   <w:tblCellSpacing w:w="15" w:type="dxa"/>
                 </w:trPr>
                 <w:tc>
@@ -1307,7 +2363,7 @@
                       <w:pStyle w:val="Bibliography"/>
                     </w:pPr>
                     <w:r>
-                      <w:t xml:space="preserve">[5] </w:t>
+                      <w:t xml:space="preserve">[6] </w:t>
                     </w:r>
                   </w:p>
                 </w:tc>
@@ -1321,17 +2377,404 @@
                       <w:pStyle w:val="Bibliography"/>
                     </w:pPr>
                     <w:r>
-                      <w:t xml:space="preserve">M. S. J. Z. O. K. W. N. C. Z. H. Z. Y. J. Gong, "Optimizing RFID Network Planning by Using a Particle Swarm Optimization Algorithm with Redundant Reader Elimination," in </w:t>
+                      <w:t xml:space="preserve">Q. S. A. S. V. A. D. B. S. &amp;. K. K. Dong, "Load balancing in large-scale RFID systems," in </w:t>
                     </w:r>
                     <w:r>
                       <w:rPr>
                         <w:i/>
                         <w:iCs/>
                       </w:rPr>
-                      <w:t>IEEE Transactions on Industrial Informatics</w:t>
-                    </w:r>
-                    <w:r>
-                      <w:t xml:space="preserve">, 2012. </w:t>
+                      <w:t>Infocom IEEE International Conference on Computer Communications</w:t>
+                    </w:r>
+                    <w:r>
+                      <w:t xml:space="preserve">, 2281-2285, 2007. </w:t>
+                    </w:r>
+                  </w:p>
+                </w:tc>
+              </w:tr>
+              <w:tr>
+                <w:trPr>
+                  <w:divId w:val="189101344"/>
+                  <w:tblCellSpacing w:w="15" w:type="dxa"/>
+                </w:trPr>
+                <w:tc>
+                  <w:tcPr>
+                    <w:tcW w:w="50" w:type="pct"/>
+                    <w:hideMark/>
+                  </w:tcPr>
+                  <w:p>
+                    <w:pPr>
+                      <w:pStyle w:val="Bibliography"/>
+                    </w:pPr>
+                    <w:r>
+                      <w:t xml:space="preserve">[7] </w:t>
+                    </w:r>
+                  </w:p>
+                </w:tc>
+                <w:tc>
+                  <w:tcPr>
+                    <w:tcW w:w="0" w:type="auto"/>
+                    <w:hideMark/>
+                  </w:tcPr>
+                  <w:p>
+                    <w:pPr>
+                      <w:pStyle w:val="Bibliography"/>
+                    </w:pPr>
+                    <w:r>
+                      <w:t xml:space="preserve">Q. S. A. S. V. A. D. B. S. &amp;. K. K. Dong, "Load balancing in large-scale RFID systems," </w:t>
+                    </w:r>
+                    <w:r>
+                      <w:rPr>
+                        <w:i/>
+                        <w:iCs/>
+                      </w:rPr>
+                      <w:t xml:space="preserve">Computer Networks, </w:t>
+                    </w:r>
+                    <w:r>
+                      <w:t xml:space="preserve">vol. 52, no. 9, pp. 1782-1796, 2008. </w:t>
+                    </w:r>
+                  </w:p>
+                </w:tc>
+              </w:tr>
+              <w:tr>
+                <w:trPr>
+                  <w:divId w:val="189101344"/>
+                  <w:tblCellSpacing w:w="15" w:type="dxa"/>
+                </w:trPr>
+                <w:tc>
+                  <w:tcPr>
+                    <w:tcW w:w="50" w:type="pct"/>
+                    <w:hideMark/>
+                  </w:tcPr>
+                  <w:p>
+                    <w:pPr>
+                      <w:pStyle w:val="Bibliography"/>
+                    </w:pPr>
+                    <w:r>
+                      <w:t xml:space="preserve">[8] </w:t>
+                    </w:r>
+                  </w:p>
+                </w:tc>
+                <w:tc>
+                  <w:tcPr>
+                    <w:tcW w:w="0" w:type="auto"/>
+                    <w:hideMark/>
+                  </w:tcPr>
+                  <w:p>
+                    <w:pPr>
+                      <w:pStyle w:val="Bibliography"/>
+                    </w:pPr>
+                    <w:r>
+                      <w:t xml:space="preserve">K. H. a. S. A. B. A. Nawawi, "Correlation between RFID Network Planning (RNP) Parameters and Particle Swarm Optimization (PSO) Solutions," </w:t>
+                    </w:r>
+                    <w:r>
+                      <w:rPr>
+                        <w:i/>
+                        <w:iCs/>
+                      </w:rPr>
+                      <w:t xml:space="preserve">Applied Mechanics and Materials, </w:t>
+                    </w:r>
+                    <w:r>
+                      <w:t xml:space="preserve">vol. 465–466, p. 1245–1249. </w:t>
+                    </w:r>
+                  </w:p>
+                </w:tc>
+              </w:tr>
+              <w:tr>
+                <w:trPr>
+                  <w:divId w:val="189101344"/>
+                  <w:tblCellSpacing w:w="15" w:type="dxa"/>
+                </w:trPr>
+                <w:tc>
+                  <w:tcPr>
+                    <w:tcW w:w="50" w:type="pct"/>
+                    <w:hideMark/>
+                  </w:tcPr>
+                  <w:p>
+                    <w:pPr>
+                      <w:pStyle w:val="Bibliography"/>
+                    </w:pPr>
+                    <w:r>
+                      <w:t xml:space="preserve">[9] </w:t>
+                    </w:r>
+                  </w:p>
+                </w:tc>
+                <w:tc>
+                  <w:tcPr>
+                    <w:tcW w:w="0" w:type="auto"/>
+                    <w:hideMark/>
+                  </w:tcPr>
+                  <w:p>
+                    <w:pPr>
+                      <w:pStyle w:val="Bibliography"/>
+                    </w:pPr>
+                    <w:r>
+                      <w:t xml:space="preserve">P. Harrington, Machine learning in action, Beijing: Posts &amp; Telecom Press, 2013. </w:t>
+                    </w:r>
+                  </w:p>
+                </w:tc>
+              </w:tr>
+              <w:tr>
+                <w:trPr>
+                  <w:divId w:val="189101344"/>
+                  <w:tblCellSpacing w:w="15" w:type="dxa"/>
+                </w:trPr>
+                <w:tc>
+                  <w:tcPr>
+                    <w:tcW w:w="50" w:type="pct"/>
+                    <w:hideMark/>
+                  </w:tcPr>
+                  <w:p>
+                    <w:pPr>
+                      <w:pStyle w:val="Bibliography"/>
+                    </w:pPr>
+                    <w:r>
+                      <w:t xml:space="preserve">[10] </w:t>
+                    </w:r>
+                  </w:p>
+                </w:tc>
+                <w:tc>
+                  <w:tcPr>
+                    <w:tcW w:w="0" w:type="auto"/>
+                    <w:hideMark/>
+                  </w:tcPr>
+                  <w:p>
+                    <w:pPr>
+                      <w:pStyle w:val="Bibliography"/>
+                    </w:pPr>
+                    <w:r>
+                      <w:t xml:space="preserve">Q. &amp;. L. H. Zhang, "MOEA/D: A multiobjective evolutionary algorithm based on decomposition," </w:t>
+                    </w:r>
+                    <w:r>
+                      <w:rPr>
+                        <w:i/>
+                        <w:iCs/>
+                      </w:rPr>
+                      <w:t xml:space="preserve">IEEE Transactions on Evolutionary Computation, </w:t>
+                    </w:r>
+                    <w:r>
+                      <w:t xml:space="preserve">vol. 11, no. 6, pp. 712-731, 2007. </w:t>
+                    </w:r>
+                  </w:p>
+                </w:tc>
+              </w:tr>
+              <w:tr>
+                <w:trPr>
+                  <w:divId w:val="189101344"/>
+                  <w:tblCellSpacing w:w="15" w:type="dxa"/>
+                </w:trPr>
+                <w:tc>
+                  <w:tcPr>
+                    <w:tcW w:w="50" w:type="pct"/>
+                    <w:hideMark/>
+                  </w:tcPr>
+                  <w:p>
+                    <w:pPr>
+                      <w:pStyle w:val="Bibliography"/>
+                    </w:pPr>
+                    <w:r>
+                      <w:t xml:space="preserve">[11] </w:t>
+                    </w:r>
+                  </w:p>
+                </w:tc>
+                <w:tc>
+                  <w:tcPr>
+                    <w:tcW w:w="0" w:type="auto"/>
+                    <w:hideMark/>
+                  </w:tcPr>
+                  <w:p>
+                    <w:pPr>
+                      <w:pStyle w:val="Bibliography"/>
+                    </w:pPr>
+                    <w:r>
+                      <w:t xml:space="preserve">V. A. A. &amp;. T. M. Tuba, "Multi-objective RFID network planning with probabilistic coverage model by guided fireworks algorithm," in </w:t>
+                    </w:r>
+                    <w:r>
+                      <w:rPr>
+                        <w:i/>
+                        <w:iCs/>
+                      </w:rPr>
+                      <w:t>2017 10th International Symposium on Advanced Topics in Electrical Engineering (ATEE), IEEE</w:t>
+                    </w:r>
+                    <w:r>
+                      <w:t xml:space="preserve">, Bucharest, Romania, 2017. </w:t>
+                    </w:r>
+                  </w:p>
+                </w:tc>
+              </w:tr>
+              <w:tr>
+                <w:trPr>
+                  <w:divId w:val="189101344"/>
+                  <w:tblCellSpacing w:w="15" w:type="dxa"/>
+                </w:trPr>
+                <w:tc>
+                  <w:tcPr>
+                    <w:tcW w:w="50" w:type="pct"/>
+                    <w:hideMark/>
+                  </w:tcPr>
+                  <w:p>
+                    <w:pPr>
+                      <w:pStyle w:val="Bibliography"/>
+                    </w:pPr>
+                    <w:r>
+                      <w:t xml:space="preserve">[12] </w:t>
+                    </w:r>
+                  </w:p>
+                </w:tc>
+                <w:tc>
+                  <w:tcPr>
+                    <w:tcW w:w="0" w:type="auto"/>
+                    <w:hideMark/>
+                  </w:tcPr>
+                  <w:p>
+                    <w:pPr>
+                      <w:pStyle w:val="Bibliography"/>
+                    </w:pPr>
+                    <w:r>
+                      <w:t xml:space="preserve">C. W. C. C. J. W. X. Y. X. L. J. &amp;. K. M. Zhao, "Decomposition-based multi-objective firefly algorithm for RFID network planning with uncertainty," </w:t>
+                    </w:r>
+                    <w:r>
+                      <w:rPr>
+                        <w:i/>
+                        <w:iCs/>
+                      </w:rPr>
+                      <w:t xml:space="preserve">Applied Soft Computing, </w:t>
+                    </w:r>
+                    <w:r>
+                      <w:t xml:space="preserve">vol. 55, pp. 549-564, 2017. </w:t>
+                    </w:r>
+                  </w:p>
+                </w:tc>
+              </w:tr>
+              <w:tr>
+                <w:trPr>
+                  <w:divId w:val="189101344"/>
+                  <w:tblCellSpacing w:w="15" w:type="dxa"/>
+                </w:trPr>
+                <w:tc>
+                  <w:tcPr>
+                    <w:tcW w:w="50" w:type="pct"/>
+                    <w:hideMark/>
+                  </w:tcPr>
+                  <w:p>
+                    <w:pPr>
+                      <w:pStyle w:val="Bibliography"/>
+                    </w:pPr>
+                    <w:r>
+                      <w:lastRenderedPageBreak/>
+                      <w:t xml:space="preserve">[13] </w:t>
+                    </w:r>
+                  </w:p>
+                </w:tc>
+                <w:tc>
+                  <w:tcPr>
+                    <w:tcW w:w="0" w:type="auto"/>
+                    <w:hideMark/>
+                  </w:tcPr>
+                  <w:p>
+                    <w:pPr>
+                      <w:pStyle w:val="Bibliography"/>
+                    </w:pPr>
+                    <w:r>
+                      <w:t xml:space="preserve">G. S. S. A. B. &amp;. J. S. Antonis, "Introduction of dynamic virtual force vector in particle swarm optimization for automated deployment of RFID networks," in </w:t>
+                    </w:r>
+                    <w:r>
+                      <w:rPr>
+                        <w:i/>
+                        <w:iCs/>
+                      </w:rPr>
+                      <w:t>13th European Conference on Antennas and Propagation (EuCAP 2019)</w:t>
+                    </w:r>
+                    <w:r>
+                      <w:t xml:space="preserve">, 2019. </w:t>
+                    </w:r>
+                  </w:p>
+                </w:tc>
+              </w:tr>
+              <w:tr>
+                <w:trPr>
+                  <w:divId w:val="189101344"/>
+                  <w:tblCellSpacing w:w="15" w:type="dxa"/>
+                </w:trPr>
+                <w:tc>
+                  <w:tcPr>
+                    <w:tcW w:w="50" w:type="pct"/>
+                    <w:hideMark/>
+                  </w:tcPr>
+                  <w:p>
+                    <w:pPr>
+                      <w:pStyle w:val="Bibliography"/>
+                    </w:pPr>
+                    <w:r>
+                      <w:t xml:space="preserve">[14] </w:t>
+                    </w:r>
+                  </w:p>
+                </w:tc>
+                <w:tc>
+                  <w:tcPr>
+                    <w:tcW w:w="0" w:type="auto"/>
+                    <w:hideMark/>
+                  </w:tcPr>
+                  <w:p>
+                    <w:pPr>
+                      <w:pStyle w:val="Bibliography"/>
+                    </w:pPr>
+                    <w:r>
+                      <w:t xml:space="preserve">J. L. Z. X. Yating Cao, "A Hybrid Particle Swarm Optimization Algorithm for RFID Network Planning," </w:t>
+                    </w:r>
+                    <w:r>
+                      <w:rPr>
+                        <w:i/>
+                        <w:iCs/>
+                      </w:rPr>
+                      <w:t xml:space="preserve">Soft Computing, </w:t>
+                    </w:r>
+                    <w:r>
+                      <w:t xml:space="preserve">2 2 2021. </w:t>
+                    </w:r>
+                  </w:p>
+                </w:tc>
+              </w:tr>
+              <w:tr>
+                <w:trPr>
+                  <w:divId w:val="189101344"/>
+                  <w:tblCellSpacing w:w="15" w:type="dxa"/>
+                </w:trPr>
+                <w:tc>
+                  <w:tcPr>
+                    <w:tcW w:w="50" w:type="pct"/>
+                    <w:hideMark/>
+                  </w:tcPr>
+                  <w:p>
+                    <w:pPr>
+                      <w:pStyle w:val="Bibliography"/>
+                    </w:pPr>
+                    <w:r>
+                      <w:t xml:space="preserve">[15] </w:t>
+                    </w:r>
+                  </w:p>
+                </w:tc>
+                <w:tc>
+                  <w:tcPr>
+                    <w:tcW w:w="0" w:type="auto"/>
+                    <w:hideMark/>
+                  </w:tcPr>
+                  <w:p>
+                    <w:pPr>
+                      <w:pStyle w:val="Bibliography"/>
+                    </w:pPr>
+                    <w:r>
+                      <w:t xml:space="preserve">T. &amp;. L. J. Zhang, "An efficient and fast kinematics-based algorithm for RFID network planning," </w:t>
+                    </w:r>
+                    <w:r>
+                      <w:rPr>
+                        <w:i/>
+                        <w:iCs/>
+                      </w:rPr>
+                      <w:t xml:space="preserve">Computer Networks, </w:t>
+                    </w:r>
+                    <w:r>
+                      <w:t xml:space="preserve">vol. 121, pp. 13-24, 2017. </w:t>
                     </w:r>
                   </w:p>
                 </w:tc>
@@ -1339,7 +2782,7 @@
             </w:tbl>
             <w:p>
               <w:pPr>
-                <w:divId w:val="969167784"/>
+                <w:divId w:val="189101344"/>
                 <w:rPr>
                   <w:rFonts w:eastAsia="Times New Roman"/>
                 </w:rPr>
@@ -1384,7 +2827,7 @@
 </file>
 
 <file path=word/numbering.xml><?xml version="1.0" encoding="utf-8"?>
-<w:numbering xmlns:wpc="http://schemas.microsoft.com/office/word/2010/wordprocessingCanvas" xmlns:cx="http://schemas.microsoft.com/office/drawing/2014/chartex" xmlns:mc="http://schemas.openxmlformats.org/markup-compatibility/2006" xmlns:o="urn:schemas-microsoft-com:office:office" xmlns:r="http://schemas.openxmlformats.org/officeDocument/2006/relationships" xmlns:m="http://schemas.openxmlformats.org/officeDocument/2006/math" xmlns:v="urn:schemas-microsoft-com:vml" xmlns:wp14="http://schemas.microsoft.com/office/word/2010/wordprocessingDrawing" xmlns:wp="http://schemas.openxmlformats.org/drawingml/2006/wordprocessingDrawing" xmlns:w10="urn:schemas-microsoft-com:office:word" xmlns:w="http://schemas.openxmlformats.org/wordprocessingml/2006/main" xmlns:w14="http://schemas.microsoft.com/office/word/2010/wordml" xmlns:w15="http://schemas.microsoft.com/office/word/2012/wordml" xmlns:w16se="http://schemas.microsoft.com/office/word/2015/wordml/symex" xmlns:wpg="http://schemas.microsoft.com/office/word/2010/wordprocessingGroup" xmlns:wpi="http://schemas.microsoft.com/office/word/2010/wordprocessingInk" xmlns:wne="http://schemas.microsoft.com/office/word/2006/wordml" xmlns:wps="http://schemas.microsoft.com/office/word/2010/wordprocessingShape" mc:Ignorable="w14 w15 w16se wp14">
+<w:numbering xmlns:wpc="http://schemas.microsoft.com/office/word/2010/wordprocessingCanvas" xmlns:cx="http://schemas.microsoft.com/office/drawing/2014/chartex" xmlns:cx1="http://schemas.microsoft.com/office/drawing/2015/9/8/chartex" xmlns:cx2="http://schemas.microsoft.com/office/drawing/2015/10/21/chartex" xmlns:cx3="http://schemas.microsoft.com/office/drawing/2016/5/9/chartex" xmlns:cx4="http://schemas.microsoft.com/office/drawing/2016/5/10/chartex" xmlns:cx5="http://schemas.microsoft.com/office/drawing/2016/5/11/chartex" xmlns:cx6="http://schemas.microsoft.com/office/drawing/2016/5/12/chartex" xmlns:cx7="http://schemas.microsoft.com/office/drawing/2016/5/13/chartex" xmlns:cx8="http://schemas.microsoft.com/office/drawing/2016/5/14/chartex" xmlns:mc="http://schemas.openxmlformats.org/markup-compatibility/2006" xmlns:aink="http://schemas.microsoft.com/office/drawing/2016/ink" xmlns:am3d="http://schemas.microsoft.com/office/drawing/2017/model3d" xmlns:o="urn:schemas-microsoft-com:office:office" xmlns:oel="http://schemas.microsoft.com/office/2019/extlst" xmlns:r="http://schemas.openxmlformats.org/officeDocument/2006/relationships" xmlns:m="http://schemas.openxmlformats.org/officeDocument/2006/math" xmlns:v="urn:schemas-microsoft-com:vml" xmlns:wp14="http://schemas.microsoft.com/office/word/2010/wordprocessingDrawing" xmlns:wp="http://schemas.openxmlformats.org/drawingml/2006/wordprocessingDrawing" xmlns:w10="urn:schemas-microsoft-com:office:word" xmlns:w="http://schemas.openxmlformats.org/wordprocessingml/2006/main" xmlns:w14="http://schemas.microsoft.com/office/word/2010/wordml" xmlns:w15="http://schemas.microsoft.com/office/word/2012/wordml" xmlns:w16cex="http://schemas.microsoft.com/office/word/2018/wordml/cex" xmlns:w16cid="http://schemas.microsoft.com/office/word/2016/wordml/cid" xmlns:w16="http://schemas.microsoft.com/office/word/2018/wordml" xmlns:w16du="http://schemas.microsoft.com/office/word/2023/wordml/word16du" xmlns:w16sdtdh="http://schemas.microsoft.com/office/word/2020/wordml/sdtdatahash" xmlns:w16se="http://schemas.microsoft.com/office/word/2015/wordml/symex" xmlns:wpg="http://schemas.microsoft.com/office/word/2010/wordprocessingGroup" xmlns:wpi="http://schemas.microsoft.com/office/word/2010/wordprocessingInk" xmlns:wne="http://schemas.microsoft.com/office/word/2006/wordml" xmlns:wps="http://schemas.microsoft.com/office/word/2010/wordprocessingShape" mc:Ignorable="w14 w15 w16se w16cid w16 w16cex w16sdtdh w16du wp14">
   <w:abstractNum w:abstractNumId="0" w15:restartNumberingAfterBreak="0">
     <w:nsid w:val="13DB7962"/>
     <w:multiLevelType w:val="hybridMultilevel"/>
@@ -1471,14 +2914,14 @@
       </w:pPr>
     </w:lvl>
   </w:abstractNum>
-  <w:num w:numId="1">
+  <w:num w:numId="1" w16cid:durableId="2109502599">
     <w:abstractNumId w:val="0"/>
   </w:num>
 </w:numbering>
 </file>
 
 <file path=word/styles.xml><?xml version="1.0" encoding="utf-8"?>
-<w:styles xmlns:mc="http://schemas.openxmlformats.org/markup-compatibility/2006" xmlns:r="http://schemas.openxmlformats.org/officeDocument/2006/relationships" xmlns:w="http://schemas.openxmlformats.org/wordprocessingml/2006/main" xmlns:w14="http://schemas.microsoft.com/office/word/2010/wordml" xmlns:w15="http://schemas.microsoft.com/office/word/2012/wordml" xmlns:w16se="http://schemas.microsoft.com/office/word/2015/wordml/symex" mc:Ignorable="w14 w15 w16se">
+<w:styles xmlns:mc="http://schemas.openxmlformats.org/markup-compatibility/2006" xmlns:r="http://schemas.openxmlformats.org/officeDocument/2006/relationships" xmlns:w="http://schemas.openxmlformats.org/wordprocessingml/2006/main" xmlns:w14="http://schemas.microsoft.com/office/word/2010/wordml" xmlns:w15="http://schemas.microsoft.com/office/word/2012/wordml" xmlns:w16cex="http://schemas.microsoft.com/office/word/2018/wordml/cex" xmlns:w16cid="http://schemas.microsoft.com/office/word/2016/wordml/cid" xmlns:w16="http://schemas.microsoft.com/office/word/2018/wordml" xmlns:w16du="http://schemas.microsoft.com/office/word/2023/wordml/word16du" xmlns:w16sdtdh="http://schemas.microsoft.com/office/word/2020/wordml/sdtdatahash" xmlns:w16se="http://schemas.microsoft.com/office/word/2015/wordml/symex" mc:Ignorable="w14 w15 w16se w16cid w16 w16cex w16sdtdh w16du">
   <w:docDefaults>
     <w:rPrDefault>
       <w:rPr>
@@ -1496,7 +2939,7 @@
       </w:pPr>
     </w:pPrDefault>
   </w:docDefaults>
-  <w:latentStyles w:defLockedState="0" w:defUIPriority="99" w:defSemiHidden="0" w:defUnhideWhenUsed="0" w:defQFormat="0" w:count="371">
+  <w:latentStyles w:defLockedState="0" w:defUIPriority="99" w:defSemiHidden="0" w:defUnhideWhenUsed="0" w:defQFormat="0" w:count="376">
     <w:lsdException w:name="Normal" w:uiPriority="0" w:qFormat="1"/>
     <w:lsdException w:name="heading 1" w:uiPriority="9" w:qFormat="1"/>
     <w:lsdException w:name="heading 2" w:semiHidden="1" w:uiPriority="9" w:unhideWhenUsed="1" w:qFormat="1"/>
@@ -1868,6 +3311,11 @@
     <w:lsdException w:name="List Table 5 Dark Accent 6" w:uiPriority="50"/>
     <w:lsdException w:name="List Table 6 Colorful Accent 6" w:uiPriority="51"/>
     <w:lsdException w:name="List Table 7 Colorful Accent 6" w:uiPriority="52"/>
+    <w:lsdException w:name="Mention" w:semiHidden="1" w:unhideWhenUsed="1"/>
+    <w:lsdException w:name="Smart Hyperlink" w:semiHidden="1" w:unhideWhenUsed="1"/>
+    <w:lsdException w:name="Hashtag" w:semiHidden="1" w:unhideWhenUsed="1"/>
+    <w:lsdException w:name="Unresolved Mention" w:semiHidden="1" w:unhideWhenUsed="1"/>
+    <w:lsdException w:name="Smart Link" w:semiHidden="1" w:unhideWhenUsed="1"/>
   </w:latentStyles>
   <w:style w:type="paragraph" w:default="1" w:styleId="Normal">
     <w:name w:val="Normal"/>
@@ -2078,7 +3526,6 @@
   <w:style w:type="character" w:default="1" w:styleId="DefaultParagraphFont">
     <w:name w:val="Default Paragraph Font"/>
     <w:uiPriority w:val="1"/>
-    <w:semiHidden/>
     <w:unhideWhenUsed/>
   </w:style>
   <w:style w:type="table" w:default="1" w:styleId="TableNormal">
@@ -2851,11 +4298,272 @@
     <b:ConferenceName>IEEE Transactions on Industrial Informatics</b:ConferenceName>
     <b:RefOrder>5</b:RefOrder>
   </b:Source>
+  <b:Source>
+    <b:Tag>ANa</b:Tag>
+    <b:SourceType>JournalArticle</b:SourceType>
+    <b:Guid>{6E5CE00D-AD98-437A-B41C-80220A3894C9}</b:Guid>
+    <b:Author>
+      <b:Author>
+        <b:NameList>
+          <b:Person>
+            <b:Last>A. Nawawi</b:Last>
+            <b:First>K.</b:First>
+            <b:Middle>Hasnan, and S. Ahmad Bareduan</b:Middle>
+          </b:Person>
+        </b:NameList>
+      </b:Author>
+    </b:Author>
+    <b:Title>Correlation between RFID Network Planning (RNP) Parameters and Particle Swarm Optimization (PSO) Solutions</b:Title>
+    <b:JournalName>Applied Mechanics and Materials</b:JournalName>
+    <b:Pages>1245–1249</b:Pages>
+    <b:Volume>465–466</b:Volume>
+    <b:DOI>10.4028/www.scientific.net/amm.465-466.1245</b:DOI>
+    <b:RefOrder>8</b:RefOrder>
+  </b:Source>
+  <b:Source>
+    <b:Tag>Har13</b:Tag>
+    <b:SourceType>Book</b:SourceType>
+    <b:Guid>{93AF34A6-96E0-4DFF-A730-80D81B98BF43}</b:Guid>
+    <b:Author>
+      <b:Author>
+        <b:NameList>
+          <b:Person>
+            <b:Last>Harrington</b:Last>
+            <b:First>P.</b:First>
+          </b:Person>
+        </b:NameList>
+      </b:Author>
+    </b:Author>
+    <b:Title>Machine learning in action</b:Title>
+    <b:Year>2013</b:Year>
+    <b:LCID>en-US</b:LCID>
+    <b:City>Beijing</b:City>
+    <b:Publisher>Posts &amp; Telecom Press</b:Publisher>
+    <b:RefOrder>9</b:RefOrder>
+  </b:Source>
+  <b:Source>
+    <b:Tag>Don08</b:Tag>
+    <b:SourceType>JournalArticle</b:SourceType>
+    <b:Guid>{5E182909-7059-4B4B-BD4C-79E94984F36B}</b:Guid>
+    <b:Title>Load balancing in large-scale RFID systems</b:Title>
+    <b:Year>2008</b:Year>
+    <b:JournalName>Computer Networks</b:JournalName>
+    <b:Pages>1782-1796</b:Pages>
+    <b:Volume>52</b:Volume>
+    <b:Issue>9</b:Issue>
+    <b:Author>
+      <b:Author>
+        <b:NameList>
+          <b:Person>
+            <b:Last>Dong</b:Last>
+            <b:First>Q.,</b:First>
+            <b:Middle>Shukla, A., Shrivastava, V., Agrawal, D., Banerjee, S., &amp; Kar, K.</b:Middle>
+          </b:Person>
+        </b:NameList>
+      </b:Author>
+    </b:Author>
+    <b:RefOrder>7</b:RefOrder>
+  </b:Source>
+  <b:Source>
+    <b:Tag>Don07</b:Tag>
+    <b:SourceType>ConferenceProceedings</b:SourceType>
+    <b:Guid>{3A711A7F-E66A-43AC-9AFA-0FC8525AFB03}</b:Guid>
+    <b:Author>
+      <b:Author>
+        <b:NameList>
+          <b:Person>
+            <b:Last>Dong</b:Last>
+            <b:First>Q.,</b:First>
+            <b:Middle>Shukla, A., Shrivastava, V., Agrawal, D., Banerjee, S., &amp; Kar, K.</b:Middle>
+          </b:Person>
+        </b:NameList>
+      </b:Author>
+    </b:Author>
+    <b:Title>Load balancing in large-scale RFID systems</b:Title>
+    <b:Year>2007</b:Year>
+    <b:ConferenceName> Infocom IEEE International Conference on Computer Communications</b:ConferenceName>
+    <b:City>2281-2285</b:City>
+    <b:RefOrder>6</b:RefOrder>
+  </b:Source>
+  <b:Source>
+    <b:Tag>Zha07</b:Tag>
+    <b:SourceType>JournalArticle</b:SourceType>
+    <b:Guid>{C4CD7FE2-6F38-41B3-8586-628EE85EEBEB}</b:Guid>
+    <b:Title>MOEA/D: A multiobjective evolutionary algorithm based on decomposition</b:Title>
+    <b:Year>2007</b:Year>
+    <b:Author>
+      <b:Author>
+        <b:NameList>
+          <b:Person>
+            <b:Last>Zhang</b:Last>
+            <b:First>Q.,</b:First>
+            <b:Middle>&amp; Li, H.</b:Middle>
+          </b:Person>
+        </b:NameList>
+      </b:Author>
+    </b:Author>
+    <b:JournalName>IEEE Transactions on Evolutionary Computation</b:JournalName>
+    <b:Pages>712-731</b:Pages>
+    <b:Volume>11</b:Volume>
+    <b:Issue>6</b:Issue>
+    <b:RefOrder>10</b:RefOrder>
+  </b:Source>
+  <b:Source>
+    <b:Tag>Zha17</b:Tag>
+    <b:SourceType>JournalArticle</b:SourceType>
+    <b:Guid>{F4CD3F46-BBAF-4345-AAE6-3F8B982F9F23}</b:Guid>
+    <b:Author>
+      <b:Author>
+        <b:NameList>
+          <b:Person>
+            <b:Last>Zhang</b:Last>
+            <b:First>T.,</b:First>
+            <b:Middle>&amp; Liu, J.</b:Middle>
+          </b:Person>
+        </b:NameList>
+      </b:Author>
+    </b:Author>
+    <b:Title>An efficient and fast kinematics-based algorithm for RFID network planning</b:Title>
+    <b:JournalName>Computer Networks</b:JournalName>
+    <b:Year>2017</b:Year>
+    <b:Pages>13-24</b:Pages>
+    <b:Volume>121</b:Volume>
+    <b:RefOrder>17</b:RefOrder>
+  </b:Source>
+  <b:Source>
+    <b:Tag>Tub17</b:Tag>
+    <b:SourceType>ConferenceProceedings</b:SourceType>
+    <b:Guid>{A46D76FC-41B2-4A25-A817-54ECC9E75532}</b:Guid>
+    <b:Title>Multi-objective RFID network planning with probabilistic coverage model by guided fireworks algorithm</b:Title>
+    <b:Year>2017</b:Year>
+    <b:Pages>882-887</b:Pages>
+    <b:Author>
+      <b:Author>
+        <b:NameList>
+          <b:Person>
+            <b:Last>Tuba</b:Last>
+            <b:First>V.,</b:First>
+            <b:Middle>Alihodzic, A., &amp; Tuba, M</b:Middle>
+          </b:Person>
+        </b:NameList>
+      </b:Author>
+    </b:Author>
+    <b:ConferenceName>2017 10th International Symposium on Advanced Topics in Electrical Engineering (ATEE), IEEE</b:ConferenceName>
+    <b:City>Bucharest, Romania</b:City>
+    <b:RefOrder>11</b:RefOrder>
+  </b:Source>
+  <b:Source>
+    <b:Tag>Zha171</b:Tag>
+    <b:SourceType>JournalArticle</b:SourceType>
+    <b:Guid>{6FA88ED0-26C0-475C-B905-A661AFEC3C71}</b:Guid>
+    <b:Title>Decomposition-based multi-objective firefly algorithm for RFID network planning with uncertainty</b:Title>
+    <b:Year>2017</b:Year>
+    <b:Author>
+      <b:Author>
+        <b:NameList>
+          <b:Person>
+            <b:Last>Zhao</b:Last>
+            <b:First>C.,</b:First>
+            <b:Middle>Wu, C., Chai, J., Wang, X., Yang, X., Lee, J., &amp; Kim, M</b:Middle>
+          </b:Person>
+        </b:NameList>
+      </b:Author>
+    </b:Author>
+    <b:JournalName>Applied Soft Computing</b:JournalName>
+    <b:Pages>549-564</b:Pages>
+    <b:Volume>55</b:Volume>
+    <b:RefOrder>12</b:RefOrder>
+  </b:Source>
+  <b:Source>
+    <b:Tag>Ant19</b:Tag>
+    <b:SourceType>ConferenceProceedings</b:SourceType>
+    <b:Guid>{05EC56E5-F2FE-47C0-A8D8-5F0D64D1A64C}</b:Guid>
+    <b:Title>Introduction of dynamic virtual force vector in particle swarm optimization for automated deployment of RFID networks</b:Title>
+    <b:Year>2019</b:Year>
+    <b:Author>
+      <b:Author>
+        <b:NameList>
+          <b:Person>
+            <b:Last>Antonis</b:Last>
+            <b:First>G.,</b:First>
+            <b:Middle>Stavroula, S., Aggelos, B., &amp; John, S.</b:Middle>
+          </b:Person>
+        </b:NameList>
+      </b:Author>
+    </b:Author>
+    <b:ConferenceName>13th European Conference on Antennas and Propagation (EuCAP 2019)</b:ConferenceName>
+    <b:RefOrder>13</b:RefOrder>
+  </b:Source>
+  <b:Source>
+    <b:Tag>Yat21</b:Tag>
+    <b:SourceType>JournalArticle</b:SourceType>
+    <b:Guid>{E806F714-0686-483F-A3D3-ACD951CECCD8}</b:Guid>
+    <b:Title>A Hybrid Particle Swarm Optimization Algorithm for RFID Network Planning</b:Title>
+    <b:Year>2021</b:Year>
+    <b:Author>
+      <b:Author>
+        <b:NameList>
+          <b:Person>
+            <b:Last>Yating Cao</b:Last>
+            <b:First>Jing</b:First>
+            <b:Middle>Liu, Zhouwu Xu</b:Middle>
+          </b:Person>
+        </b:NameList>
+      </b:Author>
+    </b:Author>
+    <b:JournalName>Soft Computing</b:JournalName>
+    <b:Month>2</b:Month>
+    <b:Day>2</b:Day>
+    <b:Publisher>Springer-Verlag GmbH, DE part of Springer Nature 2021</b:Publisher>
+    <b:RefOrder>14</b:RefOrder>
+  </b:Source>
+  <b:Source>
+    <b:Tag>LêV23</b:Tag>
+    <b:SourceType>ConferenceProceedings</b:SourceType>
+    <b:Guid>{BF239481-A12E-4161-87EC-382E0C295C3E}</b:Guid>
+    <b:Author>
+      <b:Author>
+        <b:NameList>
+          <b:Person>
+            <b:Last>Lê Văn Hòa</b:Last>
+            <b:First>Nguyễn</b:First>
+            <b:Middle>Văn Tùng, Phạm Trung Đức</b:Middle>
+          </b:Person>
+        </b:NameList>
+      </b:Author>
+    </b:Author>
+    <b:Title>ĐÁNH GIÁ HIỆU QUẢ MỘT SỐ PHƯƠNG PHÁP TỐI ƯU TRONG QUY HOẠCH MẠNG RFID</b:Title>
+    <b:Year>2023</b:Year>
+    <b:ConferenceName>Kỷ yếu Hội nghị Quốc gia lần thứ XVI về Nghiên cứu cơ bản và ứng dụng Công Nghệ thông tin (FAIR)</b:ConferenceName>
+    <b:City>Đà Nẵng</b:City>
+    <b:RefOrder>15</b:RefOrder>
+  </b:Source>
+  <b:Source>
+    <b:Tag>LêV24</b:Tag>
+    <b:SourceType>ConferenceProceedings</b:SourceType>
+    <b:Guid>{5B26206F-0D0C-4649-89E2-3A20417F12AC}</b:Guid>
+    <b:Title>ĐÁNH GIÁ HIỆU QUẢ CỦA THUẬT TOÁN GA VÀ PSO CHO VIỆC TRIỂN KHAI HỆ THỐNG RFID GIÁM SÁT THIẾT BỊ Y TẾ</b:Title>
+    <b:Year>2024</b:Year>
+    <b:ConferenceName>Kỷ yêu Hội nghị Quốc giá lần thứ XV về Nghiên cứu cơ bản và ứng dụng Công Nghệ thông tin (FAIR)</b:ConferenceName>
+    <b:City>Đà Nẵng</b:City>
+    <b:Author>
+      <b:Author>
+        <b:NameList>
+          <b:Person>
+            <b:Last>Lê Văn Hòa</b:Last>
+            <b:First>Nguyễn</b:First>
+            <b:Middle>Văn Tùng, Phạm Trung Đức, Võ Viết Minh Nhật</b:Middle>
+          </b:Person>
+        </b:NameList>
+      </b:Author>
+    </b:Author>
+    <b:RefOrder>16</b:RefOrder>
+  </b:Source>
 </b:Sources>
 </file>
 
 <file path=customXml/itemProps1.xml><?xml version="1.0" encoding="utf-8"?>
-<ds:datastoreItem xmlns:ds="http://schemas.openxmlformats.org/officeDocument/2006/customXml" ds:itemID="{F29B5F84-4CB5-433D-BA8B-8866F79B51E5}">
+<ds:datastoreItem xmlns:ds="http://schemas.openxmlformats.org/officeDocument/2006/customXml" ds:itemID="{43747D8D-C3DB-40AE-8FBC-A176B1D45576}">
   <ds:schemaRefs>
     <ds:schemaRef ds:uri="http://schemas.openxmlformats.org/officeDocument/2006/bibliography"/>
   </ds:schemaRefs>

</xml_diff>

<commit_message>
IV.	GIẢI THUẬT LẮP ĐẶT ĐẦU ĐỌC CHO VIỆC GIẢM SÁT
</commit_message>
<xml_diff>
--- a/BaiBaoPSO.docx
+++ b/BaiBaoPSO.docx
@@ -2676,13 +2676,6 @@
               <w:spacing w:after="120"/>
               <w:ind w:left="288"/>
               <w:jc w:val="center"/>
-              <w:rPr>
-                <w:rFonts w:asciiTheme="majorHAnsi" w:hAnsiTheme="majorHAnsi" w:cstheme="majorHAnsi"/>
-                <w:bCs/>
-                <w:sz w:val="20"/>
-                <w:szCs w:val="20"/>
-                <w:lang w:val="en-US"/>
-              </w:rPr>
             </w:pPr>
             <m:oMathPara>
               <m:oMath>
@@ -2880,13 +2873,14 @@
                 <w:color w:val="auto"/>
                 <w:sz w:val="20"/>
                 <w:szCs w:val="20"/>
+                <w:lang w:val="en-US"/>
               </w:rPr>
             </w:pPr>
-            <w:bookmarkStart w:id="0" w:name="_Ref182556474"/>
             <w:r>
               <w:rPr>
                 <w:rFonts w:asciiTheme="majorHAnsi" w:hAnsiTheme="majorHAnsi" w:cstheme="majorHAnsi"/>
-                <w:color w:val="auto"/>
+                <w:i w:val="0"/>
+                <w:iCs w:val="0"/>
                 <w:sz w:val="20"/>
                 <w:szCs w:val="20"/>
               </w:rPr>
@@ -2895,7 +2889,8 @@
             <w:r>
               <w:rPr>
                 <w:rFonts w:asciiTheme="majorHAnsi" w:hAnsiTheme="majorHAnsi" w:cstheme="majorHAnsi"/>
-                <w:color w:val="auto"/>
+                <w:i w:val="0"/>
+                <w:iCs w:val="0"/>
                 <w:sz w:val="20"/>
                 <w:szCs w:val="20"/>
               </w:rPr>
@@ -2904,7 +2899,8 @@
             <w:r>
               <w:rPr>
                 <w:rFonts w:asciiTheme="majorHAnsi" w:hAnsiTheme="majorHAnsi" w:cstheme="majorHAnsi"/>
-                <w:color w:val="auto"/>
+                <w:i w:val="0"/>
+                <w:iCs w:val="0"/>
                 <w:sz w:val="20"/>
                 <w:szCs w:val="20"/>
               </w:rPr>
@@ -2913,7 +2909,8 @@
             <w:r>
               <w:rPr>
                 <w:rFonts w:asciiTheme="majorHAnsi" w:hAnsiTheme="majorHAnsi" w:cstheme="majorHAnsi"/>
-                <w:color w:val="auto"/>
+                <w:i w:val="0"/>
+                <w:iCs w:val="0"/>
                 <w:sz w:val="20"/>
                 <w:szCs w:val="20"/>
               </w:rPr>
@@ -2922,7 +2919,8 @@
             <w:r>
               <w:rPr>
                 <w:rFonts w:asciiTheme="majorHAnsi" w:hAnsiTheme="majorHAnsi" w:cstheme="majorHAnsi"/>
-                <w:color w:val="auto"/>
+                <w:i w:val="0"/>
+                <w:iCs w:val="0"/>
                 <w:sz w:val="20"/>
                 <w:szCs w:val="20"/>
               </w:rPr>
@@ -2931,7 +2929,8 @@
             <w:r>
               <w:rPr>
                 <w:rFonts w:asciiTheme="majorHAnsi" w:hAnsiTheme="majorHAnsi" w:cstheme="majorHAnsi"/>
-                <w:color w:val="auto"/>
+                <w:i w:val="0"/>
+                <w:iCs w:val="0"/>
                 <w:sz w:val="20"/>
                 <w:szCs w:val="20"/>
               </w:rPr>
@@ -2940,14 +2939,14 @@
             <w:r>
               <w:rPr>
                 <w:rFonts w:asciiTheme="majorHAnsi" w:hAnsiTheme="majorHAnsi" w:cstheme="majorHAnsi"/>
-                <w:color w:val="auto"/>
+                <w:i w:val="0"/>
+                <w:iCs w:val="0"/>
                 <w:sz w:val="20"/>
                 <w:szCs w:val="20"/>
                 <w:lang w:val="en-US"/>
               </w:rPr>
               <w:t>)</w:t>
             </w:r>
-            <w:bookmarkEnd w:id="0"/>
           </w:p>
         </w:tc>
       </w:tr>
@@ -4189,10 +4188,12 @@
                 <w:szCs w:val="20"/>
               </w:rPr>
             </w:pPr>
-            <w:bookmarkStart w:id="1" w:name="_Ref182576769"/>
+            <w:bookmarkStart w:id="0" w:name="_Ref182576769"/>
             <w:r>
               <w:rPr>
                 <w:rFonts w:asciiTheme="majorHAnsi" w:hAnsiTheme="majorHAnsi" w:cstheme="majorHAnsi"/>
+                <w:i w:val="0"/>
+                <w:iCs w:val="0"/>
                 <w:sz w:val="20"/>
                 <w:szCs w:val="20"/>
               </w:rPr>
@@ -4201,6 +4202,8 @@
             <w:r>
               <w:rPr>
                 <w:rFonts w:asciiTheme="majorHAnsi" w:hAnsiTheme="majorHAnsi" w:cstheme="majorHAnsi"/>
+                <w:i w:val="0"/>
+                <w:iCs w:val="0"/>
                 <w:sz w:val="20"/>
                 <w:szCs w:val="20"/>
               </w:rPr>
@@ -4209,6 +4212,8 @@
             <w:r>
               <w:rPr>
                 <w:rFonts w:asciiTheme="majorHAnsi" w:hAnsiTheme="majorHAnsi" w:cstheme="majorHAnsi"/>
+                <w:i w:val="0"/>
+                <w:iCs w:val="0"/>
                 <w:sz w:val="20"/>
                 <w:szCs w:val="20"/>
               </w:rPr>
@@ -4217,6 +4222,8 @@
             <w:r>
               <w:rPr>
                 <w:rFonts w:asciiTheme="majorHAnsi" w:hAnsiTheme="majorHAnsi" w:cstheme="majorHAnsi"/>
+                <w:i w:val="0"/>
+                <w:iCs w:val="0"/>
                 <w:sz w:val="20"/>
                 <w:szCs w:val="20"/>
               </w:rPr>
@@ -4225,6 +4232,8 @@
             <w:r>
               <w:rPr>
                 <w:rFonts w:asciiTheme="majorHAnsi" w:hAnsiTheme="majorHAnsi" w:cstheme="majorHAnsi"/>
+                <w:i w:val="0"/>
+                <w:iCs w:val="0"/>
                 <w:sz w:val="20"/>
                 <w:szCs w:val="20"/>
               </w:rPr>
@@ -4233,6 +4242,8 @@
             <w:r>
               <w:rPr>
                 <w:rFonts w:asciiTheme="majorHAnsi" w:hAnsiTheme="majorHAnsi" w:cstheme="majorHAnsi"/>
+                <w:i w:val="0"/>
+                <w:iCs w:val="0"/>
                 <w:sz w:val="20"/>
                 <w:szCs w:val="20"/>
               </w:rPr>
@@ -4241,13 +4252,15 @@
             <w:r>
               <w:rPr>
                 <w:rFonts w:asciiTheme="majorHAnsi" w:hAnsiTheme="majorHAnsi" w:cstheme="majorHAnsi"/>
+                <w:i w:val="0"/>
+                <w:iCs w:val="0"/>
                 <w:sz w:val="20"/>
                 <w:szCs w:val="20"/>
                 <w:lang w:val="en-US"/>
               </w:rPr>
               <w:t>)</w:t>
             </w:r>
-            <w:bookmarkEnd w:id="1"/>
+            <w:bookmarkEnd w:id="0"/>
           </w:p>
         </w:tc>
       </w:tr>
@@ -5135,6 +5148,8 @@
               <w:jc w:val="center"/>
               <w:rPr>
                 <w:rFonts w:asciiTheme="majorHAnsi" w:hAnsiTheme="majorHAnsi" w:cstheme="majorHAnsi"/>
+                <w:i w:val="0"/>
+                <w:iCs w:val="0"/>
                 <w:color w:val="auto"/>
                 <w:sz w:val="20"/>
                 <w:szCs w:val="20"/>
@@ -5143,6 +5158,8 @@
             <w:r>
               <w:rPr>
                 <w:rFonts w:asciiTheme="majorHAnsi" w:hAnsiTheme="majorHAnsi" w:cstheme="majorHAnsi"/>
+                <w:i w:val="0"/>
+                <w:iCs w:val="0"/>
                 <w:color w:val="auto"/>
                 <w:sz w:val="20"/>
                 <w:szCs w:val="20"/>
@@ -5152,6 +5169,8 @@
             <w:r>
               <w:rPr>
                 <w:rFonts w:asciiTheme="majorHAnsi" w:hAnsiTheme="majorHAnsi" w:cstheme="majorHAnsi"/>
+                <w:i w:val="0"/>
+                <w:iCs w:val="0"/>
                 <w:color w:val="auto"/>
                 <w:sz w:val="20"/>
                 <w:szCs w:val="20"/>
@@ -5161,6 +5180,8 @@
             <w:r>
               <w:rPr>
                 <w:rFonts w:asciiTheme="majorHAnsi" w:hAnsiTheme="majorHAnsi" w:cstheme="majorHAnsi"/>
+                <w:i w:val="0"/>
+                <w:iCs w:val="0"/>
                 <w:color w:val="auto"/>
                 <w:sz w:val="20"/>
                 <w:szCs w:val="20"/>
@@ -5170,6 +5191,8 @@
             <w:r>
               <w:rPr>
                 <w:rFonts w:asciiTheme="majorHAnsi" w:hAnsiTheme="majorHAnsi" w:cstheme="majorHAnsi"/>
+                <w:i w:val="0"/>
+                <w:iCs w:val="0"/>
                 <w:color w:val="auto"/>
                 <w:sz w:val="20"/>
                 <w:szCs w:val="20"/>
@@ -5179,6 +5202,8 @@
             <w:r>
               <w:rPr>
                 <w:rFonts w:asciiTheme="majorHAnsi" w:hAnsiTheme="majorHAnsi" w:cstheme="majorHAnsi"/>
+                <w:i w:val="0"/>
+                <w:iCs w:val="0"/>
                 <w:color w:val="auto"/>
                 <w:sz w:val="20"/>
                 <w:szCs w:val="20"/>
@@ -5188,6 +5213,8 @@
             <w:r>
               <w:rPr>
                 <w:rFonts w:asciiTheme="majorHAnsi" w:hAnsiTheme="majorHAnsi" w:cstheme="majorHAnsi"/>
+                <w:i w:val="0"/>
+                <w:iCs w:val="0"/>
                 <w:color w:val="auto"/>
                 <w:sz w:val="20"/>
                 <w:szCs w:val="20"/>
@@ -5197,6 +5224,8 @@
             <w:r>
               <w:rPr>
                 <w:rFonts w:asciiTheme="majorHAnsi" w:hAnsiTheme="majorHAnsi" w:cstheme="majorHAnsi"/>
+                <w:i w:val="0"/>
+                <w:iCs w:val="0"/>
                 <w:color w:val="auto"/>
                 <w:sz w:val="20"/>
                 <w:szCs w:val="20"/>
@@ -5480,15 +5509,9 @@
           <w:p>
             <w:pPr>
               <w:pStyle w:val="ListParagraph"/>
+              <w:keepNext/>
               <w:spacing w:after="120" w:line="259" w:lineRule="auto"/>
               <w:ind w:left="0"/>
-              <w:rPr>
-                <w:rFonts w:asciiTheme="majorHAnsi" w:eastAsiaTheme="minorEastAsia" w:hAnsiTheme="majorHAnsi" w:cstheme="majorHAnsi"/>
-                <w:iCs/>
-                <w:sz w:val="20"/>
-                <w:szCs w:val="20"/>
-                <w:lang w:val="en-US"/>
-              </w:rPr>
             </w:pPr>
             <m:oMathPara>
               <m:oMath>
@@ -5650,12 +5673,13 @@
           <w:p>
             <w:pPr>
               <w:pStyle w:val="ListParagraph"/>
-              <w:spacing w:after="120" w:line="259" w:lineRule="auto"/>
+              <w:spacing w:after="240" w:line="259" w:lineRule="auto"/>
               <w:ind w:left="0"/>
+              <w:contextualSpacing w:val="0"/>
               <w:jc w:val="center"/>
               <w:rPr>
                 <w:rFonts w:asciiTheme="majorHAnsi" w:eastAsiaTheme="minorEastAsia" w:hAnsiTheme="majorHAnsi" w:cstheme="majorHAnsi"/>
-                <w:i/>
+                <w:iCs/>
                 <w:sz w:val="20"/>
                 <w:szCs w:val="20"/>
                 <w:lang w:val="en-US"/>
@@ -5663,13 +5687,59 @@
             </w:pPr>
             <w:r>
               <w:rPr>
-                <w:rFonts w:asciiTheme="majorHAnsi" w:eastAsiaTheme="minorEastAsia" w:hAnsiTheme="majorHAnsi" w:cstheme="majorHAnsi"/>
-                <w:i/>
-                <w:sz w:val="20"/>
-                <w:szCs w:val="20"/>
-                <w:lang w:val="en-US"/>
-              </w:rPr>
-              <w:t>(4)</w:t>
+                <w:rFonts w:asciiTheme="majorHAnsi" w:hAnsiTheme="majorHAnsi" w:cstheme="majorHAnsi"/>
+                <w:sz w:val="20"/>
+                <w:szCs w:val="20"/>
+              </w:rPr>
+              <w:t>(</w:t>
+            </w:r>
+            <w:r>
+              <w:rPr>
+                <w:rFonts w:asciiTheme="majorHAnsi" w:hAnsiTheme="majorHAnsi" w:cstheme="majorHAnsi"/>
+                <w:sz w:val="20"/>
+                <w:szCs w:val="20"/>
+              </w:rPr>
+              <w:fldChar w:fldCharType="begin"/>
+            </w:r>
+            <w:r>
+              <w:rPr>
+                <w:rFonts w:asciiTheme="majorHAnsi" w:hAnsiTheme="majorHAnsi" w:cstheme="majorHAnsi"/>
+                <w:sz w:val="20"/>
+                <w:szCs w:val="20"/>
+              </w:rPr>
+              <w:instrText xml:space="preserve"> SEQ ( \* ARABIC </w:instrText>
+            </w:r>
+            <w:r>
+              <w:rPr>
+                <w:rFonts w:asciiTheme="majorHAnsi" w:hAnsiTheme="majorHAnsi" w:cstheme="majorHAnsi"/>
+                <w:sz w:val="20"/>
+                <w:szCs w:val="20"/>
+              </w:rPr>
+              <w:fldChar w:fldCharType="separate"/>
+            </w:r>
+            <w:r>
+              <w:rPr>
+                <w:rFonts w:asciiTheme="majorHAnsi" w:hAnsiTheme="majorHAnsi" w:cstheme="majorHAnsi"/>
+                <w:sz w:val="20"/>
+                <w:szCs w:val="20"/>
+              </w:rPr>
+              <w:t>5</w:t>
+            </w:r>
+            <w:r>
+              <w:rPr>
+                <w:rFonts w:asciiTheme="majorHAnsi" w:hAnsiTheme="majorHAnsi" w:cstheme="majorHAnsi"/>
+                <w:sz w:val="20"/>
+                <w:szCs w:val="20"/>
+              </w:rPr>
+              <w:fldChar w:fldCharType="end"/>
+            </w:r>
+            <w:r>
+              <w:rPr>
+                <w:rFonts w:asciiTheme="majorHAnsi" w:hAnsiTheme="majorHAnsi" w:cstheme="majorHAnsi"/>
+                <w:sz w:val="20"/>
+                <w:szCs w:val="20"/>
+              </w:rPr>
+              <w:t>)</w:t>
             </w:r>
           </w:p>
         </w:tc>
@@ -5933,7 +6003,7 @@
     <w:tbl>
       <w:tblPr>
         <w:tblStyle w:val="TableGrid"/>
-        <w:tblW w:w="0" w:type="auto"/>
+        <w:tblW w:w="9720" w:type="dxa"/>
         <w:tblBorders>
           <w:top w:val="none" w:sz="0" w:space="0" w:color="auto"/>
           <w:left w:val="none" w:sz="0" w:space="0" w:color="auto"/>
@@ -5946,7 +6016,7 @@
       </w:tblPr>
       <w:tblGrid>
         <w:gridCol w:w="8995"/>
-        <w:gridCol w:w="572"/>
+        <w:gridCol w:w="725"/>
       </w:tblGrid>
       <w:tr>
         <w:tc>
@@ -5955,13 +6025,11 @@
           </w:tcPr>
           <w:p>
             <w:pPr>
+              <w:keepNext/>
               <w:spacing w:after="120" w:line="259" w:lineRule="auto"/>
               <w:jc w:val="both"/>
               <w:rPr>
-                <w:rFonts w:asciiTheme="majorHAnsi" w:hAnsiTheme="majorHAnsi" w:cstheme="majorHAnsi"/>
                 <w:i/>
-                <w:sz w:val="20"/>
-                <w:szCs w:val="20"/>
                 <w:lang w:val="en-US"/>
               </w:rPr>
             </w:pPr>
@@ -6208,16 +6276,20 @@
         </w:tc>
         <w:tc>
           <w:tcPr>
-            <w:tcW w:w="572" w:type="dxa"/>
+            <w:tcW w:w="725" w:type="dxa"/>
             <w:vAlign w:val="center"/>
           </w:tcPr>
           <w:p>
             <w:pPr>
-              <w:pStyle w:val="Caption"/>
-              <w:keepNext/>
+              <w:pStyle w:val="ListParagraph"/>
+              <w:spacing w:after="240" w:line="259" w:lineRule="auto"/>
+              <w:ind w:left="0"/>
+              <w:contextualSpacing w:val="0"/>
               <w:jc w:val="center"/>
               <w:rPr>
                 <w:rFonts w:asciiTheme="majorHAnsi" w:hAnsiTheme="majorHAnsi" w:cstheme="majorHAnsi"/>
+                <w:i/>
+                <w:iCs/>
                 <w:sz w:val="20"/>
                 <w:szCs w:val="20"/>
               </w:rPr>
@@ -6225,7 +6297,6 @@
             <w:r>
               <w:rPr>
                 <w:rFonts w:asciiTheme="majorHAnsi" w:hAnsiTheme="majorHAnsi" w:cstheme="majorHAnsi"/>
-                <w:color w:val="auto"/>
                 <w:sz w:val="20"/>
                 <w:szCs w:val="20"/>
               </w:rPr>
@@ -6234,7 +6305,6 @@
             <w:r>
               <w:rPr>
                 <w:rFonts w:asciiTheme="majorHAnsi" w:hAnsiTheme="majorHAnsi" w:cstheme="majorHAnsi"/>
-                <w:color w:val="auto"/>
                 <w:sz w:val="20"/>
                 <w:szCs w:val="20"/>
               </w:rPr>
@@ -6243,7 +6313,6 @@
             <w:r>
               <w:rPr>
                 <w:rFonts w:asciiTheme="majorHAnsi" w:hAnsiTheme="majorHAnsi" w:cstheme="majorHAnsi"/>
-                <w:color w:val="auto"/>
                 <w:sz w:val="20"/>
                 <w:szCs w:val="20"/>
               </w:rPr>
@@ -6252,7 +6321,6 @@
             <w:r>
               <w:rPr>
                 <w:rFonts w:asciiTheme="majorHAnsi" w:hAnsiTheme="majorHAnsi" w:cstheme="majorHAnsi"/>
-                <w:color w:val="auto"/>
                 <w:sz w:val="20"/>
                 <w:szCs w:val="20"/>
               </w:rPr>
@@ -6261,16 +6329,14 @@
             <w:r>
               <w:rPr>
                 <w:rFonts w:asciiTheme="majorHAnsi" w:hAnsiTheme="majorHAnsi" w:cstheme="majorHAnsi"/>
-                <w:color w:val="auto"/>
-                <w:sz w:val="20"/>
-                <w:szCs w:val="20"/>
-              </w:rPr>
-              <w:t>5</w:t>
+                <w:sz w:val="20"/>
+                <w:szCs w:val="20"/>
+              </w:rPr>
+              <w:t>6</w:t>
             </w:r>
             <w:r>
               <w:rPr>
                 <w:rFonts w:asciiTheme="majorHAnsi" w:hAnsiTheme="majorHAnsi" w:cstheme="majorHAnsi"/>
-                <w:color w:val="auto"/>
                 <w:sz w:val="20"/>
                 <w:szCs w:val="20"/>
               </w:rPr>
@@ -6279,10 +6345,8 @@
             <w:r>
               <w:rPr>
                 <w:rFonts w:asciiTheme="majorHAnsi" w:hAnsiTheme="majorHAnsi" w:cstheme="majorHAnsi"/>
-                <w:color w:val="auto"/>
-                <w:sz w:val="20"/>
-                <w:szCs w:val="20"/>
-                <w:lang w:val="en-US"/>
+                <w:sz w:val="20"/>
+                <w:szCs w:val="20"/>
               </w:rPr>
               <w:t>)</w:t>
             </w:r>
@@ -6301,7 +6365,6 @@
           <w:rFonts w:asciiTheme="majorHAnsi" w:hAnsiTheme="majorHAnsi" w:cstheme="majorHAnsi"/>
           <w:sz w:val="20"/>
           <w:szCs w:val="20"/>
-          <w:lang w:val="en-US"/>
         </w:rPr>
       </w:pPr>
       <w:r>
@@ -6454,7 +6517,6 @@
           <w:bCs/>
           <w:sz w:val="20"/>
           <w:szCs w:val="20"/>
-          <w:lang w:val="en-US"/>
         </w:rPr>
       </w:pPr>
       <w:r>
@@ -6464,7 +6526,6 @@
           <w:bCs/>
           <w:sz w:val="20"/>
           <w:szCs w:val="20"/>
-          <w:lang w:val="en-US"/>
         </w:rPr>
         <w:lastRenderedPageBreak/>
         <w:t>Điều chỉnh vị trí đầu đọc qua</w:t>
@@ -6476,7 +6537,6 @@
           <w:bCs/>
           <w:sz w:val="20"/>
           <w:szCs w:val="20"/>
-          <w:lang w:val="en-US"/>
         </w:rPr>
         <w:t xml:space="preserve"> thuật toán</w:t>
       </w:r>
@@ -6487,7 +6547,6 @@
           <w:bCs/>
           <w:sz w:val="20"/>
           <w:szCs w:val="20"/>
-          <w:lang w:val="en-US"/>
         </w:rPr>
         <w:t xml:space="preserve"> lực ảo</w:t>
       </w:r>
@@ -6677,6 +6736,7 @@
           <w:rFonts w:asciiTheme="majorHAnsi" w:hAnsiTheme="majorHAnsi" w:cstheme="majorHAnsi"/>
           <w:sz w:val="20"/>
           <w:szCs w:val="20"/>
+          <w:lang w:val="en-US"/>
         </w:rPr>
       </w:pPr>
       <w:r>
@@ -6723,6 +6783,723 @@
           <w:rFonts w:asciiTheme="majorHAnsi" w:hAnsiTheme="majorHAnsi" w:cstheme="majorHAnsi"/>
           <w:sz w:val="20"/>
           <w:szCs w:val="20"/>
+          <w:lang w:val="en-US"/>
+        </w:rPr>
+      </w:pPr>
+      <w:r>
+        <w:rPr>
+          <w:rFonts w:asciiTheme="majorHAnsi" w:hAnsiTheme="majorHAnsi" w:cstheme="majorHAnsi"/>
+          <w:sz w:val="20"/>
+          <w:szCs w:val="20"/>
+          <w:lang w:val="en-US"/>
+        </w:rPr>
+        <w:t>Khi áp dụng vào đầu đọc A và B có vùng phủ sóng chồng lấp, được tính như sau:</w:t>
+      </w:r>
+    </w:p>
+    <w:tbl>
+      <w:tblPr>
+        <w:tblStyle w:val="TableGrid"/>
+        <w:tblW w:w="0" w:type="auto"/>
+        <w:tblBorders>
+          <w:top w:val="none" w:sz="0" w:space="0" w:color="auto"/>
+          <w:left w:val="none" w:sz="0" w:space="0" w:color="auto"/>
+          <w:bottom w:val="none" w:sz="0" w:space="0" w:color="auto"/>
+          <w:right w:val="none" w:sz="0" w:space="0" w:color="auto"/>
+          <w:insideH w:val="none" w:sz="0" w:space="0" w:color="auto"/>
+          <w:insideV w:val="none" w:sz="0" w:space="0" w:color="auto"/>
+        </w:tblBorders>
+        <w:tblLook w:val="04A0" w:firstRow="1" w:lastRow="0" w:firstColumn="1" w:lastColumn="0" w:noHBand="0" w:noVBand="1"/>
+      </w:tblPr>
+      <w:tblGrid>
+        <w:gridCol w:w="8905"/>
+        <w:gridCol w:w="662"/>
+      </w:tblGrid>
+      <w:tr>
+        <w:tc>
+          <w:tcPr>
+            <w:tcW w:w="8905" w:type="dxa"/>
+            <w:vAlign w:val="bottom"/>
+          </w:tcPr>
+          <w:p>
+            <w:pPr>
+              <w:pStyle w:val="ListParagraph"/>
+              <w:keepNext/>
+              <w:spacing w:after="240" w:line="259" w:lineRule="auto"/>
+              <w:ind w:left="0"/>
+              <w:contextualSpacing w:val="0"/>
+              <w:jc w:val="center"/>
+            </w:pPr>
+            <m:oMathPara>
+              <m:oMath>
+                <m:sSubSup>
+                  <m:sSubSupPr>
+                    <m:ctrlPr>
+                      <w:rPr>
+                        <w:rFonts w:ascii="Cambria Math" w:hAnsi="Cambria Math" w:cstheme="majorHAnsi"/>
+                        <w:i/>
+                        <w:sz w:val="20"/>
+                        <w:szCs w:val="20"/>
+                        <w:lang w:val="en-US"/>
+                      </w:rPr>
+                    </m:ctrlPr>
+                  </m:sSubSupPr>
+                  <m:e>
+                    <m:r>
+                      <w:rPr>
+                        <w:rFonts w:ascii="Cambria Math" w:hAnsi="Cambria Math" w:cstheme="majorHAnsi"/>
+                        <w:sz w:val="20"/>
+                        <w:szCs w:val="20"/>
+                        <w:lang w:val="en-US"/>
+                      </w:rPr>
+                      <m:t>x</m:t>
+                    </m:r>
+                  </m:e>
+                  <m:sub>
+                    <m:r>
+                      <w:rPr>
+                        <w:rFonts w:ascii="Cambria Math" w:hAnsi="Cambria Math" w:cstheme="majorHAnsi"/>
+                        <w:sz w:val="20"/>
+                        <w:szCs w:val="20"/>
+                        <w:lang w:val="en-US"/>
+                      </w:rPr>
+                      <m:t>B</m:t>
+                    </m:r>
+                  </m:sub>
+                  <m:sup>
+                    <m:r>
+                      <w:rPr>
+                        <w:rFonts w:ascii="Cambria Math" w:hAnsi="Cambria Math" w:cstheme="majorHAnsi"/>
+                        <w:sz w:val="20"/>
+                        <w:szCs w:val="20"/>
+                        <w:lang w:val="en-US"/>
+                      </w:rPr>
+                      <m:t>'</m:t>
+                    </m:r>
+                  </m:sup>
+                </m:sSubSup>
+                <m:r>
+                  <w:rPr>
+                    <w:rFonts w:ascii="Cambria Math" w:hAnsi="Cambria Math" w:cstheme="majorHAnsi"/>
+                    <w:sz w:val="20"/>
+                    <w:szCs w:val="20"/>
+                    <w:lang w:val="en-US"/>
+                  </w:rPr>
+                  <m:t xml:space="preserve">= </m:t>
+                </m:r>
+                <m:sSub>
+                  <m:sSubPr>
+                    <m:ctrlPr>
+                      <w:rPr>
+                        <w:rFonts w:ascii="Cambria Math" w:hAnsi="Cambria Math" w:cstheme="majorHAnsi"/>
+                        <w:i/>
+                        <w:sz w:val="20"/>
+                        <w:szCs w:val="20"/>
+                        <w:lang w:val="en-US"/>
+                      </w:rPr>
+                    </m:ctrlPr>
+                  </m:sSubPr>
+                  <m:e>
+                    <m:r>
+                      <w:rPr>
+                        <w:rFonts w:ascii="Cambria Math" w:hAnsi="Cambria Math" w:cstheme="majorHAnsi"/>
+                        <w:sz w:val="20"/>
+                        <w:szCs w:val="20"/>
+                        <w:lang w:val="en-US"/>
+                      </w:rPr>
+                      <m:t>x</m:t>
+                    </m:r>
+                  </m:e>
+                  <m:sub>
+                    <m:r>
+                      <w:rPr>
+                        <w:rFonts w:ascii="Cambria Math" w:hAnsi="Cambria Math" w:cstheme="majorHAnsi"/>
+                        <w:sz w:val="20"/>
+                        <w:szCs w:val="20"/>
+                        <w:lang w:val="en-US"/>
+                      </w:rPr>
+                      <m:t>B</m:t>
+                    </m:r>
+                  </m:sub>
+                </m:sSub>
+                <m:r>
+                  <w:rPr>
+                    <w:rFonts w:ascii="Cambria Math" w:hAnsi="Cambria Math" w:cstheme="majorHAnsi"/>
+                    <w:sz w:val="20"/>
+                    <w:szCs w:val="20"/>
+                    <w:lang w:val="en-US"/>
+                  </w:rPr>
+                  <m:t xml:space="preserve">+ </m:t>
+                </m:r>
+                <m:r>
+                  <w:rPr>
+                    <w:rFonts w:ascii="Cambria Math" w:hAnsi="Cambria Math" w:cstheme="majorHAnsi"/>
+                    <w:sz w:val="20"/>
+                    <w:szCs w:val="20"/>
+                    <w:lang w:val="en-US"/>
+                  </w:rPr>
+                  <m:t>α(</m:t>
+                </m:r>
+                <m:sSub>
+                  <m:sSubPr>
+                    <m:ctrlPr>
+                      <w:rPr>
+                        <w:rFonts w:ascii="Cambria Math" w:hAnsi="Cambria Math" w:cstheme="majorHAnsi"/>
+                        <w:i/>
+                        <w:sz w:val="20"/>
+                        <w:szCs w:val="20"/>
+                        <w:lang w:val="en-US"/>
+                      </w:rPr>
+                    </m:ctrlPr>
+                  </m:sSubPr>
+                  <m:e>
+                    <m:r>
+                      <w:rPr>
+                        <w:rFonts w:ascii="Cambria Math" w:hAnsi="Cambria Math" w:cstheme="majorHAnsi"/>
+                        <w:sz w:val="20"/>
+                        <w:szCs w:val="20"/>
+                        <w:lang w:val="en-US"/>
+                      </w:rPr>
+                      <m:t>x</m:t>
+                    </m:r>
+                  </m:e>
+                  <m:sub>
+                    <m:r>
+                      <w:rPr>
+                        <w:rFonts w:ascii="Cambria Math" w:hAnsi="Cambria Math" w:cstheme="majorHAnsi"/>
+                        <w:sz w:val="20"/>
+                        <w:szCs w:val="20"/>
+                        <w:lang w:val="en-US"/>
+                      </w:rPr>
+                      <m:t>B</m:t>
+                    </m:r>
+                  </m:sub>
+                </m:sSub>
+                <m:r>
+                  <w:rPr>
+                    <w:rFonts w:ascii="Cambria Math" w:hAnsi="Cambria Math" w:cstheme="majorHAnsi"/>
+                    <w:sz w:val="20"/>
+                    <w:szCs w:val="20"/>
+                    <w:lang w:val="en-US"/>
+                  </w:rPr>
+                  <m:t xml:space="preserve">- </m:t>
+                </m:r>
+                <m:sSub>
+                  <m:sSubPr>
+                    <m:ctrlPr>
+                      <w:rPr>
+                        <w:rFonts w:ascii="Cambria Math" w:hAnsi="Cambria Math" w:cstheme="majorHAnsi"/>
+                        <w:i/>
+                        <w:sz w:val="20"/>
+                        <w:szCs w:val="20"/>
+                        <w:lang w:val="en-US"/>
+                      </w:rPr>
+                    </m:ctrlPr>
+                  </m:sSubPr>
+                  <m:e>
+                    <m:r>
+                      <w:rPr>
+                        <w:rFonts w:ascii="Cambria Math" w:hAnsi="Cambria Math" w:cstheme="majorHAnsi"/>
+                        <w:sz w:val="20"/>
+                        <w:szCs w:val="20"/>
+                        <w:lang w:val="en-US"/>
+                      </w:rPr>
+                      <m:t>x</m:t>
+                    </m:r>
+                  </m:e>
+                  <m:sub>
+                    <m:r>
+                      <w:rPr>
+                        <w:rFonts w:ascii="Cambria Math" w:hAnsi="Cambria Math" w:cstheme="majorHAnsi"/>
+                        <w:sz w:val="20"/>
+                        <w:szCs w:val="20"/>
+                        <w:lang w:val="en-US"/>
+                      </w:rPr>
+                      <m:t>A</m:t>
+                    </m:r>
+                  </m:sub>
+                </m:sSub>
+                <m:r>
+                  <w:rPr>
+                    <w:rFonts w:ascii="Cambria Math" w:hAnsi="Cambria Math" w:cstheme="majorHAnsi"/>
+                    <w:sz w:val="20"/>
+                    <w:szCs w:val="20"/>
+                    <w:lang w:val="en-US"/>
+                  </w:rPr>
+                  <m:t>)</m:t>
+                </m:r>
+              </m:oMath>
+            </m:oMathPara>
+          </w:p>
+        </w:tc>
+        <w:tc>
+          <w:tcPr>
+            <w:tcW w:w="662" w:type="dxa"/>
+            <w:vAlign w:val="center"/>
+          </w:tcPr>
+          <w:p>
+            <w:pPr>
+              <w:pStyle w:val="ListParagraph"/>
+              <w:spacing w:after="240" w:line="259" w:lineRule="auto"/>
+              <w:ind w:left="0"/>
+              <w:contextualSpacing w:val="0"/>
+              <w:jc w:val="center"/>
+              <w:rPr>
+                <w:rFonts w:asciiTheme="majorHAnsi" w:hAnsiTheme="majorHAnsi" w:cstheme="majorHAnsi"/>
+                <w:sz w:val="20"/>
+                <w:szCs w:val="20"/>
+              </w:rPr>
+            </w:pPr>
+            <w:r>
+              <w:rPr>
+                <w:rFonts w:asciiTheme="majorHAnsi" w:hAnsiTheme="majorHAnsi" w:cstheme="majorHAnsi"/>
+                <w:sz w:val="20"/>
+                <w:szCs w:val="20"/>
+              </w:rPr>
+              <w:t xml:space="preserve">( </w:t>
+            </w:r>
+            <w:r>
+              <w:rPr>
+                <w:rFonts w:asciiTheme="majorHAnsi" w:hAnsiTheme="majorHAnsi" w:cstheme="majorHAnsi"/>
+                <w:sz w:val="20"/>
+                <w:szCs w:val="20"/>
+              </w:rPr>
+              <w:fldChar w:fldCharType="begin"/>
+            </w:r>
+            <w:r>
+              <w:rPr>
+                <w:rFonts w:asciiTheme="majorHAnsi" w:hAnsiTheme="majorHAnsi" w:cstheme="majorHAnsi"/>
+                <w:sz w:val="20"/>
+                <w:szCs w:val="20"/>
+              </w:rPr>
+              <w:instrText xml:space="preserve"> SEQ ( \* ARABIC </w:instrText>
+            </w:r>
+            <w:r>
+              <w:rPr>
+                <w:rFonts w:asciiTheme="majorHAnsi" w:hAnsiTheme="majorHAnsi" w:cstheme="majorHAnsi"/>
+                <w:sz w:val="20"/>
+                <w:szCs w:val="20"/>
+              </w:rPr>
+              <w:fldChar w:fldCharType="separate"/>
+            </w:r>
+            <w:r>
+              <w:rPr>
+                <w:rFonts w:asciiTheme="majorHAnsi" w:hAnsiTheme="majorHAnsi" w:cstheme="majorHAnsi"/>
+                <w:sz w:val="20"/>
+                <w:szCs w:val="20"/>
+              </w:rPr>
+              <w:t>7</w:t>
+            </w:r>
+            <w:r>
+              <w:rPr>
+                <w:rFonts w:asciiTheme="majorHAnsi" w:hAnsiTheme="majorHAnsi" w:cstheme="majorHAnsi"/>
+                <w:sz w:val="20"/>
+                <w:szCs w:val="20"/>
+              </w:rPr>
+              <w:fldChar w:fldCharType="end"/>
+            </w:r>
+            <w:r>
+              <w:rPr>
+                <w:rFonts w:asciiTheme="majorHAnsi" w:hAnsiTheme="majorHAnsi" w:cstheme="majorHAnsi"/>
+                <w:sz w:val="20"/>
+                <w:szCs w:val="20"/>
+              </w:rPr>
+              <w:t>)</w:t>
+            </w:r>
+          </w:p>
+        </w:tc>
+      </w:tr>
+      <w:tr>
+        <w:trPr>
+          <w:trHeight w:val="222"/>
+        </w:trPr>
+        <w:tc>
+          <w:tcPr>
+            <w:tcW w:w="8905" w:type="dxa"/>
+            <w:vAlign w:val="bottom"/>
+          </w:tcPr>
+          <w:p>
+            <w:pPr>
+              <w:pStyle w:val="ListParagraph"/>
+              <w:keepNext/>
+              <w:spacing w:after="240" w:line="259" w:lineRule="auto"/>
+              <w:ind w:left="0"/>
+              <w:contextualSpacing w:val="0"/>
+              <w:jc w:val="center"/>
+            </w:pPr>
+            <m:oMathPara>
+              <m:oMath>
+                <m:sSubSup>
+                  <m:sSubSupPr>
+                    <m:ctrlPr>
+                      <w:rPr>
+                        <w:rFonts w:ascii="Cambria Math" w:hAnsi="Cambria Math" w:cstheme="majorHAnsi"/>
+                        <w:i/>
+                        <w:sz w:val="20"/>
+                        <w:szCs w:val="20"/>
+                        <w:lang w:val="en-US"/>
+                      </w:rPr>
+                    </m:ctrlPr>
+                  </m:sSubSupPr>
+                  <m:e>
+                    <m:r>
+                      <w:rPr>
+                        <w:rFonts w:ascii="Cambria Math" w:hAnsi="Cambria Math" w:cstheme="majorHAnsi"/>
+                        <w:sz w:val="20"/>
+                        <w:szCs w:val="20"/>
+                        <w:lang w:val="en-US"/>
+                      </w:rPr>
+                      <m:t>y</m:t>
+                    </m:r>
+                  </m:e>
+                  <m:sub>
+                    <m:r>
+                      <w:rPr>
+                        <w:rFonts w:ascii="Cambria Math" w:hAnsi="Cambria Math" w:cstheme="majorHAnsi"/>
+                        <w:sz w:val="20"/>
+                        <w:szCs w:val="20"/>
+                        <w:lang w:val="en-US"/>
+                      </w:rPr>
+                      <m:t>B</m:t>
+                    </m:r>
+                  </m:sub>
+                  <m:sup>
+                    <m:r>
+                      <w:rPr>
+                        <w:rFonts w:ascii="Cambria Math" w:hAnsi="Cambria Math" w:cstheme="majorHAnsi"/>
+                        <w:sz w:val="20"/>
+                        <w:szCs w:val="20"/>
+                        <w:lang w:val="en-US"/>
+                      </w:rPr>
+                      <m:t>'</m:t>
+                    </m:r>
+                  </m:sup>
+                </m:sSubSup>
+                <m:r>
+                  <w:rPr>
+                    <w:rFonts w:ascii="Cambria Math" w:hAnsi="Cambria Math" w:cstheme="majorHAnsi"/>
+                    <w:sz w:val="20"/>
+                    <w:szCs w:val="20"/>
+                    <w:lang w:val="en-US"/>
+                  </w:rPr>
+                  <m:t xml:space="preserve">= </m:t>
+                </m:r>
+                <m:sSub>
+                  <m:sSubPr>
+                    <m:ctrlPr>
+                      <w:rPr>
+                        <w:rFonts w:ascii="Cambria Math" w:hAnsi="Cambria Math" w:cstheme="majorHAnsi"/>
+                        <w:i/>
+                        <w:sz w:val="20"/>
+                        <w:szCs w:val="20"/>
+                        <w:lang w:val="en-US"/>
+                      </w:rPr>
+                    </m:ctrlPr>
+                  </m:sSubPr>
+                  <m:e>
+                    <m:r>
+                      <w:rPr>
+                        <w:rFonts w:ascii="Cambria Math" w:hAnsi="Cambria Math" w:cstheme="majorHAnsi"/>
+                        <w:sz w:val="20"/>
+                        <w:szCs w:val="20"/>
+                        <w:lang w:val="en-US"/>
+                      </w:rPr>
+                      <m:t>y</m:t>
+                    </m:r>
+                  </m:e>
+                  <m:sub>
+                    <m:r>
+                      <w:rPr>
+                        <w:rFonts w:ascii="Cambria Math" w:hAnsi="Cambria Math" w:cstheme="majorHAnsi"/>
+                        <w:sz w:val="20"/>
+                        <w:szCs w:val="20"/>
+                        <w:lang w:val="en-US"/>
+                      </w:rPr>
+                      <m:t>B</m:t>
+                    </m:r>
+                  </m:sub>
+                </m:sSub>
+                <m:r>
+                  <w:rPr>
+                    <w:rFonts w:ascii="Cambria Math" w:hAnsi="Cambria Math" w:cstheme="majorHAnsi"/>
+                    <w:sz w:val="20"/>
+                    <w:szCs w:val="20"/>
+                    <w:lang w:val="en-US"/>
+                  </w:rPr>
+                  <m:t>+ α(</m:t>
+                </m:r>
+                <m:sSub>
+                  <m:sSubPr>
+                    <m:ctrlPr>
+                      <w:rPr>
+                        <w:rFonts w:ascii="Cambria Math" w:hAnsi="Cambria Math" w:cstheme="majorHAnsi"/>
+                        <w:i/>
+                        <w:sz w:val="20"/>
+                        <w:szCs w:val="20"/>
+                        <w:lang w:val="en-US"/>
+                      </w:rPr>
+                    </m:ctrlPr>
+                  </m:sSubPr>
+                  <m:e>
+                    <m:r>
+                      <w:rPr>
+                        <w:rFonts w:ascii="Cambria Math" w:hAnsi="Cambria Math" w:cstheme="majorHAnsi"/>
+                        <w:sz w:val="20"/>
+                        <w:szCs w:val="20"/>
+                        <w:lang w:val="en-US"/>
+                      </w:rPr>
+                      <m:t>y</m:t>
+                    </m:r>
+                  </m:e>
+                  <m:sub>
+                    <m:r>
+                      <w:rPr>
+                        <w:rFonts w:ascii="Cambria Math" w:hAnsi="Cambria Math" w:cstheme="majorHAnsi"/>
+                        <w:sz w:val="20"/>
+                        <w:szCs w:val="20"/>
+                        <w:lang w:val="en-US"/>
+                      </w:rPr>
+                      <m:t>B</m:t>
+                    </m:r>
+                  </m:sub>
+                </m:sSub>
+                <m:r>
+                  <w:rPr>
+                    <w:rFonts w:ascii="Cambria Math" w:hAnsi="Cambria Math" w:cstheme="majorHAnsi"/>
+                    <w:sz w:val="20"/>
+                    <w:szCs w:val="20"/>
+                    <w:lang w:val="en-US"/>
+                  </w:rPr>
+                  <m:t xml:space="preserve">- </m:t>
+                </m:r>
+                <m:sSub>
+                  <m:sSubPr>
+                    <m:ctrlPr>
+                      <w:rPr>
+                        <w:rFonts w:ascii="Cambria Math" w:hAnsi="Cambria Math" w:cstheme="majorHAnsi"/>
+                        <w:i/>
+                        <w:sz w:val="20"/>
+                        <w:szCs w:val="20"/>
+                        <w:lang w:val="en-US"/>
+                      </w:rPr>
+                    </m:ctrlPr>
+                  </m:sSubPr>
+                  <m:e>
+                    <m:r>
+                      <w:rPr>
+                        <w:rFonts w:ascii="Cambria Math" w:hAnsi="Cambria Math" w:cstheme="majorHAnsi"/>
+                        <w:sz w:val="20"/>
+                        <w:szCs w:val="20"/>
+                        <w:lang w:val="en-US"/>
+                      </w:rPr>
+                      <m:t>y</m:t>
+                    </m:r>
+                  </m:e>
+                  <m:sub>
+                    <m:r>
+                      <w:rPr>
+                        <w:rFonts w:ascii="Cambria Math" w:hAnsi="Cambria Math" w:cstheme="majorHAnsi"/>
+                        <w:sz w:val="20"/>
+                        <w:szCs w:val="20"/>
+                        <w:lang w:val="en-US"/>
+                      </w:rPr>
+                      <m:t>A</m:t>
+                    </m:r>
+                  </m:sub>
+                </m:sSub>
+                <m:r>
+                  <w:rPr>
+                    <w:rFonts w:ascii="Cambria Math" w:hAnsi="Cambria Math" w:cstheme="majorHAnsi"/>
+                    <w:sz w:val="20"/>
+                    <w:szCs w:val="20"/>
+                    <w:lang w:val="en-US"/>
+                  </w:rPr>
+                  <m:t>)</m:t>
+                </m:r>
+              </m:oMath>
+            </m:oMathPara>
+          </w:p>
+        </w:tc>
+        <w:tc>
+          <w:tcPr>
+            <w:tcW w:w="662" w:type="dxa"/>
+            <w:vAlign w:val="center"/>
+          </w:tcPr>
+          <w:p>
+            <w:pPr>
+              <w:pStyle w:val="ListParagraph"/>
+              <w:spacing w:after="240" w:line="259" w:lineRule="auto"/>
+              <w:ind w:left="0"/>
+              <w:contextualSpacing w:val="0"/>
+              <w:jc w:val="center"/>
+              <w:rPr>
+                <w:rFonts w:asciiTheme="majorHAnsi" w:hAnsiTheme="majorHAnsi" w:cstheme="majorHAnsi"/>
+                <w:sz w:val="20"/>
+                <w:szCs w:val="20"/>
+              </w:rPr>
+            </w:pPr>
+            <w:r>
+              <w:rPr>
+                <w:rFonts w:asciiTheme="majorHAnsi" w:hAnsiTheme="majorHAnsi" w:cstheme="majorHAnsi"/>
+                <w:sz w:val="20"/>
+                <w:szCs w:val="20"/>
+              </w:rPr>
+              <w:t xml:space="preserve">( </w:t>
+            </w:r>
+            <w:r>
+              <w:rPr>
+                <w:rFonts w:asciiTheme="majorHAnsi" w:hAnsiTheme="majorHAnsi" w:cstheme="majorHAnsi"/>
+                <w:sz w:val="20"/>
+                <w:szCs w:val="20"/>
+              </w:rPr>
+              <w:fldChar w:fldCharType="begin"/>
+            </w:r>
+            <w:r>
+              <w:rPr>
+                <w:rFonts w:asciiTheme="majorHAnsi" w:hAnsiTheme="majorHAnsi" w:cstheme="majorHAnsi"/>
+                <w:sz w:val="20"/>
+                <w:szCs w:val="20"/>
+              </w:rPr>
+              <w:instrText xml:space="preserve"> SEQ ( \* ARABIC </w:instrText>
+            </w:r>
+            <w:r>
+              <w:rPr>
+                <w:rFonts w:asciiTheme="majorHAnsi" w:hAnsiTheme="majorHAnsi" w:cstheme="majorHAnsi"/>
+                <w:sz w:val="20"/>
+                <w:szCs w:val="20"/>
+              </w:rPr>
+              <w:fldChar w:fldCharType="separate"/>
+            </w:r>
+            <w:r>
+              <w:rPr>
+                <w:rFonts w:asciiTheme="majorHAnsi" w:hAnsiTheme="majorHAnsi" w:cstheme="majorHAnsi"/>
+                <w:sz w:val="20"/>
+                <w:szCs w:val="20"/>
+              </w:rPr>
+              <w:t>8</w:t>
+            </w:r>
+            <w:r>
+              <w:rPr>
+                <w:rFonts w:asciiTheme="majorHAnsi" w:hAnsiTheme="majorHAnsi" w:cstheme="majorHAnsi"/>
+                <w:sz w:val="20"/>
+                <w:szCs w:val="20"/>
+              </w:rPr>
+              <w:fldChar w:fldCharType="end"/>
+            </w:r>
+            <w:r>
+              <w:rPr>
+                <w:rFonts w:asciiTheme="majorHAnsi" w:hAnsiTheme="majorHAnsi" w:cstheme="majorHAnsi"/>
+                <w:sz w:val="20"/>
+                <w:szCs w:val="20"/>
+              </w:rPr>
+              <w:t>)</w:t>
+            </w:r>
+          </w:p>
+        </w:tc>
+      </w:tr>
+    </w:tbl>
+    <w:p>
+      <w:pPr>
+        <w:pStyle w:val="ListParagraph"/>
+        <w:spacing w:after="240" w:line="259" w:lineRule="auto"/>
+        <w:ind w:left="0" w:firstLine="360"/>
+        <w:contextualSpacing w:val="0"/>
+        <w:jc w:val="both"/>
+        <w:rPr>
+          <w:rFonts w:asciiTheme="majorHAnsi" w:eastAsiaTheme="minorEastAsia" w:hAnsiTheme="majorHAnsi" w:cstheme="majorHAnsi"/>
+          <w:sz w:val="20"/>
+          <w:szCs w:val="20"/>
+          <w:lang w:val="en-US"/>
+        </w:rPr>
+      </w:pPr>
+      <w:r>
+        <w:rPr>
+          <w:rFonts w:asciiTheme="majorHAnsi" w:hAnsiTheme="majorHAnsi" w:cstheme="majorHAnsi"/>
+          <w:sz w:val="20"/>
+          <w:szCs w:val="20"/>
+          <w:lang w:val="en-US"/>
+        </w:rPr>
+        <w:t xml:space="preserve">Trong không gian hai </w:t>
+      </w:r>
+      <m:oMath>
+        <m:r>
+          <w:rPr>
+            <w:rFonts w:ascii="Cambria Math" w:hAnsi="Cambria Math" w:cstheme="majorHAnsi"/>
+            <w:sz w:val="20"/>
+            <w:szCs w:val="20"/>
+            <w:lang w:val="en-US"/>
+          </w:rPr>
+          <m:t>x</m:t>
+        </m:r>
+        <m:r>
+          <w:rPr>
+            <w:rFonts w:ascii="Cambria Math" w:hAnsi="Cambria Math" w:cstheme="majorHAnsi"/>
+            <w:sz w:val="20"/>
+            <w:szCs w:val="20"/>
+            <w:lang w:val="en-US"/>
+          </w:rPr>
+          <m:t xml:space="preserve">, </m:t>
+        </m:r>
+        <m:r>
+          <w:rPr>
+            <w:rFonts w:ascii="Cambria Math" w:hAnsi="Cambria Math" w:cstheme="majorHAnsi"/>
+            <w:sz w:val="20"/>
+            <w:szCs w:val="20"/>
+            <w:lang w:val="en-US"/>
+          </w:rPr>
+          <m:t>y</m:t>
+        </m:r>
+      </m:oMath>
+      <w:r>
+        <w:rPr>
+          <w:rFonts w:asciiTheme="majorHAnsi" w:eastAsiaTheme="minorEastAsia" w:hAnsiTheme="majorHAnsi" w:cstheme="majorHAnsi"/>
+          <w:sz w:val="20"/>
+          <w:szCs w:val="20"/>
+          <w:lang w:val="en-US"/>
+        </w:rPr>
+        <w:t xml:space="preserve"> là t</w:t>
+      </w:r>
+      <w:r>
+        <w:rPr>
+          <w:rFonts w:asciiTheme="majorHAnsi" w:eastAsiaTheme="minorEastAsia" w:hAnsiTheme="majorHAnsi" w:cstheme="majorHAnsi"/>
+          <w:sz w:val="20"/>
+          <w:szCs w:val="20"/>
+          <w:lang w:val="en-US"/>
+        </w:rPr>
+        <w:t xml:space="preserve">ọa độ của đầu đọc được xác định trước, </w:t>
+      </w:r>
+      <m:oMath>
+        <m:r>
+          <w:rPr>
+            <w:rFonts w:ascii="Cambria Math" w:hAnsi="Cambria Math" w:cstheme="majorHAnsi"/>
+            <w:sz w:val="20"/>
+            <w:szCs w:val="20"/>
+            <w:lang w:val="en-US"/>
+          </w:rPr>
+          <m:t>α</m:t>
+        </m:r>
+      </m:oMath>
+      <w:r>
+        <w:rPr>
+          <w:rFonts w:asciiTheme="majorHAnsi" w:eastAsiaTheme="minorEastAsia" w:hAnsiTheme="majorHAnsi" w:cstheme="majorHAnsi"/>
+          <w:sz w:val="20"/>
+          <w:szCs w:val="20"/>
+          <w:lang w:val="en-US"/>
+        </w:rPr>
+        <w:t xml:space="preserve"> là hệ số điều chỉnh ngẫu nhiên [0, 1] thể hiện mức độ đẩy.</w:t>
+      </w:r>
+    </w:p>
+    <w:p>
+      <w:pPr>
+        <w:pStyle w:val="ListParagraph"/>
+        <w:spacing w:after="240" w:line="259" w:lineRule="auto"/>
+        <w:ind w:left="0" w:firstLine="360"/>
+        <w:contextualSpacing w:val="0"/>
+        <w:jc w:val="both"/>
+        <w:rPr>
+          <w:rFonts w:asciiTheme="majorHAnsi" w:hAnsiTheme="majorHAnsi" w:cstheme="majorHAnsi"/>
+          <w:sz w:val="20"/>
+          <w:szCs w:val="20"/>
+          <w:lang w:val="en-US"/>
         </w:rPr>
       </w:pPr>
       <w:r>
@@ -6741,6 +7518,1538 @@
         </w:rPr>
         <w:t>, từ đó lực hút sẽ hoạt động kéo đầu đọc gần đó về phía thẻ hơn và cũng có trọng lực kéo riêng để điều chỉnh tùy thuộc vào yêu cầu của bài toán đặt ra, ở đây độ ưu tiên là bao phủ tối đa nên lực hút sẽ có trọng số cao hơn lực đẩy</w:t>
       </w:r>
+      <w:r>
+        <w:rPr>
+          <w:rFonts w:asciiTheme="majorHAnsi" w:hAnsiTheme="majorHAnsi" w:cstheme="majorHAnsi"/>
+          <w:sz w:val="20"/>
+          <w:szCs w:val="20"/>
+          <w:lang w:val="en-US"/>
+        </w:rPr>
+        <w:t>.</w:t>
+      </w:r>
+    </w:p>
+    <w:p>
+      <w:pPr>
+        <w:pStyle w:val="ListParagraph"/>
+        <w:spacing w:after="240" w:line="259" w:lineRule="auto"/>
+        <w:ind w:left="0" w:firstLine="360"/>
+        <w:contextualSpacing w:val="0"/>
+        <w:jc w:val="both"/>
+        <w:rPr>
+          <w:rFonts w:asciiTheme="majorHAnsi" w:hAnsiTheme="majorHAnsi" w:cstheme="majorHAnsi"/>
+          <w:sz w:val="20"/>
+          <w:szCs w:val="20"/>
+          <w:lang w:val="en-US"/>
+        </w:rPr>
+      </w:pPr>
+      <w:r>
+        <w:rPr>
+          <w:rFonts w:asciiTheme="majorHAnsi" w:hAnsiTheme="majorHAnsi" w:cstheme="majorHAnsi"/>
+          <w:sz w:val="20"/>
+          <w:szCs w:val="20"/>
+          <w:lang w:val="en-US"/>
+        </w:rPr>
+        <w:t>Lực hút được khi một thẻ chưa được bao phủ bởi bất kỳ đầu đọc nào. Lực hút kéo đầu đọc gần nhất với thẻ đó được tính như sau:</w:t>
+      </w:r>
+    </w:p>
+    <w:tbl>
+      <w:tblPr>
+        <w:tblStyle w:val="TableGrid"/>
+        <w:tblW w:w="0" w:type="auto"/>
+        <w:tblBorders>
+          <w:top w:val="none" w:sz="0" w:space="0" w:color="auto"/>
+          <w:left w:val="none" w:sz="0" w:space="0" w:color="auto"/>
+          <w:bottom w:val="none" w:sz="0" w:space="0" w:color="auto"/>
+          <w:right w:val="none" w:sz="0" w:space="0" w:color="auto"/>
+          <w:insideH w:val="none" w:sz="0" w:space="0" w:color="auto"/>
+          <w:insideV w:val="none" w:sz="0" w:space="0" w:color="auto"/>
+        </w:tblBorders>
+        <w:tblLook w:val="04A0" w:firstRow="1" w:lastRow="0" w:firstColumn="1" w:lastColumn="0" w:noHBand="0" w:noVBand="1"/>
+      </w:tblPr>
+      <w:tblGrid>
+        <w:gridCol w:w="8905"/>
+        <w:gridCol w:w="662"/>
+      </w:tblGrid>
+      <w:tr>
+        <w:tc>
+          <w:tcPr>
+            <w:tcW w:w="8905" w:type="dxa"/>
+            <w:vAlign w:val="center"/>
+          </w:tcPr>
+          <w:p>
+            <w:pPr>
+              <w:pStyle w:val="ListParagraph"/>
+              <w:keepNext/>
+              <w:spacing w:after="240" w:line="259" w:lineRule="auto"/>
+              <w:ind w:left="0"/>
+              <w:contextualSpacing w:val="0"/>
+              <w:jc w:val="center"/>
+            </w:pPr>
+            <m:oMathPara>
+              <m:oMath>
+                <m:sSubSup>
+                  <m:sSubSupPr>
+                    <m:ctrlPr>
+                      <w:rPr>
+                        <w:rFonts w:ascii="Cambria Math" w:hAnsi="Cambria Math" w:cstheme="majorHAnsi"/>
+                        <w:i/>
+                        <w:sz w:val="20"/>
+                        <w:szCs w:val="20"/>
+                        <w:lang w:val="en-US"/>
+                      </w:rPr>
+                    </m:ctrlPr>
+                  </m:sSubSupPr>
+                  <m:e>
+                    <m:r>
+                      <w:rPr>
+                        <w:rFonts w:ascii="Cambria Math" w:hAnsi="Cambria Math" w:cstheme="majorHAnsi"/>
+                        <w:sz w:val="20"/>
+                        <w:szCs w:val="20"/>
+                        <w:lang w:val="en-US"/>
+                      </w:rPr>
+                      <m:t>x</m:t>
+                    </m:r>
+                  </m:e>
+                  <m:sub>
+                    <m:r>
+                      <w:rPr>
+                        <w:rFonts w:ascii="Cambria Math" w:hAnsi="Cambria Math" w:cstheme="majorHAnsi"/>
+                        <w:sz w:val="20"/>
+                        <w:szCs w:val="20"/>
+                        <w:lang w:val="en-US"/>
+                      </w:rPr>
+                      <m:t>B</m:t>
+                    </m:r>
+                  </m:sub>
+                  <m:sup>
+                    <m:r>
+                      <w:rPr>
+                        <w:rFonts w:ascii="Cambria Math" w:hAnsi="Cambria Math" w:cstheme="majorHAnsi"/>
+                        <w:sz w:val="20"/>
+                        <w:szCs w:val="20"/>
+                        <w:lang w:val="en-US"/>
+                      </w:rPr>
+                      <m:t>'</m:t>
+                    </m:r>
+                  </m:sup>
+                </m:sSubSup>
+                <m:r>
+                  <w:rPr>
+                    <w:rFonts w:ascii="Cambria Math" w:hAnsi="Cambria Math" w:cstheme="majorHAnsi"/>
+                    <w:sz w:val="20"/>
+                    <w:szCs w:val="20"/>
+                    <w:lang w:val="en-US"/>
+                  </w:rPr>
+                  <m:t xml:space="preserve">= </m:t>
+                </m:r>
+                <m:sSub>
+                  <m:sSubPr>
+                    <m:ctrlPr>
+                      <w:rPr>
+                        <w:rFonts w:ascii="Cambria Math" w:hAnsi="Cambria Math" w:cstheme="majorHAnsi"/>
+                        <w:i/>
+                        <w:sz w:val="20"/>
+                        <w:szCs w:val="20"/>
+                        <w:lang w:val="en-US"/>
+                      </w:rPr>
+                    </m:ctrlPr>
+                  </m:sSubPr>
+                  <m:e>
+                    <m:r>
+                      <w:rPr>
+                        <w:rFonts w:ascii="Cambria Math" w:hAnsi="Cambria Math" w:cstheme="majorHAnsi"/>
+                        <w:sz w:val="20"/>
+                        <w:szCs w:val="20"/>
+                        <w:lang w:val="en-US"/>
+                      </w:rPr>
+                      <m:t>x</m:t>
+                    </m:r>
+                  </m:e>
+                  <m:sub>
+                    <m:r>
+                      <w:rPr>
+                        <w:rFonts w:ascii="Cambria Math" w:hAnsi="Cambria Math" w:cstheme="majorHAnsi"/>
+                        <w:sz w:val="20"/>
+                        <w:szCs w:val="20"/>
+                        <w:lang w:val="en-US"/>
+                      </w:rPr>
+                      <m:t>B</m:t>
+                    </m:r>
+                  </m:sub>
+                </m:sSub>
+                <m:r>
+                  <w:rPr>
+                    <w:rFonts w:ascii="Cambria Math" w:hAnsi="Cambria Math" w:cstheme="majorHAnsi"/>
+                    <w:sz w:val="20"/>
+                    <w:szCs w:val="20"/>
+                    <w:lang w:val="en-US"/>
+                  </w:rPr>
+                  <m:t xml:space="preserve">+ </m:t>
+                </m:r>
+                <m:r>
+                  <w:rPr>
+                    <w:rFonts w:ascii="Cambria Math" w:hAnsi="Cambria Math" w:cstheme="majorHAnsi"/>
+                    <w:sz w:val="20"/>
+                    <w:szCs w:val="20"/>
+                    <w:lang w:val="en-US"/>
+                  </w:rPr>
+                  <m:t>β</m:t>
+                </m:r>
+                <m:r>
+                  <w:rPr>
+                    <w:rFonts w:ascii="Cambria Math" w:hAnsi="Cambria Math" w:cstheme="majorHAnsi"/>
+                    <w:sz w:val="20"/>
+                    <w:szCs w:val="20"/>
+                    <w:lang w:val="en-US"/>
+                  </w:rPr>
+                  <m:t xml:space="preserve">(- </m:t>
+                </m:r>
+                <m:sSub>
+                  <m:sSubPr>
+                    <m:ctrlPr>
+                      <w:rPr>
+                        <w:rFonts w:ascii="Cambria Math" w:hAnsi="Cambria Math" w:cstheme="majorHAnsi"/>
+                        <w:i/>
+                        <w:sz w:val="20"/>
+                        <w:szCs w:val="20"/>
+                        <w:lang w:val="en-US"/>
+                      </w:rPr>
+                    </m:ctrlPr>
+                  </m:sSubPr>
+                  <m:e>
+                    <m:r>
+                      <w:rPr>
+                        <w:rFonts w:ascii="Cambria Math" w:hAnsi="Cambria Math" w:cstheme="majorHAnsi"/>
+                        <w:sz w:val="20"/>
+                        <w:szCs w:val="20"/>
+                        <w:lang w:val="en-US"/>
+                      </w:rPr>
+                      <m:t>x</m:t>
+                    </m:r>
+                  </m:e>
+                  <m:sub>
+                    <m:r>
+                      <w:rPr>
+                        <w:rFonts w:ascii="Cambria Math" w:hAnsi="Cambria Math" w:cstheme="majorHAnsi"/>
+                        <w:sz w:val="20"/>
+                        <w:szCs w:val="20"/>
+                        <w:lang w:val="en-US"/>
+                      </w:rPr>
+                      <m:t>B</m:t>
+                    </m:r>
+                  </m:sub>
+                </m:sSub>
+                <m:r>
+                  <w:rPr>
+                    <w:rFonts w:ascii="Cambria Math" w:hAnsi="Cambria Math" w:cstheme="majorHAnsi"/>
+                    <w:sz w:val="20"/>
+                    <w:szCs w:val="20"/>
+                    <w:lang w:val="en-US"/>
+                  </w:rPr>
+                  <m:t>)</m:t>
+                </m:r>
+              </m:oMath>
+            </m:oMathPara>
+          </w:p>
+        </w:tc>
+        <w:tc>
+          <w:tcPr>
+            <w:tcW w:w="662" w:type="dxa"/>
+            <w:vAlign w:val="center"/>
+          </w:tcPr>
+          <w:p>
+            <w:pPr>
+              <w:pStyle w:val="ListParagraph"/>
+              <w:spacing w:after="240" w:line="259" w:lineRule="auto"/>
+              <w:ind w:left="0"/>
+              <w:contextualSpacing w:val="0"/>
+              <w:jc w:val="center"/>
+              <w:rPr>
+                <w:rFonts w:asciiTheme="majorHAnsi" w:hAnsiTheme="majorHAnsi" w:cstheme="majorHAnsi"/>
+                <w:sz w:val="20"/>
+                <w:szCs w:val="20"/>
+                <w:lang w:val="en-US"/>
+              </w:rPr>
+            </w:pPr>
+            <w:r>
+              <w:rPr>
+                <w:rFonts w:asciiTheme="majorHAnsi" w:hAnsiTheme="majorHAnsi" w:cstheme="majorHAnsi"/>
+                <w:sz w:val="20"/>
+                <w:szCs w:val="20"/>
+              </w:rPr>
+              <w:t>(</w:t>
+            </w:r>
+            <w:r>
+              <w:rPr>
+                <w:rFonts w:asciiTheme="majorHAnsi" w:hAnsiTheme="majorHAnsi" w:cstheme="majorHAnsi"/>
+                <w:sz w:val="20"/>
+                <w:szCs w:val="20"/>
+              </w:rPr>
+              <w:fldChar w:fldCharType="begin"/>
+            </w:r>
+            <w:r>
+              <w:rPr>
+                <w:rFonts w:asciiTheme="majorHAnsi" w:hAnsiTheme="majorHAnsi" w:cstheme="majorHAnsi"/>
+                <w:sz w:val="20"/>
+                <w:szCs w:val="20"/>
+              </w:rPr>
+              <w:instrText xml:space="preserve"> SEQ ( \* ARABIC </w:instrText>
+            </w:r>
+            <w:r>
+              <w:rPr>
+                <w:rFonts w:asciiTheme="majorHAnsi" w:hAnsiTheme="majorHAnsi" w:cstheme="majorHAnsi"/>
+                <w:sz w:val="20"/>
+                <w:szCs w:val="20"/>
+              </w:rPr>
+              <w:fldChar w:fldCharType="separate"/>
+            </w:r>
+            <w:r>
+              <w:rPr>
+                <w:rFonts w:asciiTheme="majorHAnsi" w:hAnsiTheme="majorHAnsi" w:cstheme="majorHAnsi"/>
+                <w:sz w:val="20"/>
+                <w:szCs w:val="20"/>
+              </w:rPr>
+              <w:t>9</w:t>
+            </w:r>
+            <w:r>
+              <w:rPr>
+                <w:rFonts w:asciiTheme="majorHAnsi" w:hAnsiTheme="majorHAnsi" w:cstheme="majorHAnsi"/>
+                <w:sz w:val="20"/>
+                <w:szCs w:val="20"/>
+              </w:rPr>
+              <w:fldChar w:fldCharType="end"/>
+            </w:r>
+            <w:r>
+              <w:rPr>
+                <w:rFonts w:asciiTheme="majorHAnsi" w:hAnsiTheme="majorHAnsi" w:cstheme="majorHAnsi"/>
+                <w:sz w:val="20"/>
+                <w:szCs w:val="20"/>
+                <w:lang w:val="en-US"/>
+              </w:rPr>
+              <w:t>)</w:t>
+            </w:r>
+          </w:p>
+        </w:tc>
+      </w:tr>
+      <w:tr>
+        <w:tc>
+          <w:tcPr>
+            <w:tcW w:w="8905" w:type="dxa"/>
+            <w:vAlign w:val="center"/>
+          </w:tcPr>
+          <w:p>
+            <w:pPr>
+              <w:pStyle w:val="ListParagraph"/>
+              <w:keepNext/>
+              <w:spacing w:after="240" w:line="259" w:lineRule="auto"/>
+              <w:ind w:left="0"/>
+              <w:contextualSpacing w:val="0"/>
+              <w:jc w:val="center"/>
+            </w:pPr>
+            <m:oMathPara>
+              <m:oMath>
+                <m:sSubSup>
+                  <m:sSubSupPr>
+                    <m:ctrlPr>
+                      <w:rPr>
+                        <w:rFonts w:ascii="Cambria Math" w:hAnsi="Cambria Math" w:cstheme="majorHAnsi"/>
+                        <w:i/>
+                        <w:sz w:val="20"/>
+                        <w:szCs w:val="20"/>
+                        <w:lang w:val="en-US"/>
+                      </w:rPr>
+                    </m:ctrlPr>
+                  </m:sSubSupPr>
+                  <m:e>
+                    <m:r>
+                      <w:rPr>
+                        <w:rFonts w:ascii="Cambria Math" w:hAnsi="Cambria Math" w:cstheme="majorHAnsi"/>
+                        <w:sz w:val="20"/>
+                        <w:szCs w:val="20"/>
+                        <w:lang w:val="en-US"/>
+                      </w:rPr>
+                      <m:t>y</m:t>
+                    </m:r>
+                  </m:e>
+                  <m:sub>
+                    <m:r>
+                      <w:rPr>
+                        <w:rFonts w:ascii="Cambria Math" w:hAnsi="Cambria Math" w:cstheme="majorHAnsi"/>
+                        <w:sz w:val="20"/>
+                        <w:szCs w:val="20"/>
+                        <w:lang w:val="en-US"/>
+                      </w:rPr>
+                      <m:t>B</m:t>
+                    </m:r>
+                  </m:sub>
+                  <m:sup>
+                    <m:r>
+                      <w:rPr>
+                        <w:rFonts w:ascii="Cambria Math" w:hAnsi="Cambria Math" w:cstheme="majorHAnsi"/>
+                        <w:sz w:val="20"/>
+                        <w:szCs w:val="20"/>
+                        <w:lang w:val="en-US"/>
+                      </w:rPr>
+                      <m:t>'</m:t>
+                    </m:r>
+                  </m:sup>
+                </m:sSubSup>
+                <m:r>
+                  <w:rPr>
+                    <w:rFonts w:ascii="Cambria Math" w:hAnsi="Cambria Math" w:cstheme="majorHAnsi"/>
+                    <w:sz w:val="20"/>
+                    <w:szCs w:val="20"/>
+                    <w:lang w:val="en-US"/>
+                  </w:rPr>
+                  <m:t xml:space="preserve">= </m:t>
+                </m:r>
+                <m:sSub>
+                  <m:sSubPr>
+                    <m:ctrlPr>
+                      <w:rPr>
+                        <w:rFonts w:ascii="Cambria Math" w:hAnsi="Cambria Math" w:cstheme="majorHAnsi"/>
+                        <w:i/>
+                        <w:sz w:val="20"/>
+                        <w:szCs w:val="20"/>
+                        <w:lang w:val="en-US"/>
+                      </w:rPr>
+                    </m:ctrlPr>
+                  </m:sSubPr>
+                  <m:e>
+                    <m:r>
+                      <w:rPr>
+                        <w:rFonts w:ascii="Cambria Math" w:hAnsi="Cambria Math" w:cstheme="majorHAnsi"/>
+                        <w:sz w:val="20"/>
+                        <w:szCs w:val="20"/>
+                        <w:lang w:val="en-US"/>
+                      </w:rPr>
+                      <m:t>y</m:t>
+                    </m:r>
+                  </m:e>
+                  <m:sub>
+                    <m:r>
+                      <w:rPr>
+                        <w:rFonts w:ascii="Cambria Math" w:hAnsi="Cambria Math" w:cstheme="majorHAnsi"/>
+                        <w:sz w:val="20"/>
+                        <w:szCs w:val="20"/>
+                        <w:lang w:val="en-US"/>
+                      </w:rPr>
+                      <m:t>B</m:t>
+                    </m:r>
+                  </m:sub>
+                </m:sSub>
+                <m:r>
+                  <w:rPr>
+                    <w:rFonts w:ascii="Cambria Math" w:hAnsi="Cambria Math" w:cstheme="majorHAnsi"/>
+                    <w:sz w:val="20"/>
+                    <w:szCs w:val="20"/>
+                    <w:lang w:val="en-US"/>
+                  </w:rPr>
+                  <m:t>+  β(</m:t>
+                </m:r>
+                <m:sSub>
+                  <m:sSubPr>
+                    <m:ctrlPr>
+                      <w:rPr>
+                        <w:rFonts w:ascii="Cambria Math" w:hAnsi="Cambria Math" w:cstheme="majorHAnsi"/>
+                        <w:i/>
+                        <w:sz w:val="20"/>
+                        <w:szCs w:val="20"/>
+                        <w:lang w:val="en-US"/>
+                      </w:rPr>
+                    </m:ctrlPr>
+                  </m:sSubPr>
+                  <m:e>
+                    <m:r>
+                      <w:rPr>
+                        <w:rFonts w:ascii="Cambria Math" w:hAnsi="Cambria Math" w:cstheme="majorHAnsi"/>
+                        <w:sz w:val="20"/>
+                        <w:szCs w:val="20"/>
+                        <w:lang w:val="en-US"/>
+                      </w:rPr>
+                      <m:t>y</m:t>
+                    </m:r>
+                  </m:e>
+                  <m:sub>
+                    <m:r>
+                      <w:rPr>
+                        <w:rFonts w:ascii="Cambria Math" w:hAnsi="Cambria Math" w:cstheme="majorHAnsi"/>
+                        <w:sz w:val="20"/>
+                        <w:szCs w:val="20"/>
+                        <w:lang w:val="en-US"/>
+                      </w:rPr>
+                      <m:t>T</m:t>
+                    </m:r>
+                  </m:sub>
+                </m:sSub>
+                <m:r>
+                  <w:rPr>
+                    <w:rFonts w:ascii="Cambria Math" w:hAnsi="Cambria Math" w:cstheme="majorHAnsi"/>
+                    <w:sz w:val="20"/>
+                    <w:szCs w:val="20"/>
+                    <w:lang w:val="en-US"/>
+                  </w:rPr>
+                  <m:t xml:space="preserve">- </m:t>
+                </m:r>
+                <m:sSub>
+                  <m:sSubPr>
+                    <m:ctrlPr>
+                      <w:rPr>
+                        <w:rFonts w:ascii="Cambria Math" w:hAnsi="Cambria Math" w:cstheme="majorHAnsi"/>
+                        <w:i/>
+                        <w:sz w:val="20"/>
+                        <w:szCs w:val="20"/>
+                        <w:lang w:val="en-US"/>
+                      </w:rPr>
+                    </m:ctrlPr>
+                  </m:sSubPr>
+                  <m:e>
+                    <m:r>
+                      <w:rPr>
+                        <w:rFonts w:ascii="Cambria Math" w:hAnsi="Cambria Math" w:cstheme="majorHAnsi"/>
+                        <w:sz w:val="20"/>
+                        <w:szCs w:val="20"/>
+                        <w:lang w:val="en-US"/>
+                      </w:rPr>
+                      <m:t>y</m:t>
+                    </m:r>
+                  </m:e>
+                  <m:sub>
+                    <m:r>
+                      <w:rPr>
+                        <w:rFonts w:ascii="Cambria Math" w:hAnsi="Cambria Math" w:cstheme="majorHAnsi"/>
+                        <w:sz w:val="20"/>
+                        <w:szCs w:val="20"/>
+                        <w:lang w:val="en-US"/>
+                      </w:rPr>
+                      <m:t>B</m:t>
+                    </m:r>
+                  </m:sub>
+                </m:sSub>
+                <m:r>
+                  <w:rPr>
+                    <w:rFonts w:ascii="Cambria Math" w:hAnsi="Cambria Math" w:cstheme="majorHAnsi"/>
+                    <w:sz w:val="20"/>
+                    <w:szCs w:val="20"/>
+                    <w:lang w:val="en-US"/>
+                  </w:rPr>
+                  <m:t>)</m:t>
+                </m:r>
+              </m:oMath>
+            </m:oMathPara>
+          </w:p>
+        </w:tc>
+        <w:tc>
+          <w:tcPr>
+            <w:tcW w:w="662" w:type="dxa"/>
+            <w:vAlign w:val="center"/>
+          </w:tcPr>
+          <w:p>
+            <w:pPr>
+              <w:pStyle w:val="ListParagraph"/>
+              <w:spacing w:after="240" w:line="259" w:lineRule="auto"/>
+              <w:ind w:left="0"/>
+              <w:contextualSpacing w:val="0"/>
+              <w:jc w:val="center"/>
+              <w:rPr>
+                <w:rFonts w:asciiTheme="majorHAnsi" w:hAnsiTheme="majorHAnsi" w:cstheme="majorHAnsi"/>
+                <w:sz w:val="20"/>
+                <w:szCs w:val="20"/>
+                <w:lang w:val="en-US"/>
+              </w:rPr>
+            </w:pPr>
+            <w:r>
+              <w:rPr>
+                <w:rFonts w:asciiTheme="majorHAnsi" w:hAnsiTheme="majorHAnsi" w:cstheme="majorHAnsi"/>
+                <w:sz w:val="20"/>
+                <w:szCs w:val="20"/>
+              </w:rPr>
+              <w:t>(</w:t>
+            </w:r>
+            <w:r>
+              <w:rPr>
+                <w:rFonts w:asciiTheme="majorHAnsi" w:hAnsiTheme="majorHAnsi" w:cstheme="majorHAnsi"/>
+                <w:sz w:val="20"/>
+                <w:szCs w:val="20"/>
+              </w:rPr>
+              <w:fldChar w:fldCharType="begin"/>
+            </w:r>
+            <w:r>
+              <w:rPr>
+                <w:rFonts w:asciiTheme="majorHAnsi" w:hAnsiTheme="majorHAnsi" w:cstheme="majorHAnsi"/>
+                <w:sz w:val="20"/>
+                <w:szCs w:val="20"/>
+              </w:rPr>
+              <w:instrText xml:space="preserve"> SEQ ( \* ARABIC </w:instrText>
+            </w:r>
+            <w:r>
+              <w:rPr>
+                <w:rFonts w:asciiTheme="majorHAnsi" w:hAnsiTheme="majorHAnsi" w:cstheme="majorHAnsi"/>
+                <w:sz w:val="20"/>
+                <w:szCs w:val="20"/>
+              </w:rPr>
+              <w:fldChar w:fldCharType="separate"/>
+            </w:r>
+            <w:r>
+              <w:rPr>
+                <w:rFonts w:asciiTheme="majorHAnsi" w:hAnsiTheme="majorHAnsi" w:cstheme="majorHAnsi"/>
+                <w:sz w:val="20"/>
+                <w:szCs w:val="20"/>
+              </w:rPr>
+              <w:t>10</w:t>
+            </w:r>
+            <w:r>
+              <w:rPr>
+                <w:rFonts w:asciiTheme="majorHAnsi" w:hAnsiTheme="majorHAnsi" w:cstheme="majorHAnsi"/>
+                <w:sz w:val="20"/>
+                <w:szCs w:val="20"/>
+              </w:rPr>
+              <w:fldChar w:fldCharType="end"/>
+            </w:r>
+            <w:r>
+              <w:rPr>
+                <w:rFonts w:asciiTheme="majorHAnsi" w:hAnsiTheme="majorHAnsi" w:cstheme="majorHAnsi"/>
+                <w:sz w:val="20"/>
+                <w:szCs w:val="20"/>
+                <w:lang w:val="en-US"/>
+              </w:rPr>
+              <w:t>)</w:t>
+            </w:r>
+          </w:p>
+        </w:tc>
+      </w:tr>
+    </w:tbl>
+    <w:p>
+      <w:pPr>
+        <w:pStyle w:val="ListParagraph"/>
+        <w:spacing w:after="240" w:line="259" w:lineRule="auto"/>
+        <w:ind w:left="0" w:firstLine="360"/>
+        <w:contextualSpacing w:val="0"/>
+        <w:jc w:val="both"/>
+        <w:rPr>
+          <w:rFonts w:asciiTheme="majorHAnsi" w:eastAsiaTheme="minorEastAsia" w:hAnsiTheme="majorHAnsi" w:cstheme="majorHAnsi"/>
+          <w:sz w:val="20"/>
+          <w:szCs w:val="20"/>
+          <w:lang w:val="en-US"/>
+        </w:rPr>
+      </w:pPr>
+      <w:r>
+        <w:rPr>
+          <w:rFonts w:asciiTheme="majorHAnsi" w:hAnsiTheme="majorHAnsi" w:cstheme="majorHAnsi"/>
+          <w:sz w:val="20"/>
+          <w:szCs w:val="20"/>
+          <w:lang w:val="en-US"/>
+        </w:rPr>
+        <w:t xml:space="preserve">Trong đó </w:t>
+      </w:r>
+      <m:oMath>
+        <m:sSub>
+          <m:sSubPr>
+            <m:ctrlPr>
+              <w:rPr>
+                <w:rFonts w:ascii="Cambria Math" w:hAnsi="Cambria Math" w:cstheme="majorHAnsi"/>
+                <w:i/>
+                <w:sz w:val="20"/>
+                <w:szCs w:val="20"/>
+                <w:lang w:val="en-US"/>
+              </w:rPr>
+            </m:ctrlPr>
+          </m:sSubPr>
+          <m:e>
+            <m:r>
+              <w:rPr>
+                <w:rFonts w:ascii="Cambria Math" w:hAnsi="Cambria Math" w:cstheme="majorHAnsi"/>
+                <w:sz w:val="20"/>
+                <w:szCs w:val="20"/>
+                <w:lang w:val="en-US"/>
+              </w:rPr>
+              <m:t>x</m:t>
+            </m:r>
+          </m:e>
+          <m:sub>
+            <m:r>
+              <w:rPr>
+                <w:rFonts w:ascii="Cambria Math" w:hAnsi="Cambria Math" w:cstheme="majorHAnsi"/>
+                <w:sz w:val="20"/>
+                <w:szCs w:val="20"/>
+                <w:lang w:val="en-US"/>
+              </w:rPr>
+              <m:t>T</m:t>
+            </m:r>
+          </m:sub>
+        </m:sSub>
+        <m:r>
+          <w:rPr>
+            <w:rFonts w:ascii="Cambria Math" w:hAnsi="Cambria Math" w:cstheme="majorHAnsi"/>
+            <w:sz w:val="20"/>
+            <w:szCs w:val="20"/>
+            <w:lang w:val="en-US"/>
+          </w:rPr>
+          <m:t xml:space="preserve"> , </m:t>
+        </m:r>
+        <m:sSub>
+          <m:sSubPr>
+            <m:ctrlPr>
+              <w:rPr>
+                <w:rFonts w:ascii="Cambria Math" w:hAnsi="Cambria Math" w:cstheme="majorHAnsi"/>
+                <w:i/>
+                <w:sz w:val="20"/>
+                <w:szCs w:val="20"/>
+                <w:lang w:val="en-US"/>
+              </w:rPr>
+            </m:ctrlPr>
+          </m:sSubPr>
+          <m:e>
+            <m:r>
+              <w:rPr>
+                <w:rFonts w:ascii="Cambria Math" w:hAnsi="Cambria Math" w:cstheme="majorHAnsi"/>
+                <w:sz w:val="20"/>
+                <w:szCs w:val="20"/>
+                <w:lang w:val="en-US"/>
+              </w:rPr>
+              <m:t>y</m:t>
+            </m:r>
+          </m:e>
+          <m:sub>
+            <m:r>
+              <w:rPr>
+                <w:rFonts w:ascii="Cambria Math" w:hAnsi="Cambria Math" w:cstheme="majorHAnsi"/>
+                <w:sz w:val="20"/>
+                <w:szCs w:val="20"/>
+                <w:lang w:val="en-US"/>
+              </w:rPr>
+              <m:t>T</m:t>
+            </m:r>
+          </m:sub>
+        </m:sSub>
+      </m:oMath>
+      <w:r>
+        <w:rPr>
+          <w:rFonts w:asciiTheme="majorHAnsi" w:eastAsiaTheme="minorEastAsia" w:hAnsiTheme="majorHAnsi" w:cstheme="majorHAnsi"/>
+          <w:sz w:val="20"/>
+          <w:szCs w:val="20"/>
+          <w:lang w:val="en-US"/>
+        </w:rPr>
+        <w:t xml:space="preserve"> là tọa độ của thẻ </w:t>
+      </w:r>
+      <m:oMath>
+        <m:r>
+          <w:rPr>
+            <w:rFonts w:ascii="Cambria Math" w:eastAsiaTheme="minorEastAsia" w:hAnsi="Cambria Math" w:cstheme="majorHAnsi"/>
+            <w:sz w:val="20"/>
+            <w:szCs w:val="20"/>
+            <w:lang w:val="en-US"/>
+          </w:rPr>
+          <m:t>T</m:t>
+        </m:r>
+      </m:oMath>
+      <w:r>
+        <w:rPr>
+          <w:rFonts w:asciiTheme="majorHAnsi" w:eastAsiaTheme="minorEastAsia" w:hAnsiTheme="majorHAnsi" w:cstheme="majorHAnsi"/>
+          <w:sz w:val="20"/>
+          <w:szCs w:val="20"/>
+          <w:lang w:val="en-US"/>
+        </w:rPr>
+        <w:t xml:space="preserve"> </w:t>
+      </w:r>
+      <w:r>
+        <w:rPr>
+          <w:rFonts w:asciiTheme="majorHAnsi" w:eastAsiaTheme="minorEastAsia" w:hAnsiTheme="majorHAnsi" w:cstheme="majorHAnsi"/>
+          <w:sz w:val="20"/>
+          <w:szCs w:val="20"/>
+          <w:lang w:val="en-US"/>
+        </w:rPr>
+        <w:t xml:space="preserve">được bao phủ, </w:t>
+      </w:r>
+      <m:oMath>
+        <m:r>
+          <w:rPr>
+            <w:rFonts w:ascii="Cambria Math" w:hAnsi="Cambria Math" w:cstheme="majorHAnsi"/>
+            <w:sz w:val="20"/>
+            <w:szCs w:val="20"/>
+            <w:lang w:val="en-US"/>
+          </w:rPr>
+          <m:t>β</m:t>
+        </m:r>
+      </m:oMath>
+      <w:r>
+        <w:rPr>
+          <w:rFonts w:asciiTheme="majorHAnsi" w:eastAsiaTheme="minorEastAsia" w:hAnsiTheme="majorHAnsi" w:cstheme="majorHAnsi"/>
+          <w:sz w:val="20"/>
+          <w:szCs w:val="20"/>
+          <w:lang w:val="en-US"/>
+        </w:rPr>
+        <w:t xml:space="preserve"> là hệ số điều chỉnh tương tự, cho ra lực hút mới cho mỗi thế hệ.</w:t>
+      </w:r>
+    </w:p>
+    <w:p>
+      <w:pPr>
+        <w:pStyle w:val="ListParagraph"/>
+        <w:spacing w:after="240" w:line="259" w:lineRule="auto"/>
+        <w:ind w:left="0" w:firstLine="360"/>
+        <w:contextualSpacing w:val="0"/>
+        <w:jc w:val="both"/>
+        <w:rPr>
+          <w:rFonts w:asciiTheme="majorHAnsi" w:eastAsiaTheme="minorEastAsia" w:hAnsiTheme="majorHAnsi" w:cstheme="majorHAnsi"/>
+          <w:sz w:val="20"/>
+          <w:szCs w:val="20"/>
+          <w:lang w:val="en-US"/>
+        </w:rPr>
+      </w:pPr>
+      <w:r>
+        <w:rPr>
+          <w:rFonts w:asciiTheme="majorHAnsi" w:eastAsiaTheme="minorEastAsia" w:hAnsiTheme="majorHAnsi" w:cstheme="majorHAnsi"/>
+          <w:sz w:val="20"/>
+          <w:szCs w:val="20"/>
+          <w:lang w:val="en-US"/>
+        </w:rPr>
+        <w:t>Quy trình tổng hợp là sau khi t</w:t>
+      </w:r>
+      <w:r>
+        <w:rPr>
+          <w:rFonts w:asciiTheme="majorHAnsi" w:eastAsiaTheme="minorEastAsia" w:hAnsiTheme="majorHAnsi" w:cstheme="majorHAnsi"/>
+          <w:sz w:val="20"/>
+          <w:szCs w:val="20"/>
+          <w:lang w:val="en-US"/>
+        </w:rPr>
+        <w:t xml:space="preserve">ính toán lực hút và đẩy như </w:t>
+      </w:r>
+      <w:r>
+        <w:rPr>
+          <w:rFonts w:asciiTheme="majorHAnsi" w:eastAsiaTheme="minorEastAsia" w:hAnsiTheme="majorHAnsi" w:cstheme="majorHAnsi"/>
+          <w:sz w:val="20"/>
+          <w:szCs w:val="20"/>
+          <w:lang w:val="en-US"/>
+        </w:rPr>
+        <w:t>trên</w:t>
+      </w:r>
+      <w:r>
+        <w:rPr>
+          <w:rFonts w:asciiTheme="majorHAnsi" w:eastAsiaTheme="minorEastAsia" w:hAnsiTheme="majorHAnsi" w:cstheme="majorHAnsi"/>
+          <w:sz w:val="20"/>
+          <w:szCs w:val="20"/>
+          <w:lang w:val="en-US"/>
+        </w:rPr>
+        <w:t>, vị trí mới của đầu đọc được cập nhật được biểu diễn như</w:t>
+      </w:r>
+      <w:r>
+        <w:rPr>
+          <w:rFonts w:asciiTheme="majorHAnsi" w:eastAsiaTheme="minorEastAsia" w:hAnsiTheme="majorHAnsi" w:cstheme="majorHAnsi"/>
+          <w:sz w:val="20"/>
+          <w:szCs w:val="20"/>
+          <w:lang w:val="en-US"/>
+        </w:rPr>
+        <w:t xml:space="preserve"> </w:t>
+      </w:r>
+      <w:r>
+        <w:rPr>
+          <w:rFonts w:asciiTheme="majorHAnsi" w:eastAsiaTheme="minorEastAsia" w:hAnsiTheme="majorHAnsi" w:cstheme="majorHAnsi"/>
+          <w:sz w:val="20"/>
+          <w:szCs w:val="20"/>
+          <w:lang w:val="en-US"/>
+        </w:rPr>
+        <w:fldChar w:fldCharType="begin"/>
+      </w:r>
+      <w:r>
+        <w:rPr>
+          <w:rFonts w:asciiTheme="majorHAnsi" w:eastAsiaTheme="minorEastAsia" w:hAnsiTheme="majorHAnsi" w:cstheme="majorHAnsi"/>
+          <w:sz w:val="20"/>
+          <w:szCs w:val="20"/>
+          <w:lang w:val="en-US"/>
+        </w:rPr>
+        <w:instrText xml:space="preserve"> REF _Ref182908162 \h </w:instrText>
+      </w:r>
+      <w:r>
+        <w:rPr>
+          <w:rFonts w:asciiTheme="majorHAnsi" w:eastAsiaTheme="minorEastAsia" w:hAnsiTheme="majorHAnsi" w:cstheme="majorHAnsi"/>
+          <w:sz w:val="20"/>
+          <w:szCs w:val="20"/>
+          <w:lang w:val="en-US"/>
+        </w:rPr>
+      </w:r>
+      <w:r>
+        <w:rPr>
+          <w:rFonts w:asciiTheme="majorHAnsi" w:eastAsiaTheme="minorEastAsia" w:hAnsiTheme="majorHAnsi" w:cstheme="majorHAnsi"/>
+          <w:sz w:val="20"/>
+          <w:szCs w:val="20"/>
+          <w:lang w:val="en-US"/>
+        </w:rPr>
+        <w:fldChar w:fldCharType="separate"/>
+      </w:r>
+      <w:r>
+        <w:rPr>
+          <w:rFonts w:asciiTheme="majorHAnsi" w:hAnsiTheme="majorHAnsi" w:cstheme="majorHAnsi"/>
+          <w:sz w:val="20"/>
+          <w:szCs w:val="20"/>
+        </w:rPr>
+        <w:t>(11)</w:t>
+      </w:r>
+      <w:r>
+        <w:rPr>
+          <w:rFonts w:asciiTheme="majorHAnsi" w:eastAsiaTheme="minorEastAsia" w:hAnsiTheme="majorHAnsi" w:cstheme="majorHAnsi"/>
+          <w:sz w:val="20"/>
+          <w:szCs w:val="20"/>
+          <w:lang w:val="en-US"/>
+        </w:rPr>
+        <w:fldChar w:fldCharType="end"/>
+      </w:r>
+      <w:r>
+        <w:rPr>
+          <w:rFonts w:asciiTheme="majorHAnsi" w:eastAsiaTheme="minorEastAsia" w:hAnsiTheme="majorHAnsi" w:cstheme="majorHAnsi"/>
+          <w:sz w:val="20"/>
+          <w:szCs w:val="20"/>
+          <w:lang w:val="en-US"/>
+        </w:rPr>
+        <w:t xml:space="preserve">, </w:t>
+      </w:r>
+      <w:r>
+        <w:rPr>
+          <w:rFonts w:asciiTheme="majorHAnsi" w:eastAsiaTheme="minorEastAsia" w:hAnsiTheme="majorHAnsi" w:cstheme="majorHAnsi"/>
+          <w:sz w:val="20"/>
+          <w:szCs w:val="20"/>
+          <w:lang w:val="en-US"/>
+        </w:rPr>
+        <w:fldChar w:fldCharType="begin"/>
+      </w:r>
+      <w:r>
+        <w:rPr>
+          <w:rFonts w:asciiTheme="majorHAnsi" w:eastAsiaTheme="minorEastAsia" w:hAnsiTheme="majorHAnsi" w:cstheme="majorHAnsi"/>
+          <w:sz w:val="20"/>
+          <w:szCs w:val="20"/>
+          <w:lang w:val="en-US"/>
+        </w:rPr>
+        <w:instrText xml:space="preserve"> REF _Ref182908165 \h </w:instrText>
+      </w:r>
+      <w:r>
+        <w:rPr>
+          <w:rFonts w:asciiTheme="majorHAnsi" w:eastAsiaTheme="minorEastAsia" w:hAnsiTheme="majorHAnsi" w:cstheme="majorHAnsi"/>
+          <w:sz w:val="20"/>
+          <w:szCs w:val="20"/>
+          <w:lang w:val="en-US"/>
+        </w:rPr>
+      </w:r>
+      <w:r>
+        <w:rPr>
+          <w:rFonts w:asciiTheme="majorHAnsi" w:eastAsiaTheme="minorEastAsia" w:hAnsiTheme="majorHAnsi" w:cstheme="majorHAnsi"/>
+          <w:sz w:val="20"/>
+          <w:szCs w:val="20"/>
+          <w:lang w:val="en-US"/>
+        </w:rPr>
+        <w:fldChar w:fldCharType="separate"/>
+      </w:r>
+      <w:r>
+        <w:rPr>
+          <w:rFonts w:asciiTheme="majorHAnsi" w:hAnsiTheme="majorHAnsi" w:cstheme="majorHAnsi"/>
+          <w:sz w:val="20"/>
+          <w:szCs w:val="20"/>
+        </w:rPr>
+        <w:t>(12)</w:t>
+      </w:r>
+      <w:r>
+        <w:rPr>
+          <w:rFonts w:asciiTheme="majorHAnsi" w:eastAsiaTheme="minorEastAsia" w:hAnsiTheme="majorHAnsi" w:cstheme="majorHAnsi"/>
+          <w:sz w:val="20"/>
+          <w:szCs w:val="20"/>
+          <w:lang w:val="en-US"/>
+        </w:rPr>
+        <w:fldChar w:fldCharType="end"/>
+      </w:r>
+      <w:r>
+        <w:rPr>
+          <w:rFonts w:asciiTheme="majorHAnsi" w:eastAsiaTheme="minorEastAsia" w:hAnsiTheme="majorHAnsi" w:cstheme="majorHAnsi"/>
+          <w:sz w:val="20"/>
+          <w:szCs w:val="20"/>
+          <w:lang w:val="en-US"/>
+        </w:rPr>
+        <w:t>:</w:t>
+      </w:r>
+    </w:p>
+    <w:tbl>
+      <w:tblPr>
+        <w:tblStyle w:val="TableGrid"/>
+        <w:tblW w:w="0" w:type="auto"/>
+        <w:tblBorders>
+          <w:top w:val="none" w:sz="0" w:space="0" w:color="auto"/>
+          <w:left w:val="none" w:sz="0" w:space="0" w:color="auto"/>
+          <w:bottom w:val="none" w:sz="0" w:space="0" w:color="auto"/>
+          <w:right w:val="none" w:sz="0" w:space="0" w:color="auto"/>
+          <w:insideH w:val="none" w:sz="0" w:space="0" w:color="auto"/>
+          <w:insideV w:val="none" w:sz="0" w:space="0" w:color="auto"/>
+        </w:tblBorders>
+        <w:tblLook w:val="04A0" w:firstRow="1" w:lastRow="0" w:firstColumn="1" w:lastColumn="0" w:noHBand="0" w:noVBand="1"/>
+      </w:tblPr>
+      <w:tblGrid>
+        <w:gridCol w:w="8640"/>
+        <w:gridCol w:w="927"/>
+      </w:tblGrid>
+      <w:tr>
+        <w:tc>
+          <w:tcPr>
+            <w:tcW w:w="8640" w:type="dxa"/>
+            <w:vAlign w:val="center"/>
+          </w:tcPr>
+          <w:p>
+            <w:pPr>
+              <w:pStyle w:val="ListParagraph"/>
+              <w:keepNext/>
+              <w:spacing w:after="240" w:line="259" w:lineRule="auto"/>
+              <w:ind w:left="0"/>
+              <w:contextualSpacing w:val="0"/>
+              <w:jc w:val="center"/>
+            </w:pPr>
+            <m:oMathPara>
+              <m:oMath>
+                <m:sSubSup>
+                  <m:sSubSupPr>
+                    <m:ctrlPr>
+                      <w:rPr>
+                        <w:rFonts w:ascii="Cambria Math" w:hAnsi="Cambria Math" w:cstheme="majorHAnsi"/>
+                        <w:i/>
+                        <w:sz w:val="20"/>
+                        <w:szCs w:val="20"/>
+                        <w:lang w:val="en-US"/>
+                      </w:rPr>
+                    </m:ctrlPr>
+                  </m:sSubSupPr>
+                  <m:e>
+                    <m:r>
+                      <w:rPr>
+                        <w:rFonts w:ascii="Cambria Math" w:hAnsi="Cambria Math" w:cstheme="majorHAnsi"/>
+                        <w:sz w:val="20"/>
+                        <w:szCs w:val="20"/>
+                        <w:lang w:val="en-US"/>
+                      </w:rPr>
+                      <m:t>x</m:t>
+                    </m:r>
+                  </m:e>
+                  <m:sub>
+                    <m:r>
+                      <w:rPr>
+                        <w:rFonts w:ascii="Cambria Math" w:hAnsi="Cambria Math" w:cstheme="majorHAnsi"/>
+                        <w:sz w:val="20"/>
+                        <w:szCs w:val="20"/>
+                        <w:lang w:val="en-US"/>
+                      </w:rPr>
+                      <m:t>B</m:t>
+                    </m:r>
+                  </m:sub>
+                  <m:sup>
+                    <m:r>
+                      <w:rPr>
+                        <w:rFonts w:ascii="Cambria Math" w:hAnsi="Cambria Math" w:cstheme="majorHAnsi"/>
+                        <w:sz w:val="20"/>
+                        <w:szCs w:val="20"/>
+                        <w:lang w:val="en-US"/>
+                      </w:rPr>
+                      <m:t>mới</m:t>
+                    </m:r>
+                  </m:sup>
+                </m:sSubSup>
+                <m:r>
+                  <w:rPr>
+                    <w:rFonts w:ascii="Cambria Math" w:hAnsi="Cambria Math" w:cstheme="majorHAnsi"/>
+                    <w:sz w:val="20"/>
+                    <w:szCs w:val="20"/>
+                    <w:lang w:val="en-US"/>
+                  </w:rPr>
+                  <m:t xml:space="preserve">= </m:t>
+                </m:r>
+                <m:sSub>
+                  <m:sSubPr>
+                    <m:ctrlPr>
+                      <w:rPr>
+                        <w:rFonts w:ascii="Cambria Math" w:hAnsi="Cambria Math" w:cstheme="majorHAnsi"/>
+                        <w:i/>
+                        <w:sz w:val="20"/>
+                        <w:szCs w:val="20"/>
+                        <w:lang w:val="en-US"/>
+                      </w:rPr>
+                    </m:ctrlPr>
+                  </m:sSubPr>
+                  <m:e>
+                    <m:r>
+                      <w:rPr>
+                        <w:rFonts w:ascii="Cambria Math" w:hAnsi="Cambria Math" w:cstheme="majorHAnsi"/>
+                        <w:sz w:val="20"/>
+                        <w:szCs w:val="20"/>
+                        <w:lang w:val="en-US"/>
+                      </w:rPr>
+                      <m:t>x</m:t>
+                    </m:r>
+                  </m:e>
+                  <m:sub>
+                    <m:r>
+                      <w:rPr>
+                        <w:rFonts w:ascii="Cambria Math" w:hAnsi="Cambria Math" w:cstheme="majorHAnsi"/>
+                        <w:sz w:val="20"/>
+                        <w:szCs w:val="20"/>
+                        <w:lang w:val="en-US"/>
+                      </w:rPr>
+                      <m:t>B</m:t>
+                    </m:r>
+                  </m:sub>
+                </m:sSub>
+                <m:r>
+                  <w:rPr>
+                    <w:rFonts w:ascii="Cambria Math" w:hAnsi="Cambria Math" w:cstheme="majorHAnsi"/>
+                    <w:sz w:val="20"/>
+                    <w:szCs w:val="20"/>
+                    <w:lang w:val="en-US"/>
+                  </w:rPr>
+                  <m:t xml:space="preserve">+ </m:t>
+                </m:r>
+                <m:sSub>
+                  <m:sSubPr>
+                    <m:ctrlPr>
+                      <w:rPr>
+                        <w:rFonts w:ascii="Cambria Math" w:hAnsi="Cambria Math" w:cstheme="majorHAnsi"/>
+                        <w:i/>
+                        <w:sz w:val="20"/>
+                        <w:szCs w:val="20"/>
+                        <w:lang w:val="en-US"/>
+                      </w:rPr>
+                    </m:ctrlPr>
+                  </m:sSubPr>
+                  <m:e>
+                    <m:r>
+                      <w:rPr>
+                        <w:rFonts w:ascii="Cambria Math" w:hAnsi="Cambria Math" w:cstheme="majorHAnsi"/>
+                        <w:sz w:val="20"/>
+                        <w:szCs w:val="20"/>
+                        <w:lang w:val="en-US"/>
+                      </w:rPr>
+                      <m:t>F</m:t>
+                    </m:r>
+                  </m:e>
+                  <m:sub>
+                    <m:r>
+                      <w:rPr>
+                        <w:rFonts w:ascii="Cambria Math" w:hAnsi="Cambria Math" w:cstheme="majorHAnsi"/>
+                        <w:sz w:val="20"/>
+                        <w:szCs w:val="20"/>
+                        <w:lang w:val="en-US"/>
+                      </w:rPr>
+                      <m:t>đẩy</m:t>
+                    </m:r>
+                  </m:sub>
+                </m:sSub>
+                <m:r>
+                  <w:rPr>
+                    <w:rFonts w:ascii="Cambria Math" w:hAnsi="Cambria Math" w:cstheme="majorHAnsi"/>
+                    <w:sz w:val="20"/>
+                    <w:szCs w:val="20"/>
+                    <w:lang w:val="en-US"/>
+                  </w:rPr>
+                  <m:t>+</m:t>
+                </m:r>
+                <m:sSub>
+                  <m:sSubPr>
+                    <m:ctrlPr>
+                      <w:rPr>
+                        <w:rFonts w:ascii="Cambria Math" w:hAnsi="Cambria Math" w:cstheme="majorHAnsi"/>
+                        <w:i/>
+                        <w:sz w:val="20"/>
+                        <w:szCs w:val="20"/>
+                        <w:lang w:val="en-US"/>
+                      </w:rPr>
+                    </m:ctrlPr>
+                  </m:sSubPr>
+                  <m:e>
+                    <m:r>
+                      <w:rPr>
+                        <w:rFonts w:ascii="Cambria Math" w:hAnsi="Cambria Math" w:cstheme="majorHAnsi"/>
+                        <w:sz w:val="20"/>
+                        <w:szCs w:val="20"/>
+                        <w:lang w:val="en-US"/>
+                      </w:rPr>
+                      <m:t>F</m:t>
+                    </m:r>
+                  </m:e>
+                  <m:sub>
+                    <m:r>
+                      <w:rPr>
+                        <w:rFonts w:ascii="Cambria Math" w:hAnsi="Cambria Math" w:cstheme="majorHAnsi"/>
+                        <w:sz w:val="20"/>
+                        <w:szCs w:val="20"/>
+                        <w:lang w:val="en-US"/>
+                      </w:rPr>
+                      <m:t>hút</m:t>
+                    </m:r>
+                  </m:sub>
+                </m:sSub>
+              </m:oMath>
+            </m:oMathPara>
+          </w:p>
+        </w:tc>
+        <w:tc>
+          <w:tcPr>
+            <w:tcW w:w="927" w:type="dxa"/>
+            <w:vAlign w:val="center"/>
+          </w:tcPr>
+          <w:p>
+            <w:pPr>
+              <w:pStyle w:val="ListParagraph"/>
+              <w:spacing w:after="240" w:line="259" w:lineRule="auto"/>
+              <w:ind w:left="0"/>
+              <w:contextualSpacing w:val="0"/>
+              <w:jc w:val="center"/>
+              <w:rPr>
+                <w:rFonts w:asciiTheme="majorHAnsi" w:hAnsiTheme="majorHAnsi" w:cstheme="majorHAnsi"/>
+                <w:sz w:val="20"/>
+                <w:szCs w:val="20"/>
+              </w:rPr>
+            </w:pPr>
+            <w:bookmarkStart w:id="1" w:name="_Ref182908162"/>
+            <w:r>
+              <w:rPr>
+                <w:rFonts w:asciiTheme="majorHAnsi" w:hAnsiTheme="majorHAnsi" w:cstheme="majorHAnsi"/>
+                <w:sz w:val="20"/>
+                <w:szCs w:val="20"/>
+              </w:rPr>
+              <w:t>(</w:t>
+            </w:r>
+            <w:r>
+              <w:rPr>
+                <w:rFonts w:asciiTheme="majorHAnsi" w:hAnsiTheme="majorHAnsi" w:cstheme="majorHAnsi"/>
+                <w:sz w:val="20"/>
+                <w:szCs w:val="20"/>
+              </w:rPr>
+              <w:fldChar w:fldCharType="begin"/>
+            </w:r>
+            <w:r>
+              <w:rPr>
+                <w:rFonts w:asciiTheme="majorHAnsi" w:hAnsiTheme="majorHAnsi" w:cstheme="majorHAnsi"/>
+                <w:sz w:val="20"/>
+                <w:szCs w:val="20"/>
+              </w:rPr>
+              <w:instrText xml:space="preserve"> SEQ ( \* ARABIC </w:instrText>
+            </w:r>
+            <w:r>
+              <w:rPr>
+                <w:rFonts w:asciiTheme="majorHAnsi" w:hAnsiTheme="majorHAnsi" w:cstheme="majorHAnsi"/>
+                <w:sz w:val="20"/>
+                <w:szCs w:val="20"/>
+              </w:rPr>
+              <w:fldChar w:fldCharType="separate"/>
+            </w:r>
+            <w:r>
+              <w:rPr>
+                <w:rFonts w:asciiTheme="majorHAnsi" w:hAnsiTheme="majorHAnsi" w:cstheme="majorHAnsi"/>
+                <w:sz w:val="20"/>
+                <w:szCs w:val="20"/>
+              </w:rPr>
+              <w:t>11</w:t>
+            </w:r>
+            <w:r>
+              <w:rPr>
+                <w:rFonts w:asciiTheme="majorHAnsi" w:hAnsiTheme="majorHAnsi" w:cstheme="majorHAnsi"/>
+                <w:sz w:val="20"/>
+                <w:szCs w:val="20"/>
+              </w:rPr>
+              <w:fldChar w:fldCharType="end"/>
+            </w:r>
+            <w:r>
+              <w:rPr>
+                <w:rFonts w:asciiTheme="majorHAnsi" w:hAnsiTheme="majorHAnsi" w:cstheme="majorHAnsi"/>
+                <w:sz w:val="20"/>
+                <w:szCs w:val="20"/>
+              </w:rPr>
+              <w:t>)</w:t>
+            </w:r>
+            <w:bookmarkEnd w:id="1"/>
+          </w:p>
+        </w:tc>
+      </w:tr>
+      <w:tr>
+        <w:tc>
+          <w:tcPr>
+            <w:tcW w:w="8640" w:type="dxa"/>
+            <w:vAlign w:val="center"/>
+          </w:tcPr>
+          <w:p>
+            <w:pPr>
+              <w:pStyle w:val="ListParagraph"/>
+              <w:keepNext/>
+              <w:spacing w:after="240" w:line="259" w:lineRule="auto"/>
+              <w:ind w:left="0"/>
+              <w:contextualSpacing w:val="0"/>
+              <w:jc w:val="center"/>
+            </w:pPr>
+            <m:oMathPara>
+              <m:oMath>
+                <m:sSubSup>
+                  <m:sSubSupPr>
+                    <m:ctrlPr>
+                      <w:rPr>
+                        <w:rFonts w:ascii="Cambria Math" w:hAnsi="Cambria Math" w:cstheme="majorHAnsi"/>
+                        <w:i/>
+                        <w:sz w:val="20"/>
+                        <w:szCs w:val="20"/>
+                        <w:lang w:val="en-US"/>
+                      </w:rPr>
+                    </m:ctrlPr>
+                  </m:sSubSupPr>
+                  <m:e>
+                    <m:r>
+                      <w:rPr>
+                        <w:rFonts w:ascii="Cambria Math" w:hAnsi="Cambria Math" w:cstheme="majorHAnsi"/>
+                        <w:sz w:val="20"/>
+                        <w:szCs w:val="20"/>
+                        <w:lang w:val="en-US"/>
+                      </w:rPr>
+                      <m:t>y</m:t>
+                    </m:r>
+                  </m:e>
+                  <m:sub>
+                    <m:r>
+                      <w:rPr>
+                        <w:rFonts w:ascii="Cambria Math" w:hAnsi="Cambria Math" w:cstheme="majorHAnsi"/>
+                        <w:sz w:val="20"/>
+                        <w:szCs w:val="20"/>
+                        <w:lang w:val="en-US"/>
+                      </w:rPr>
+                      <m:t>B</m:t>
+                    </m:r>
+                  </m:sub>
+                  <m:sup>
+                    <m:r>
+                      <w:rPr>
+                        <w:rFonts w:ascii="Cambria Math" w:hAnsi="Cambria Math" w:cstheme="majorHAnsi"/>
+                        <w:sz w:val="20"/>
+                        <w:szCs w:val="20"/>
+                        <w:lang w:val="en-US"/>
+                      </w:rPr>
+                      <m:t>mới</m:t>
+                    </m:r>
+                  </m:sup>
+                </m:sSubSup>
+                <m:r>
+                  <w:rPr>
+                    <w:rFonts w:ascii="Cambria Math" w:hAnsi="Cambria Math" w:cstheme="majorHAnsi"/>
+                    <w:sz w:val="20"/>
+                    <w:szCs w:val="20"/>
+                    <w:lang w:val="en-US"/>
+                  </w:rPr>
+                  <m:t xml:space="preserve">= </m:t>
+                </m:r>
+                <m:sSub>
+                  <m:sSubPr>
+                    <m:ctrlPr>
+                      <w:rPr>
+                        <w:rFonts w:ascii="Cambria Math" w:hAnsi="Cambria Math" w:cstheme="majorHAnsi"/>
+                        <w:i/>
+                        <w:sz w:val="20"/>
+                        <w:szCs w:val="20"/>
+                        <w:lang w:val="en-US"/>
+                      </w:rPr>
+                    </m:ctrlPr>
+                  </m:sSubPr>
+                  <m:e>
+                    <m:r>
+                      <w:rPr>
+                        <w:rFonts w:ascii="Cambria Math" w:hAnsi="Cambria Math" w:cstheme="majorHAnsi"/>
+                        <w:sz w:val="20"/>
+                        <w:szCs w:val="20"/>
+                        <w:lang w:val="en-US"/>
+                      </w:rPr>
+                      <m:t>y</m:t>
+                    </m:r>
+                  </m:e>
+                  <m:sub>
+                    <m:r>
+                      <w:rPr>
+                        <w:rFonts w:ascii="Cambria Math" w:hAnsi="Cambria Math" w:cstheme="majorHAnsi"/>
+                        <w:sz w:val="20"/>
+                        <w:szCs w:val="20"/>
+                        <w:lang w:val="en-US"/>
+                      </w:rPr>
+                      <m:t>B</m:t>
+                    </m:r>
+                  </m:sub>
+                </m:sSub>
+                <m:r>
+                  <w:rPr>
+                    <w:rFonts w:ascii="Cambria Math" w:hAnsi="Cambria Math" w:cstheme="majorHAnsi"/>
+                    <w:sz w:val="20"/>
+                    <w:szCs w:val="20"/>
+                    <w:lang w:val="en-US"/>
+                  </w:rPr>
+                  <m:t xml:space="preserve">+ </m:t>
+                </m:r>
+                <m:sSub>
+                  <m:sSubPr>
+                    <m:ctrlPr>
+                      <w:rPr>
+                        <w:rFonts w:ascii="Cambria Math" w:hAnsi="Cambria Math" w:cstheme="majorHAnsi"/>
+                        <w:i/>
+                        <w:sz w:val="20"/>
+                        <w:szCs w:val="20"/>
+                        <w:lang w:val="en-US"/>
+                      </w:rPr>
+                    </m:ctrlPr>
+                  </m:sSubPr>
+                  <m:e>
+                    <m:r>
+                      <w:rPr>
+                        <w:rFonts w:ascii="Cambria Math" w:hAnsi="Cambria Math" w:cstheme="majorHAnsi"/>
+                        <w:sz w:val="20"/>
+                        <w:szCs w:val="20"/>
+                        <w:lang w:val="en-US"/>
+                      </w:rPr>
+                      <m:t>F</m:t>
+                    </m:r>
+                  </m:e>
+                  <m:sub>
+                    <m:r>
+                      <w:rPr>
+                        <w:rFonts w:ascii="Cambria Math" w:hAnsi="Cambria Math" w:cstheme="majorHAnsi"/>
+                        <w:sz w:val="20"/>
+                        <w:szCs w:val="20"/>
+                        <w:lang w:val="en-US"/>
+                      </w:rPr>
+                      <m:t>đẩy</m:t>
+                    </m:r>
+                  </m:sub>
+                </m:sSub>
+                <m:r>
+                  <w:rPr>
+                    <w:rFonts w:ascii="Cambria Math" w:hAnsi="Cambria Math" w:cstheme="majorHAnsi"/>
+                    <w:sz w:val="20"/>
+                    <w:szCs w:val="20"/>
+                    <w:lang w:val="en-US"/>
+                  </w:rPr>
+                  <m:t>+</m:t>
+                </m:r>
+                <m:sSub>
+                  <m:sSubPr>
+                    <m:ctrlPr>
+                      <w:rPr>
+                        <w:rFonts w:ascii="Cambria Math" w:hAnsi="Cambria Math" w:cstheme="majorHAnsi"/>
+                        <w:i/>
+                        <w:sz w:val="20"/>
+                        <w:szCs w:val="20"/>
+                        <w:lang w:val="en-US"/>
+                      </w:rPr>
+                    </m:ctrlPr>
+                  </m:sSubPr>
+                  <m:e>
+                    <m:r>
+                      <w:rPr>
+                        <w:rFonts w:ascii="Cambria Math" w:hAnsi="Cambria Math" w:cstheme="majorHAnsi"/>
+                        <w:sz w:val="20"/>
+                        <w:szCs w:val="20"/>
+                        <w:lang w:val="en-US"/>
+                      </w:rPr>
+                      <m:t>F</m:t>
+                    </m:r>
+                  </m:e>
+                  <m:sub>
+                    <m:r>
+                      <w:rPr>
+                        <w:rFonts w:ascii="Cambria Math" w:hAnsi="Cambria Math" w:cstheme="majorHAnsi"/>
+                        <w:sz w:val="20"/>
+                        <w:szCs w:val="20"/>
+                        <w:lang w:val="en-US"/>
+                      </w:rPr>
+                      <m:t>hút</m:t>
+                    </m:r>
+                  </m:sub>
+                </m:sSub>
+              </m:oMath>
+            </m:oMathPara>
+          </w:p>
+        </w:tc>
+        <w:tc>
+          <w:tcPr>
+            <w:tcW w:w="927" w:type="dxa"/>
+            <w:vAlign w:val="center"/>
+          </w:tcPr>
+          <w:p>
+            <w:pPr>
+              <w:pStyle w:val="ListParagraph"/>
+              <w:spacing w:after="240" w:line="259" w:lineRule="auto"/>
+              <w:ind w:left="0"/>
+              <w:contextualSpacing w:val="0"/>
+              <w:jc w:val="center"/>
+              <w:rPr>
+                <w:rFonts w:asciiTheme="majorHAnsi" w:hAnsiTheme="majorHAnsi" w:cstheme="majorHAnsi"/>
+                <w:sz w:val="20"/>
+                <w:szCs w:val="20"/>
+              </w:rPr>
+            </w:pPr>
+            <w:bookmarkStart w:id="2" w:name="_Ref182908165"/>
+            <w:r>
+              <w:rPr>
+                <w:rFonts w:asciiTheme="majorHAnsi" w:hAnsiTheme="majorHAnsi" w:cstheme="majorHAnsi"/>
+                <w:sz w:val="20"/>
+                <w:szCs w:val="20"/>
+              </w:rPr>
+              <w:t>(</w:t>
+            </w:r>
+            <w:r>
+              <w:rPr>
+                <w:rFonts w:asciiTheme="majorHAnsi" w:hAnsiTheme="majorHAnsi" w:cstheme="majorHAnsi"/>
+                <w:sz w:val="20"/>
+                <w:szCs w:val="20"/>
+              </w:rPr>
+              <w:fldChar w:fldCharType="begin"/>
+            </w:r>
+            <w:r>
+              <w:rPr>
+                <w:rFonts w:asciiTheme="majorHAnsi" w:hAnsiTheme="majorHAnsi" w:cstheme="majorHAnsi"/>
+                <w:sz w:val="20"/>
+                <w:szCs w:val="20"/>
+              </w:rPr>
+              <w:instrText xml:space="preserve"> SEQ ( \* ARABIC </w:instrText>
+            </w:r>
+            <w:r>
+              <w:rPr>
+                <w:rFonts w:asciiTheme="majorHAnsi" w:hAnsiTheme="majorHAnsi" w:cstheme="majorHAnsi"/>
+                <w:sz w:val="20"/>
+                <w:szCs w:val="20"/>
+              </w:rPr>
+              <w:fldChar w:fldCharType="separate"/>
+            </w:r>
+            <w:r>
+              <w:rPr>
+                <w:rFonts w:asciiTheme="majorHAnsi" w:hAnsiTheme="majorHAnsi" w:cstheme="majorHAnsi"/>
+                <w:sz w:val="20"/>
+                <w:szCs w:val="20"/>
+              </w:rPr>
+              <w:t>12</w:t>
+            </w:r>
+            <w:r>
+              <w:rPr>
+                <w:rFonts w:asciiTheme="majorHAnsi" w:hAnsiTheme="majorHAnsi" w:cstheme="majorHAnsi"/>
+                <w:sz w:val="20"/>
+                <w:szCs w:val="20"/>
+              </w:rPr>
+              <w:fldChar w:fldCharType="end"/>
+            </w:r>
+            <w:r>
+              <w:rPr>
+                <w:rFonts w:asciiTheme="majorHAnsi" w:hAnsiTheme="majorHAnsi" w:cstheme="majorHAnsi"/>
+                <w:sz w:val="20"/>
+                <w:szCs w:val="20"/>
+              </w:rPr>
+              <w:t>)</w:t>
+            </w:r>
+            <w:bookmarkEnd w:id="2"/>
+          </w:p>
+        </w:tc>
+      </w:tr>
+    </w:tbl>
+    <w:p>
+      <w:pPr>
+        <w:spacing w:after="240" w:line="259" w:lineRule="auto"/>
+        <w:jc w:val="both"/>
+        <w:rPr>
+          <w:rFonts w:asciiTheme="majorHAnsi" w:hAnsiTheme="majorHAnsi" w:cstheme="majorHAnsi"/>
+          <w:sz w:val="20"/>
+          <w:szCs w:val="20"/>
+          <w:lang w:val="en-US"/>
+        </w:rPr>
+      </w:pPr>
     </w:p>
     <w:p>
       <w:pPr>
@@ -6756,7 +9065,6 @@
           <w:bCs/>
           <w:sz w:val="20"/>
           <w:szCs w:val="20"/>
-          <w:lang w:val="en-US"/>
         </w:rPr>
       </w:pPr>
       <w:r>
@@ -6766,7 +9074,6 @@
           <w:bCs/>
           <w:sz w:val="20"/>
           <w:szCs w:val="20"/>
-          <w:lang w:val="en-US"/>
         </w:rPr>
         <w:t>Kết hợp với lý thuyết hỗn loạn</w:t>
       </w:r>
@@ -6896,6 +9203,7 @@
           <w:rFonts w:asciiTheme="majorHAnsi" w:hAnsiTheme="majorHAnsi" w:cstheme="majorHAnsi"/>
           <w:sz w:val="20"/>
           <w:szCs w:val="20"/>
+          <w:lang w:val="en-US"/>
         </w:rPr>
       </w:pPr>
       <w:r>
@@ -7058,39 +9366,24 @@
           <w:sz w:val="20"/>
           <w:szCs w:val="20"/>
         </w:rPr>
-        <w:t xml:space="preserve">như ngẫu nhiên giả </w:t>
-      </w:r>
-      <w:r>
-        <w:rPr>
-          <w:rFonts w:asciiTheme="majorHAnsi" w:hAnsiTheme="majorHAnsi" w:cstheme="majorHAnsi"/>
-          <w:sz w:val="20"/>
-          <w:szCs w:val="20"/>
-        </w:rPr>
-        <w:t>(Pseudo-randomness)</w:t>
-      </w:r>
-      <w:r>
-        <w:rPr>
-          <w:rFonts w:asciiTheme="majorHAnsi" w:hAnsiTheme="majorHAnsi" w:cstheme="majorHAnsi"/>
-          <w:sz w:val="20"/>
-          <w:szCs w:val="20"/>
-        </w:rPr>
-        <w:t xml:space="preserve"> rằng các biến hỗn loạn được sinh ra ngẫu nhiên thông qua phương trình lặp xác định, tiếp là khả năng bao quát (</w:t>
-      </w:r>
-      <w:r>
-        <w:rPr>
-          <w:rFonts w:asciiTheme="majorHAnsi" w:hAnsiTheme="majorHAnsi" w:cstheme="majorHAnsi"/>
-          <w:sz w:val="20"/>
-          <w:szCs w:val="20"/>
-        </w:rPr>
-        <w:t>Ergodicity</w:t>
-      </w:r>
-      <w:r>
-        <w:rPr>
-          <w:rFonts w:asciiTheme="majorHAnsi" w:hAnsiTheme="majorHAnsi" w:cstheme="majorHAnsi"/>
-          <w:sz w:val="20"/>
-          <w:szCs w:val="20"/>
-        </w:rPr>
-        <w:t>) điều này có khả năng duyệt qua tất cả các trạng thái mà ở đó không lặp lại trong không gian tìm kiếm</w:t>
+        <w:t xml:space="preserve">như ngẫu nhiên giả (Pseudo-randomness) </w:t>
+      </w:r>
+      <w:r>
+        <w:rPr>
+          <w:rFonts w:asciiTheme="majorHAnsi" w:hAnsiTheme="majorHAnsi" w:cstheme="majorHAnsi"/>
+          <w:sz w:val="20"/>
+          <w:szCs w:val="20"/>
+        </w:rPr>
+        <w:lastRenderedPageBreak/>
+        <w:t>rằng các biến hỗn loạn được sinh ra ngẫu nhiên thông qua phương trình lặp xác định, tiếp là khả năng bao quát (Ergodicity) điều này có khả năng duyệt qua tất cả các trạng thái mà ở đó không lặp lại trong không gian tìm kiếm</w:t>
+      </w:r>
+      <w:r>
+        <w:rPr>
+          <w:rFonts w:asciiTheme="majorHAnsi" w:hAnsiTheme="majorHAnsi" w:cstheme="majorHAnsi"/>
+          <w:sz w:val="20"/>
+          <w:szCs w:val="20"/>
+        </w:rPr>
+        <w:t>, mặc dù các biến hỗn loạn là ngẫu nhiên, chúng được tạo ra bởi một phương trình lặp cụ thể và có quy luật nội tại. Nhảy cảm với giá trị ban đầu với một chút thay đổi nhỏ của giá trị ban đầu có thể dẫn đến sự khác biệt lớn trong kết quả về sau.</w:t>
       </w:r>
     </w:p>
     <w:p>
@@ -7112,7 +9405,6 @@
           <w:rFonts w:asciiTheme="majorHAnsi" w:hAnsiTheme="majorHAnsi" w:cstheme="majorHAnsi"/>
           <w:sz w:val="20"/>
           <w:szCs w:val="20"/>
-          <w:lang w:val="en-US"/>
         </w:rPr>
         <w:t>Công thức Chaotic Mapping (Ánh xạ hỗn loạn)</w:t>
       </w:r>
@@ -7120,11 +9412,15 @@
     <w:p>
       <w:pPr>
         <w:pStyle w:val="ListParagraph"/>
-        <w:spacing w:after="120" w:line="360" w:lineRule="auto"/>
-        <w:rPr>
-          <w:rFonts w:asciiTheme="majorHAnsi" w:hAnsiTheme="majorHAnsi" w:cstheme="majorHAnsi"/>
-          <w:sz w:val="20"/>
-          <w:szCs w:val="20"/>
+        <w:spacing w:after="240" w:line="259" w:lineRule="auto"/>
+        <w:ind w:left="0" w:firstLine="360"/>
+        <w:contextualSpacing w:val="0"/>
+        <w:jc w:val="both"/>
+        <w:rPr>
+          <w:rFonts w:asciiTheme="majorHAnsi" w:hAnsiTheme="majorHAnsi" w:cstheme="majorHAnsi"/>
+          <w:sz w:val="20"/>
+          <w:szCs w:val="20"/>
+          <w:lang w:val="en-US"/>
         </w:rPr>
       </w:pPr>
       <w:r>
@@ -7147,13 +9443,298 @@
       </m:oMath>
       <w:r>
         <w:rPr>
-          <w:rFonts w:asciiTheme="majorHAnsi" w:eastAsiaTheme="minorEastAsia" w:hAnsiTheme="majorHAnsi" w:cstheme="majorHAnsi"/>
+          <w:rFonts w:asciiTheme="majorHAnsi" w:hAnsiTheme="majorHAnsi" w:cstheme="majorHAnsi"/>
           <w:sz w:val="20"/>
           <w:szCs w:val="20"/>
         </w:rPr>
         <w:t>, sự hỗn loạn góp phần vào chất lượng của lời giải và độ hội tụ của PSO và cũng phụ thuộc vào sự khởi tạo của các đầu đọc</w:t>
       </w:r>
+      <w:r>
+        <w:rPr>
+          <w:rFonts w:asciiTheme="majorHAnsi" w:hAnsiTheme="majorHAnsi" w:cstheme="majorHAnsi"/>
+          <w:sz w:val="20"/>
+          <w:szCs w:val="20"/>
+        </w:rPr>
+        <w:t xml:space="preserve">, sự ngẫu nhiên </w:t>
+      </w:r>
+      <w:r>
+        <w:rPr>
+          <w:rFonts w:asciiTheme="majorHAnsi" w:hAnsiTheme="majorHAnsi" w:cstheme="majorHAnsi"/>
+          <w:sz w:val="20"/>
+          <w:szCs w:val="20"/>
+        </w:rPr>
+        <w:t>trong hỗn loạn này</w:t>
+      </w:r>
+      <w:r>
+        <w:rPr>
+          <w:rFonts w:asciiTheme="majorHAnsi" w:hAnsiTheme="majorHAnsi" w:cstheme="majorHAnsi"/>
+          <w:sz w:val="20"/>
+          <w:szCs w:val="20"/>
+        </w:rPr>
+        <w:t xml:space="preserve"> được gọi là chuỗi ngẫu nhiên có tính bao quát và ngẫu nhiên giả</w:t>
+      </w:r>
+      <w:r>
+        <w:rPr>
+          <w:rFonts w:asciiTheme="majorHAnsi" w:hAnsiTheme="majorHAnsi" w:cstheme="majorHAnsi"/>
+          <w:sz w:val="20"/>
+          <w:szCs w:val="20"/>
+        </w:rPr>
+        <w:t>, chuỗi duyệt qua không gian tìm kiếm mà không lặp lại, khi đó giúp được tìm kiếm tối ưu toàn cục một cách nhanh chóng.</w:t>
+      </w:r>
     </w:p>
+    <w:tbl>
+      <w:tblPr>
+        <w:tblStyle w:val="TableGrid"/>
+        <w:tblW w:w="0" w:type="auto"/>
+        <w:tblBorders>
+          <w:top w:val="none" w:sz="0" w:space="0" w:color="auto"/>
+          <w:left w:val="none" w:sz="0" w:space="0" w:color="auto"/>
+          <w:bottom w:val="none" w:sz="0" w:space="0" w:color="auto"/>
+          <w:right w:val="none" w:sz="0" w:space="0" w:color="auto"/>
+          <w:insideH w:val="none" w:sz="0" w:space="0" w:color="auto"/>
+          <w:insideV w:val="none" w:sz="0" w:space="0" w:color="auto"/>
+        </w:tblBorders>
+        <w:tblLook w:val="04A0" w:firstRow="1" w:lastRow="0" w:firstColumn="1" w:lastColumn="0" w:noHBand="0" w:noVBand="1"/>
+      </w:tblPr>
+      <w:tblGrid>
+        <w:gridCol w:w="8730"/>
+        <w:gridCol w:w="837"/>
+      </w:tblGrid>
+      <w:tr>
+        <w:trPr>
+          <w:trHeight w:val="582"/>
+        </w:trPr>
+        <w:tc>
+          <w:tcPr>
+            <w:tcW w:w="8730" w:type="dxa"/>
+            <w:vAlign w:val="bottom"/>
+          </w:tcPr>
+          <w:p>
+            <w:pPr>
+              <w:pStyle w:val="ListParagraph"/>
+              <w:keepNext/>
+              <w:spacing w:after="240" w:line="259" w:lineRule="auto"/>
+              <w:ind w:left="0"/>
+              <w:contextualSpacing w:val="0"/>
+              <w:jc w:val="center"/>
+            </w:pPr>
+            <m:oMathPara>
+              <m:oMath>
+                <m:sSub>
+                  <m:sSubPr>
+                    <m:ctrlPr>
+                      <w:rPr>
+                        <w:rFonts w:ascii="Cambria Math" w:hAnsi="Cambria Math" w:cstheme="majorHAnsi"/>
+                        <w:i/>
+                        <w:sz w:val="20"/>
+                        <w:szCs w:val="20"/>
+                        <w:lang w:val="en-US"/>
+                      </w:rPr>
+                    </m:ctrlPr>
+                  </m:sSubPr>
+                  <m:e>
+                    <m:r>
+                      <w:rPr>
+                        <w:rFonts w:ascii="Cambria Math" w:hAnsi="Cambria Math" w:cstheme="majorHAnsi"/>
+                        <w:sz w:val="20"/>
+                        <w:szCs w:val="20"/>
+                        <w:lang w:val="en-US"/>
+                      </w:rPr>
+                      <m:t>α</m:t>
+                    </m:r>
+                  </m:e>
+                  <m:sub>
+                    <m:r>
+                      <w:rPr>
+                        <w:rFonts w:ascii="Cambria Math" w:hAnsi="Cambria Math" w:cstheme="majorHAnsi"/>
+                        <w:sz w:val="20"/>
+                        <w:szCs w:val="20"/>
+                        <w:lang w:val="en-US"/>
+                      </w:rPr>
+                      <m:t>n+1</m:t>
+                    </m:r>
+                  </m:sub>
+                </m:sSub>
+                <m:r>
+                  <w:rPr>
+                    <w:rFonts w:ascii="Cambria Math" w:hAnsi="Cambria Math" w:cstheme="majorHAnsi"/>
+                    <w:sz w:val="20"/>
+                    <w:szCs w:val="20"/>
+                    <w:lang w:val="en-US"/>
+                  </w:rPr>
+                  <m:t>= μ</m:t>
+                </m:r>
+                <m:sSub>
+                  <m:sSubPr>
+                    <m:ctrlPr>
+                      <w:rPr>
+                        <w:rFonts w:ascii="Cambria Math" w:hAnsi="Cambria Math" w:cstheme="majorHAnsi"/>
+                        <w:i/>
+                        <w:sz w:val="20"/>
+                        <w:szCs w:val="20"/>
+                        <w:lang w:val="en-US"/>
+                      </w:rPr>
+                    </m:ctrlPr>
+                  </m:sSubPr>
+                  <m:e>
+                    <m:r>
+                      <w:rPr>
+                        <w:rFonts w:ascii="Cambria Math" w:hAnsi="Cambria Math" w:cstheme="majorHAnsi"/>
+                        <w:sz w:val="20"/>
+                        <w:szCs w:val="20"/>
+                        <w:lang w:val="en-US"/>
+                      </w:rPr>
+                      <m:t>α</m:t>
+                    </m:r>
+                  </m:e>
+                  <m:sub>
+                    <m:r>
+                      <w:rPr>
+                        <w:rFonts w:ascii="Cambria Math" w:hAnsi="Cambria Math" w:cstheme="majorHAnsi"/>
+                        <w:sz w:val="20"/>
+                        <w:szCs w:val="20"/>
+                        <w:lang w:val="en-US"/>
+                      </w:rPr>
+                      <m:t>n</m:t>
+                    </m:r>
+                  </m:sub>
+                </m:sSub>
+                <m:r>
+                  <w:rPr>
+                    <w:rFonts w:ascii="Cambria Math" w:hAnsi="Cambria Math" w:cstheme="majorHAnsi"/>
+                    <w:sz w:val="20"/>
+                    <w:szCs w:val="20"/>
+                    <w:lang w:val="en-US"/>
+                  </w:rPr>
+                  <m:t xml:space="preserve">(1- </m:t>
+                </m:r>
+                <m:sSub>
+                  <m:sSubPr>
+                    <m:ctrlPr>
+                      <w:rPr>
+                        <w:rFonts w:ascii="Cambria Math" w:hAnsi="Cambria Math" w:cstheme="majorHAnsi"/>
+                        <w:i/>
+                        <w:sz w:val="20"/>
+                        <w:szCs w:val="20"/>
+                        <w:lang w:val="en-US"/>
+                      </w:rPr>
+                    </m:ctrlPr>
+                  </m:sSubPr>
+                  <m:e>
+                    <m:r>
+                      <w:rPr>
+                        <w:rFonts w:ascii="Cambria Math" w:hAnsi="Cambria Math" w:cstheme="majorHAnsi"/>
+                        <w:sz w:val="20"/>
+                        <w:szCs w:val="20"/>
+                        <w:lang w:val="en-US"/>
+                      </w:rPr>
+                      <m:t>α</m:t>
+                    </m:r>
+                  </m:e>
+                  <m:sub>
+                    <m:r>
+                      <w:rPr>
+                        <w:rFonts w:ascii="Cambria Math" w:hAnsi="Cambria Math" w:cstheme="majorHAnsi"/>
+                        <w:sz w:val="20"/>
+                        <w:szCs w:val="20"/>
+                        <w:lang w:val="en-US"/>
+                      </w:rPr>
+                      <m:t>n</m:t>
+                    </m:r>
+                  </m:sub>
+                </m:sSub>
+                <m:r>
+                  <w:rPr>
+                    <w:rFonts w:ascii="Cambria Math" w:hAnsi="Cambria Math" w:cstheme="majorHAnsi"/>
+                    <w:sz w:val="20"/>
+                    <w:szCs w:val="20"/>
+                    <w:lang w:val="en-US"/>
+                  </w:rPr>
+                  <m:t>)</m:t>
+                </m:r>
+              </m:oMath>
+            </m:oMathPara>
+          </w:p>
+        </w:tc>
+        <w:tc>
+          <w:tcPr>
+            <w:tcW w:w="837" w:type="dxa"/>
+            <w:vAlign w:val="bottom"/>
+          </w:tcPr>
+          <w:p>
+            <w:pPr>
+              <w:pStyle w:val="ListParagraph"/>
+              <w:spacing w:after="240" w:line="259" w:lineRule="auto"/>
+              <w:ind w:left="0"/>
+              <w:contextualSpacing w:val="0"/>
+              <w:jc w:val="center"/>
+              <w:rPr>
+                <w:rFonts w:asciiTheme="majorHAnsi" w:hAnsiTheme="majorHAnsi" w:cstheme="majorHAnsi"/>
+                <w:sz w:val="20"/>
+                <w:szCs w:val="20"/>
+                <w:lang w:val="en-US"/>
+              </w:rPr>
+            </w:pPr>
+            <w:r>
+              <w:rPr>
+                <w:rFonts w:asciiTheme="majorHAnsi" w:hAnsiTheme="majorHAnsi" w:cstheme="majorHAnsi"/>
+                <w:sz w:val="20"/>
+                <w:szCs w:val="20"/>
+              </w:rPr>
+              <w:t>(</w:t>
+            </w:r>
+            <w:r>
+              <w:rPr>
+                <w:rFonts w:asciiTheme="majorHAnsi" w:hAnsiTheme="majorHAnsi" w:cstheme="majorHAnsi"/>
+                <w:sz w:val="20"/>
+                <w:szCs w:val="20"/>
+              </w:rPr>
+              <w:fldChar w:fldCharType="begin"/>
+            </w:r>
+            <w:r>
+              <w:rPr>
+                <w:rFonts w:asciiTheme="majorHAnsi" w:hAnsiTheme="majorHAnsi" w:cstheme="majorHAnsi"/>
+                <w:sz w:val="20"/>
+                <w:szCs w:val="20"/>
+              </w:rPr>
+              <w:instrText xml:space="preserve"> SEQ ( \* ARABIC </w:instrText>
+            </w:r>
+            <w:r>
+              <w:rPr>
+                <w:rFonts w:asciiTheme="majorHAnsi" w:hAnsiTheme="majorHAnsi" w:cstheme="majorHAnsi"/>
+                <w:sz w:val="20"/>
+                <w:szCs w:val="20"/>
+              </w:rPr>
+              <w:fldChar w:fldCharType="separate"/>
+            </w:r>
+            <w:r>
+              <w:rPr>
+                <w:rFonts w:asciiTheme="majorHAnsi" w:hAnsiTheme="majorHAnsi" w:cstheme="majorHAnsi"/>
+                <w:sz w:val="20"/>
+                <w:szCs w:val="20"/>
+              </w:rPr>
+              <w:t>13</w:t>
+            </w:r>
+            <w:r>
+              <w:rPr>
+                <w:rFonts w:asciiTheme="majorHAnsi" w:hAnsiTheme="majorHAnsi" w:cstheme="majorHAnsi"/>
+                <w:sz w:val="20"/>
+                <w:szCs w:val="20"/>
+              </w:rPr>
+              <w:fldChar w:fldCharType="end"/>
+            </w:r>
+            <w:r>
+              <w:rPr>
+                <w:rFonts w:asciiTheme="majorHAnsi" w:hAnsiTheme="majorHAnsi" w:cstheme="majorHAnsi"/>
+                <w:sz w:val="20"/>
+                <w:szCs w:val="20"/>
+              </w:rPr>
+              <w:t>)</w:t>
+            </w:r>
+          </w:p>
+        </w:tc>
+      </w:tr>
+    </w:tbl>
     <w:p>
       <w:pPr>
         <w:pStyle w:val="ListParagraph"/>
@@ -7163,8 +9744,102 @@
           <w:rFonts w:asciiTheme="majorHAnsi" w:hAnsiTheme="majorHAnsi" w:cstheme="majorHAnsi"/>
           <w:sz w:val="20"/>
           <w:szCs w:val="20"/>
-        </w:rPr>
-      </w:pPr>
+          <w:lang w:val="en-US"/>
+        </w:rPr>
+      </w:pPr>
+      <w:r>
+        <w:rPr>
+          <w:rFonts w:asciiTheme="majorHAnsi" w:hAnsiTheme="majorHAnsi" w:cstheme="majorHAnsi"/>
+          <w:sz w:val="20"/>
+          <w:szCs w:val="20"/>
+          <w:lang w:val="en-US"/>
+        </w:rPr>
+        <w:t xml:space="preserve">Khi giá trị tham số </w:t>
+      </w:r>
+      <m:oMath>
+        <m:r>
+          <w:rPr>
+            <w:rFonts w:ascii="Cambria Math" w:hAnsi="Cambria Math" w:cstheme="majorHAnsi"/>
+            <w:sz w:val="20"/>
+            <w:szCs w:val="20"/>
+            <w:lang w:val="en-US"/>
+          </w:rPr>
+          <m:t>μ</m:t>
+        </m:r>
+        <m:r>
+          <w:rPr>
+            <w:rFonts w:ascii="Cambria Math" w:hAnsi="Cambria Math" w:cstheme="majorHAnsi"/>
+            <w:sz w:val="20"/>
+            <w:szCs w:val="20"/>
+            <w:lang w:val="en-US"/>
+          </w:rPr>
+          <m:t>=  4</m:t>
+        </m:r>
+      </m:oMath>
+      <w:r>
+        <w:rPr>
+          <w:rFonts w:asciiTheme="majorHAnsi" w:eastAsiaTheme="minorEastAsia" w:hAnsiTheme="majorHAnsi" w:cstheme="majorHAnsi"/>
+          <w:sz w:val="20"/>
+          <w:szCs w:val="20"/>
+          <w:lang w:val="en-US"/>
+        </w:rPr>
+        <w:t xml:space="preserve"> sự hỗn loạn này ở trạng thái hỗn loạn toàn phần và các giá trị ban ban đầu</w:t>
+      </w:r>
+      <m:oMath>
+        <m:sSub>
+          <m:sSubPr>
+            <m:ctrlPr>
+              <w:rPr>
+                <w:rFonts w:ascii="Cambria Math" w:hAnsi="Cambria Math" w:cstheme="majorHAnsi"/>
+                <w:i/>
+                <w:sz w:val="20"/>
+                <w:szCs w:val="20"/>
+                <w:lang w:val="en-US"/>
+              </w:rPr>
+            </m:ctrlPr>
+          </m:sSubPr>
+          <m:e>
+            <m:r>
+              <w:rPr>
+                <w:rFonts w:ascii="Cambria Math" w:hAnsi="Cambria Math" w:cstheme="majorHAnsi"/>
+                <w:sz w:val="20"/>
+                <w:szCs w:val="20"/>
+                <w:lang w:val="en-US"/>
+              </w:rPr>
+              <m:t xml:space="preserve"> </m:t>
+            </m:r>
+            <m:r>
+              <w:rPr>
+                <w:rFonts w:ascii="Cambria Math" w:hAnsi="Cambria Math" w:cstheme="majorHAnsi"/>
+                <w:sz w:val="20"/>
+                <w:szCs w:val="20"/>
+                <w:lang w:val="en-US"/>
+              </w:rPr>
+              <m:t>α</m:t>
+            </m:r>
+          </m:e>
+          <m:sub>
+            <m:r>
+              <w:rPr>
+                <w:rFonts w:ascii="Cambria Math" w:hAnsi="Cambria Math" w:cstheme="majorHAnsi"/>
+                <w:sz w:val="20"/>
+                <w:szCs w:val="20"/>
+                <w:lang w:val="en-US"/>
+              </w:rPr>
+              <m:t>0</m:t>
+            </m:r>
+          </m:sub>
+        </m:sSub>
+      </m:oMath>
+      <w:r>
+        <w:rPr>
+          <w:rFonts w:asciiTheme="majorHAnsi" w:eastAsiaTheme="minorEastAsia" w:hAnsiTheme="majorHAnsi" w:cstheme="majorHAnsi"/>
+          <w:sz w:val="20"/>
+          <w:szCs w:val="20"/>
+          <w:lang w:val="en-US"/>
+        </w:rPr>
+        <w:t xml:space="preserve"> khác các với giá trị đặt biệt (0.25, 0.5, 0.75) điều này sẽ tạo nên một chuỗi ngẫu nhiên hỗn loạn không lặp lại.</w:t>
+      </w:r>
     </w:p>
     <w:p>
       <w:pPr>
@@ -7193,6 +9868,241 @@
           <w:szCs w:val="20"/>
         </w:rPr>
         <w:t>GIẢI THUẬT LẮP ĐẶT ĐẦU ĐỌC CHO VIỆC GIẢM SÁT</w:t>
+      </w:r>
+    </w:p>
+    <w:p>
+      <w:pPr>
+        <w:pStyle w:val="ListParagraph"/>
+        <w:spacing w:after="240" w:line="259" w:lineRule="auto"/>
+        <w:ind w:left="0" w:firstLine="360"/>
+        <w:contextualSpacing w:val="0"/>
+        <w:jc w:val="both"/>
+        <w:rPr>
+          <w:rFonts w:asciiTheme="majorHAnsi" w:hAnsiTheme="majorHAnsi" w:cstheme="majorHAnsi"/>
+          <w:sz w:val="20"/>
+          <w:szCs w:val="20"/>
+          <w:lang w:val="en-US"/>
+        </w:rPr>
+      </w:pPr>
+      <w:r>
+        <w:rPr>
+          <w:rFonts w:asciiTheme="majorHAnsi" w:hAnsiTheme="majorHAnsi" w:cstheme="majorHAnsi"/>
+          <w:sz w:val="20"/>
+          <w:szCs w:val="20"/>
+        </w:rPr>
+        <w:t xml:space="preserve">Phần này là các bước kỹ thuật lắp đặt đầu đọc RFID theo thuật toán PSO truyền thống đến hiện đại nhất, được sử dụng rộng rãi trong thực tế và hiệu suất cao. </w:t>
+      </w:r>
+    </w:p>
+    <w:p>
+      <w:pPr>
+        <w:pStyle w:val="ListParagraph"/>
+        <w:numPr>
+          <w:ilvl w:val="0"/>
+          <w:numId w:val="8"/>
+        </w:numPr>
+        <w:spacing w:after="120" w:line="360" w:lineRule="auto"/>
+        <w:rPr>
+          <w:rFonts w:asciiTheme="majorHAnsi" w:hAnsiTheme="majorHAnsi" w:cstheme="majorHAnsi"/>
+          <w:b/>
+          <w:bCs/>
+          <w:sz w:val="20"/>
+          <w:szCs w:val="20"/>
+        </w:rPr>
+      </w:pPr>
+      <w:r>
+        <w:rPr>
+          <w:rFonts w:asciiTheme="majorHAnsi" w:hAnsiTheme="majorHAnsi" w:cstheme="majorHAnsi"/>
+          <w:b/>
+          <w:bCs/>
+          <w:sz w:val="20"/>
+          <w:szCs w:val="20"/>
+        </w:rPr>
+        <w:t>Thuật toán PSO truyền thống</w:t>
+      </w:r>
+      <w:r>
+        <w:rPr>
+          <w:rFonts w:asciiTheme="majorHAnsi" w:hAnsiTheme="majorHAnsi" w:cstheme="majorHAnsi"/>
+          <w:b/>
+          <w:bCs/>
+          <w:sz w:val="20"/>
+          <w:szCs w:val="20"/>
+          <w:lang w:val="en-US"/>
+        </w:rPr>
+        <w:t xml:space="preserve"> (</w:t>
+      </w:r>
+      <w:r>
+        <w:rPr>
+          <w:rFonts w:asciiTheme="majorHAnsi" w:hAnsiTheme="majorHAnsi" w:cstheme="majorHAnsi"/>
+          <w:b/>
+          <w:bCs/>
+          <w:sz w:val="20"/>
+          <w:szCs w:val="20"/>
+        </w:rPr>
+        <w:t>Original PSO algorithm</w:t>
+      </w:r>
+      <w:r>
+        <w:rPr>
+          <w:rFonts w:asciiTheme="majorHAnsi" w:hAnsiTheme="majorHAnsi" w:cstheme="majorHAnsi"/>
+          <w:b/>
+          <w:bCs/>
+          <w:sz w:val="20"/>
+          <w:szCs w:val="20"/>
+          <w:lang w:val="en-US"/>
+        </w:rPr>
+        <w:t>)</w:t>
+      </w:r>
+    </w:p>
+    <w:p>
+      <w:pPr>
+        <w:pStyle w:val="ListParagraph"/>
+        <w:spacing w:after="240" w:line="259" w:lineRule="auto"/>
+        <w:ind w:left="0" w:firstLine="360"/>
+        <w:contextualSpacing w:val="0"/>
+        <w:jc w:val="both"/>
+        <w:rPr>
+          <w:rFonts w:asciiTheme="majorHAnsi" w:hAnsiTheme="majorHAnsi" w:cstheme="majorHAnsi"/>
+          <w:sz w:val="20"/>
+          <w:szCs w:val="20"/>
+        </w:rPr>
+      </w:pPr>
+      <w:r>
+        <w:rPr>
+          <w:rFonts w:asciiTheme="majorHAnsi" w:hAnsiTheme="majorHAnsi" w:cstheme="majorHAnsi"/>
+          <w:sz w:val="20"/>
+          <w:szCs w:val="20"/>
+        </w:rPr>
+        <w:t xml:space="preserve">Thuật toán PSO được công bố lần đầu tiên bởi Kennedy cùng với cộng sự Eberhart năm 1995 </w:t>
+      </w:r>
+      <w:sdt>
+        <w:sdtPr>
+          <w:rPr>
+            <w:rFonts w:asciiTheme="majorHAnsi" w:hAnsiTheme="majorHAnsi" w:cstheme="majorHAnsi"/>
+            <w:sz w:val="20"/>
+            <w:szCs w:val="20"/>
+          </w:rPr>
+          <w:id w:val="1818069193"/>
+          <w:citation/>
+        </w:sdtPr>
+        <w:sdtContent>
+          <w:r>
+            <w:rPr>
+              <w:rFonts w:asciiTheme="majorHAnsi" w:hAnsiTheme="majorHAnsi" w:cstheme="majorHAnsi"/>
+              <w:sz w:val="20"/>
+              <w:szCs w:val="20"/>
+            </w:rPr>
+            <w:fldChar w:fldCharType="begin"/>
+          </w:r>
+          <w:r>
+            <w:rPr>
+              <w:rFonts w:asciiTheme="majorHAnsi" w:hAnsiTheme="majorHAnsi" w:cstheme="majorHAnsi"/>
+              <w:sz w:val="20"/>
+              <w:szCs w:val="20"/>
+            </w:rPr>
+            <w:instrText xml:space="preserve"> CITATION Ebe95 \l 1033 </w:instrText>
+          </w:r>
+          <w:r>
+            <w:rPr>
+              <w:rFonts w:asciiTheme="majorHAnsi" w:hAnsiTheme="majorHAnsi" w:cstheme="majorHAnsi"/>
+              <w:sz w:val="20"/>
+              <w:szCs w:val="20"/>
+            </w:rPr>
+            <w:fldChar w:fldCharType="separate"/>
+          </w:r>
+          <w:r>
+            <w:rPr>
+              <w:rFonts w:asciiTheme="majorHAnsi" w:hAnsiTheme="majorHAnsi" w:cstheme="majorHAnsi"/>
+              <w:sz w:val="20"/>
+              <w:szCs w:val="20"/>
+            </w:rPr>
+            <w:t>[20]</w:t>
+          </w:r>
+          <w:r>
+            <w:rPr>
+              <w:rFonts w:asciiTheme="majorHAnsi" w:hAnsiTheme="majorHAnsi" w:cstheme="majorHAnsi"/>
+              <w:sz w:val="20"/>
+              <w:szCs w:val="20"/>
+            </w:rPr>
+            <w:fldChar w:fldCharType="end"/>
+          </w:r>
+        </w:sdtContent>
+      </w:sdt>
+      <w:r>
+        <w:rPr>
+          <w:rFonts w:asciiTheme="majorHAnsi" w:hAnsiTheme="majorHAnsi" w:cstheme="majorHAnsi"/>
+          <w:sz w:val="20"/>
+          <w:szCs w:val="20"/>
+        </w:rPr>
+        <w:t>, lấy cảm hứng từ tự nhiên của động vật đi tìm thức ăn trong quần thể. Trong bầy đàn có các cá thể (particle) cũng là đại diện cho một đầu đọc</w:t>
+      </w:r>
+    </w:p>
+    <w:p>
+      <w:pPr>
+        <w:pStyle w:val="ListParagraph"/>
+        <w:numPr>
+          <w:ilvl w:val="0"/>
+          <w:numId w:val="8"/>
+        </w:numPr>
+        <w:spacing w:after="120" w:line="360" w:lineRule="auto"/>
+        <w:rPr>
+          <w:rFonts w:asciiTheme="majorHAnsi" w:hAnsiTheme="majorHAnsi" w:cstheme="majorHAnsi"/>
+          <w:b/>
+          <w:bCs/>
+          <w:sz w:val="20"/>
+          <w:szCs w:val="20"/>
+        </w:rPr>
+      </w:pPr>
+      <w:r>
+        <w:rPr>
+          <w:rFonts w:asciiTheme="majorHAnsi" w:hAnsiTheme="majorHAnsi" w:cstheme="majorHAnsi"/>
+          <w:b/>
+          <w:bCs/>
+          <w:sz w:val="20"/>
+          <w:szCs w:val="20"/>
+        </w:rPr>
+        <w:t xml:space="preserve">Thuật toán PSO hiện đại </w:t>
+      </w:r>
+      <w:r>
+        <w:rPr>
+          <w:rFonts w:asciiTheme="majorHAnsi" w:hAnsiTheme="majorHAnsi" w:cstheme="majorHAnsi"/>
+          <w:b/>
+          <w:bCs/>
+          <w:sz w:val="20"/>
+          <w:szCs w:val="20"/>
+          <w:lang w:val="en-US"/>
+        </w:rPr>
+        <w:t>(</w:t>
+      </w:r>
+      <w:r>
+        <w:rPr>
+          <w:rFonts w:asciiTheme="majorHAnsi" w:hAnsiTheme="majorHAnsi" w:cstheme="majorHAnsi"/>
+          <w:b/>
+          <w:bCs/>
+          <w:sz w:val="20"/>
+          <w:szCs w:val="20"/>
+          <w:lang w:val="en-US"/>
+        </w:rPr>
+        <w:t>Modern</w:t>
+      </w:r>
+      <w:r>
+        <w:rPr>
+          <w:rFonts w:asciiTheme="majorHAnsi" w:hAnsiTheme="majorHAnsi" w:cstheme="majorHAnsi"/>
+          <w:b/>
+          <w:bCs/>
+          <w:sz w:val="20"/>
+          <w:szCs w:val="20"/>
+        </w:rPr>
+        <w:t xml:space="preserve"> PSO algorithm</w:t>
+      </w:r>
+      <w:r>
+        <w:rPr>
+          <w:rFonts w:asciiTheme="majorHAnsi" w:hAnsiTheme="majorHAnsi" w:cstheme="majorHAnsi"/>
+          <w:b/>
+          <w:bCs/>
+          <w:sz w:val="20"/>
+          <w:szCs w:val="20"/>
+          <w:lang w:val="en-US"/>
+        </w:rPr>
+        <w:t>)</w:t>
       </w:r>
     </w:p>
     <w:p>
@@ -7486,7 +10396,6 @@
                       <w:pStyle w:val="Bibliography"/>
                     </w:pPr>
                     <w:r>
-                      <w:lastRenderedPageBreak/>
                       <w:t xml:space="preserve">[5] </w:t>
                     </w:r>
                   </w:p>
@@ -7619,6 +10528,7 @@
                       <w:pStyle w:val="Bibliography"/>
                     </w:pPr>
                     <w:r>
+                      <w:lastRenderedPageBreak/>
                       <w:t xml:space="preserve">[8] </w:t>
                     </w:r>
                   </w:p>
@@ -8005,7 +10915,6 @@
                       <w:pStyle w:val="Bibliography"/>
                     </w:pPr>
                     <w:r>
-                      <w:lastRenderedPageBreak/>
                       <w:t xml:space="preserve">[17] </w:t>
                     </w:r>
                   </w:p>
@@ -8817,6 +11726,98 @@
     </w:lvl>
   </w:abstractNum>
   <w:abstractNum w:abstractNumId="6" w15:restartNumberingAfterBreak="0">
+    <w:nsid w:val="64803EFF"/>
+    <w:multiLevelType w:val="hybridMultilevel"/>
+    <w:tmpl w:val="82BE43B4"/>
+    <w:lvl w:ilvl="0" w:tplc="FFFFFFFF">
+      <w:start w:val="1"/>
+      <w:numFmt w:val="upperLetter"/>
+      <w:suff w:val="nothing"/>
+      <w:lvlText w:val="%1."/>
+      <w:lvlJc w:val="left"/>
+      <w:pPr>
+        <w:ind w:left="288" w:firstLine="72"/>
+      </w:pPr>
+      <w:rPr>
+        <w:rFonts w:hint="default"/>
+        <w:b/>
+        <w:bCs/>
+      </w:rPr>
+    </w:lvl>
+    <w:lvl w:ilvl="1" w:tplc="FFFFFFFF" w:tentative="1">
+      <w:start w:val="1"/>
+      <w:numFmt w:val="lowerLetter"/>
+      <w:lvlText w:val="%2."/>
+      <w:lvlJc w:val="left"/>
+      <w:pPr>
+        <w:ind w:left="1440" w:hanging="360"/>
+      </w:pPr>
+    </w:lvl>
+    <w:lvl w:ilvl="2" w:tplc="FFFFFFFF" w:tentative="1">
+      <w:start w:val="1"/>
+      <w:numFmt w:val="lowerRoman"/>
+      <w:lvlText w:val="%3."/>
+      <w:lvlJc w:val="right"/>
+      <w:pPr>
+        <w:ind w:left="2160" w:hanging="180"/>
+      </w:pPr>
+    </w:lvl>
+    <w:lvl w:ilvl="3" w:tplc="FFFFFFFF" w:tentative="1">
+      <w:start w:val="1"/>
+      <w:numFmt w:val="decimal"/>
+      <w:lvlText w:val="%4."/>
+      <w:lvlJc w:val="left"/>
+      <w:pPr>
+        <w:ind w:left="2880" w:hanging="360"/>
+      </w:pPr>
+    </w:lvl>
+    <w:lvl w:ilvl="4" w:tplc="FFFFFFFF" w:tentative="1">
+      <w:start w:val="1"/>
+      <w:numFmt w:val="lowerLetter"/>
+      <w:lvlText w:val="%5."/>
+      <w:lvlJc w:val="left"/>
+      <w:pPr>
+        <w:ind w:left="3600" w:hanging="360"/>
+      </w:pPr>
+    </w:lvl>
+    <w:lvl w:ilvl="5" w:tplc="FFFFFFFF" w:tentative="1">
+      <w:start w:val="1"/>
+      <w:numFmt w:val="lowerRoman"/>
+      <w:lvlText w:val="%6."/>
+      <w:lvlJc w:val="right"/>
+      <w:pPr>
+        <w:ind w:left="4320" w:hanging="180"/>
+      </w:pPr>
+    </w:lvl>
+    <w:lvl w:ilvl="6" w:tplc="FFFFFFFF" w:tentative="1">
+      <w:start w:val="1"/>
+      <w:numFmt w:val="decimal"/>
+      <w:lvlText w:val="%7."/>
+      <w:lvlJc w:val="left"/>
+      <w:pPr>
+        <w:ind w:left="5040" w:hanging="360"/>
+      </w:pPr>
+    </w:lvl>
+    <w:lvl w:ilvl="7" w:tplc="FFFFFFFF" w:tentative="1">
+      <w:start w:val="1"/>
+      <w:numFmt w:val="lowerLetter"/>
+      <w:lvlText w:val="%8."/>
+      <w:lvlJc w:val="left"/>
+      <w:pPr>
+        <w:ind w:left="5760" w:hanging="360"/>
+      </w:pPr>
+    </w:lvl>
+    <w:lvl w:ilvl="8" w:tplc="FFFFFFFF" w:tentative="1">
+      <w:start w:val="1"/>
+      <w:numFmt w:val="lowerRoman"/>
+      <w:lvlText w:val="%9."/>
+      <w:lvlJc w:val="right"/>
+      <w:pPr>
+        <w:ind w:left="6480" w:hanging="180"/>
+      </w:pPr>
+    </w:lvl>
+  </w:abstractNum>
+  <w:abstractNum w:abstractNumId="7" w15:restartNumberingAfterBreak="0">
     <w:nsid w:val="76304F3E"/>
     <w:multiLevelType w:val="hybridMultilevel"/>
     <w:tmpl w:val="A6D6F1FA"/>
@@ -8936,7 +11937,7 @@
     <w:abstractNumId w:val="4"/>
   </w:num>
   <w:num w:numId="3" w16cid:durableId="948899406">
-    <w:abstractNumId w:val="6"/>
+    <w:abstractNumId w:val="7"/>
   </w:num>
   <w:num w:numId="4" w16cid:durableId="819809145">
     <w:abstractNumId w:val="2"/>
@@ -8949,6 +11950,9 @@
   </w:num>
   <w:num w:numId="7" w16cid:durableId="578101019">
     <w:abstractNumId w:val="0"/>
+  </w:num>
+  <w:num w:numId="8" w16cid:durableId="1811557980">
+    <w:abstractNumId w:val="6"/>
   </w:num>
 </w:numbering>
 </file>
@@ -10509,7 +13513,7 @@
     <b:Year>2017</b:Year>
     <b:Pages>13-24</b:Pages>
     <b:Volume>121</b:Volume>
-    <b:RefOrder>20</b:RefOrder>
+    <b:RefOrder>21</b:RefOrder>
   </b:Source>
   <b:Source>
     <b:Tag>Tub17</b:Tag>
@@ -10709,11 +13713,34 @@
     <b:DOI>10.22266/ijies2021.0228.16 </b:DOI>
     <b:RefOrder>19</b:RefOrder>
   </b:Source>
+  <b:Source>
+    <b:Tag>Ebe95</b:Tag>
+    <b:SourceType>JournalArticle</b:SourceType>
+    <b:Guid>{5E0E478E-8208-41E5-A52A-595D977B05AE}</b:Guid>
+    <b:Author>
+      <b:Author>
+        <b:NameList>
+          <b:Person>
+            <b:Last>Eberhart R</b:Last>
+            <b:First>Kennedy</b:First>
+            <b:Middle>J</b:Middle>
+          </b:Person>
+        </b:NameList>
+      </b:Author>
+    </b:Author>
+    <b:Title>A new optimizer using particle swarm theory</b:Title>
+    <b:JournalName>Proceedings of the sixth international symposium on micro machine and human science</b:JournalName>
+    <b:Year>1995</b:Year>
+    <b:Pages>39–43</b:Pages>
+    <b:City>Nagoya, Japan</b:City>
+    <b:Publisher>MHS’95</b:Publisher>
+    <b:RefOrder>20</b:RefOrder>
+  </b:Source>
 </b:Sources>
 </file>
 
 <file path=customXml/itemProps1.xml><?xml version="1.0" encoding="utf-8"?>
-<ds:datastoreItem xmlns:ds="http://schemas.openxmlformats.org/officeDocument/2006/customXml" ds:itemID="{750C6870-F1B6-4A08-BF5E-9F86586566A1}">
+<ds:datastoreItem xmlns:ds="http://schemas.openxmlformats.org/officeDocument/2006/customXml" ds:itemID="{733D5077-F6CD-45EE-8139-D2CD36FB23A5}">
   <ds:schemaRefs>
     <ds:schemaRef ds:uri="http://schemas.openxmlformats.org/officeDocument/2006/bibliography"/>
   </ds:schemaRefs>

</xml_diff>

<commit_message>
A.Thuật toán PSO truyền thống (Original PSO algorithm)
</commit_message>
<xml_diff>
--- a/BaiBaoPSO.docx
+++ b/BaiBaoPSO.docx
@@ -11736,7 +11736,7 @@
       <w:lvlText w:val="%1."/>
       <w:lvlJc w:val="left"/>
       <w:pPr>
-        <w:ind w:left="288" w:firstLine="72"/>
+        <w:ind w:left="378" w:firstLine="72"/>
       </w:pPr>
       <w:rPr>
         <w:rFonts w:hint="default"/>
@@ -11750,7 +11750,7 @@
       <w:lvlText w:val="%2."/>
       <w:lvlJc w:val="left"/>
       <w:pPr>
-        <w:ind w:left="1440" w:hanging="360"/>
+        <w:ind w:left="1530" w:hanging="360"/>
       </w:pPr>
     </w:lvl>
     <w:lvl w:ilvl="2" w:tplc="FFFFFFFF" w:tentative="1">
@@ -11759,7 +11759,7 @@
       <w:lvlText w:val="%3."/>
       <w:lvlJc w:val="right"/>
       <w:pPr>
-        <w:ind w:left="2160" w:hanging="180"/>
+        <w:ind w:left="2250" w:hanging="180"/>
       </w:pPr>
     </w:lvl>
     <w:lvl w:ilvl="3" w:tplc="FFFFFFFF" w:tentative="1">
@@ -11768,7 +11768,7 @@
       <w:lvlText w:val="%4."/>
       <w:lvlJc w:val="left"/>
       <w:pPr>
-        <w:ind w:left="2880" w:hanging="360"/>
+        <w:ind w:left="2970" w:hanging="360"/>
       </w:pPr>
     </w:lvl>
     <w:lvl w:ilvl="4" w:tplc="FFFFFFFF" w:tentative="1">
@@ -11777,7 +11777,7 @@
       <w:lvlText w:val="%5."/>
       <w:lvlJc w:val="left"/>
       <w:pPr>
-        <w:ind w:left="3600" w:hanging="360"/>
+        <w:ind w:left="3690" w:hanging="360"/>
       </w:pPr>
     </w:lvl>
     <w:lvl w:ilvl="5" w:tplc="FFFFFFFF" w:tentative="1">
@@ -11786,7 +11786,7 @@
       <w:lvlText w:val="%6."/>
       <w:lvlJc w:val="right"/>
       <w:pPr>
-        <w:ind w:left="4320" w:hanging="180"/>
+        <w:ind w:left="4410" w:hanging="180"/>
       </w:pPr>
     </w:lvl>
     <w:lvl w:ilvl="6" w:tplc="FFFFFFFF" w:tentative="1">
@@ -11795,7 +11795,7 @@
       <w:lvlText w:val="%7."/>
       <w:lvlJc w:val="left"/>
       <w:pPr>
-        <w:ind w:left="5040" w:hanging="360"/>
+        <w:ind w:left="5130" w:hanging="360"/>
       </w:pPr>
     </w:lvl>
     <w:lvl w:ilvl="7" w:tplc="FFFFFFFF" w:tentative="1">
@@ -11804,7 +11804,7 @@
       <w:lvlText w:val="%8."/>
       <w:lvlJc w:val="left"/>
       <w:pPr>
-        <w:ind w:left="5760" w:hanging="360"/>
+        <w:ind w:left="5850" w:hanging="360"/>
       </w:pPr>
     </w:lvl>
     <w:lvl w:ilvl="8" w:tplc="FFFFFFFF" w:tentative="1">
@@ -11813,7 +11813,7 @@
       <w:lvlText w:val="%9."/>
       <w:lvlJc w:val="right"/>
       <w:pPr>
-        <w:ind w:left="6480" w:hanging="180"/>
+        <w:ind w:left="6570" w:hanging="180"/>
       </w:pPr>
     </w:lvl>
   </w:abstractNum>

</xml_diff>